<commit_message>
vault backup: 2023-01-11 21:40:26
</commit_message>
<xml_diff>
--- a/Essay II/Vienna Essay II 2332158.docx
+++ b/Essay II/Vienna Essay II 2332158.docx
@@ -2,6 +2,32 @@
 <file path=word/document.xml><?xml version="1.0" encoding="utf-8"?>
 <w:document xmlns:w="http://schemas.openxmlformats.org/wordprocessingml/2006/main" xmlns:m="http://schemas.openxmlformats.org/officeDocument/2006/math" xmlns:r="http://schemas.openxmlformats.org/officeDocument/2006/relationships" xmlns:o="urn:schemas-microsoft-com:office:office" xmlns:v="urn:schemas-microsoft-com:vml" xmlns:w10="urn:schemas-microsoft-com:office:word" xmlns:a="http://schemas.openxmlformats.org/drawingml/2006/main" xmlns:pic="http://schemas.openxmlformats.org/drawingml/2006/picture" xmlns:wp="http://schemas.openxmlformats.org/drawingml/2006/wordprocessingDrawing">
   <w:body>
+    <w:p>
+      <w:pPr>
+        <w:pStyle w:val="Title"/>
+      </w:pPr>
+      <w:r>
+        <w:t xml:space="preserve">Vienna</w:t>
+      </w:r>
+      <w:r>
+        <w:t xml:space="preserve"> </w:t>
+      </w:r>
+      <w:r>
+        <w:t xml:space="preserve">Essay</w:t>
+      </w:r>
+      <w:r>
+        <w:t xml:space="preserve"> </w:t>
+      </w:r>
+      <w:r>
+        <w:t xml:space="preserve">II</w:t>
+      </w:r>
+      <w:r>
+        <w:t xml:space="preserve"> </w:t>
+      </w:r>
+      <w:r>
+        <w:t xml:space="preserve">2332158</w:t>
+      </w:r>
+    </w:p>
     <w:bookmarkStart w:id="24" w:name="Xff2e0217df51cc4801682f01b389f38e94bb70d"/>
     <w:p>
       <w:pPr>
@@ -25,25 +51,7 @@
         <w:pStyle w:val="FirstParagraph"/>
       </w:pPr>
       <w:r>
-        <w:t xml:space="preserve">In order to assess the way in which musicians challenged views relating to gender in the Wiener Moderne, the following must be established: what the</w:t>
-      </w:r>
-      <w:r>
-        <w:t xml:space="preserve"> </w:t>
-      </w:r>
-      <w:r>
-        <w:t xml:space="preserve">“</w:t>
-      </w:r>
-      <w:r>
-        <w:t xml:space="preserve">prevailing views of gender</w:t>
-      </w:r>
-      <w:r>
-        <w:t xml:space="preserve">”</w:t>
-      </w:r>
-      <w:r>
-        <w:t xml:space="preserve"> </w:t>
-      </w:r>
-      <w:r>
-        <w:t xml:space="preserve">were at this time, the manner in which both male and female characters were portrayed, and how this was received by audiences, i.e. both the critical reception and the reaction of the general public. I will also be using examples of female musicians in Vienna at the time to compare and contrast their traits and lives against the characters in the operas that will be discussed, as well as the light in which these women are presented by historians since.</w:t>
+        <w:t xml:space="preserve">In order to assess the way in which musicians challenged views relating to gender in the Wiener Moderne, the following must be established: what the "prevailing views of gender" were at this time, the manner in which both male and female characters were portrayed, and how this was received by audiences, i.e. both the critical reception and the reaction of the general public. I will also be using examples of female musicians in Vienna at the time to compare and contrast their traits and lives against the characters in the operas that will be discussed, as well as the light in which these women are presented by historians since.</w:t>
       </w:r>
     </w:p>
     <w:p>
@@ -51,7 +59,7 @@
         <w:pStyle w:val="BodyText"/>
       </w:pPr>
       <w:r>
-        <w:t xml:space="preserve">As one of the most narrative-based musical genres exemplifying modernist features, when considering musical examples, this essay will focus almost exclusively on opera. Programmatic music, and other forms that have potential to portray gendered characters, tend to be more abstract; the composer’s intentions are more obscure, and the success with which these are portrayed, as well as the audience’s opinions of these ideas, become more difficult to define with certainty. Opera is a useful source to acutely assess these themes, as they were more clearly presented to their audience.</w:t>
+        <w:t xml:space="preserve">As one of the most narrative-based musical genres exemplifying modernist features, when considering musical examples, this essay will focus almost exclusively on opera. Programmatic music, and other forms that have potential to portray gendered characters, tend to be more abstract; the composer's intentions are more obscure, and the success with which these are portrayed, as well as the audience's opinions of these ideas, become more difficult to define with certainty. Opera is a useful source to acutely assess these themes, as they were more clearly presented to their audience.</w:t>
       </w:r>
     </w:p>
     <w:p>
@@ -75,13 +83,7 @@
         <w:t xml:space="preserve"> </w:t>
       </w:r>
       <w:r>
-        <w:t xml:space="preserve">were complex; in the political context of both a right-wing mayor at the time - Karl Lüger, an antisemite who ironically recognised the power of women to sway the votes of their husbands and sons, but refused to address the idea of giving women themselves the right to vote [</w:t>
-      </w:r>
-      <w:r>
-        <w:t xml:space="preserve">[@oneillKarlLuegerReichspost2022|(O'Neill 2022)]</w:t>
-      </w:r>
-      <w:r>
-        <w:t xml:space="preserve">] - and the aftermath of Otto Weininger’s famous treatise</w:t>
+        <w:t xml:space="preserve">were complex; in the political context of both a right-wing mayor at the time - Karl Lüger, an antisemite who ironically recognised the power of women to sway the votes of their husbands and sons, but refused to address the idea of giving women themselves the right to vote (O'Neill 2022) - and the aftermath of Otto Weininger's famous treatise</w:t>
       </w:r>
       <w:r>
         <w:t xml:space="preserve"> </w:t>
@@ -97,34 +99,10 @@
         <w:t xml:space="preserve"> </w:t>
       </w:r>
       <w:r>
-        <w:t xml:space="preserve">highlighting the ineptitude of women in</w:t>
-      </w:r>
-      <w:r>
-        <w:t xml:space="preserve"> </w:t>
-      </w:r>
-      <w:r>
-        <w:t xml:space="preserve">“</w:t>
-      </w:r>
-      <w:r>
-        <w:t xml:space="preserve">men’s roles</w:t>
-      </w:r>
-      <w:r>
-        <w:t xml:space="preserve">”</w:t>
-      </w:r>
-      <w:r>
-        <w:t xml:space="preserve"> </w:t>
-      </w:r>
-      <w:r>
-        <w:t xml:space="preserve">[</w:t>
-      </w:r>
-      <w:r>
-        <w:t xml:space="preserve">[@chandlerRitualSacrificeWomen2010|(Chandler 2010)]</w:t>
-      </w:r>
-      <w:r>
-        <w:t xml:space="preserve">], women were not thought of as capable of having careers in the same way as of men. It was in fact these frequent attacks on women’s rights that led to the formation of activist groups, as it seemed that the state of these rights were regressing as opposed to progressing [citation?]. The battle for and against equality was fierce on both sides - which made for a very charged political climate in which to present controversial artwork.</w:t>
-      </w:r>
-      <w:r>
-        <w:t xml:space="preserve"> </w:t>
+        <w:t xml:space="preserve">highlighting the ineptitude of women in "men's roles" (Chandler 2010), women were not thought of as capable of having careers in the same way as of men. It was in fact these frequent attacks on women's rights that led to the formation of activist groups, as it seemed that the state of these rights were regressing as opposed to progressing [citation?]. The battle for and against equality was fierce on both sides - which made for a very charged political climate in which to present controversial artwork.</w:t>
+      </w:r>
+      <w:r>
+        <w:br/>
       </w:r>
       <w:r>
         <w:t xml:space="preserve">A direct comparison of the presentation of women in opera to some of the female artists that are known of from the time will be made in the course of this essay; contrasting these new ideas about gender roles and sex-related predisposition with the reality of the lives of women, in particular, composers, is essential to quantifying the differences.</w:t>
@@ -145,13 +123,7 @@
         <w:pStyle w:val="FirstParagraph"/>
       </w:pPr>
       <w:r>
-        <w:t xml:space="preserve">There was a trend of female protagonists in Wiener Moderne opera, beginning in the early twentieth century. Firstly, the movement of modernism in music, particularly opera, was only just coming into its own - Strauss was one of the earliest composers to present this to a mainstream audience, and Vienna, due to its sociopolitical climate at the time, took time to fully embrace the genre. Secondly, it is important to clarify that, despite Richard Strauss’s German origins, he was heavily influencial on the musical life of Vienna in the early 20th century; the city had a growing fondness for both his conducting expertise and composing from his first visit in 1895. This relationship between Strauss and Vienna only prospered as he became more integrated with Viennese composers at the time e.g. Alexander Zemlinsky and Arnold Schoenberg, with whom he presented concerts as part of Musikverein [</w:t>
-      </w:r>
-      <w:r>
-        <w:t xml:space="preserve">[@jonesJohannStraussRichard2016|(Jones 2016)]</w:t>
-      </w:r>
-      <w:r>
-        <w:t xml:space="preserve">]. Strauss later even became the principal conductor of the Vienna State Opera in 1919 [citation?], further displaying the public attitude towards him as an honorary Viennese.</w:t>
+        <w:t xml:space="preserve">There was a trend of female protagonists in Wiener Moderne opera, beginning in the early twentieth century. Firstly, the movement of modernism in music, particularly opera, was only just coming into its own - Strauss was one of the earliest composers to present this to a mainstream audience, and Vienna, due to its sociopolitical climate at the time, took time to fully embrace the genre. Secondly, it is important to clarify that, despite Richard Strauss's German origins, he was heavily influencial on the musical life of Vienna in the early 20th century; the city had a growing fondness for both his conducting expertise and composing from his first visit in 1895. This relationship between Strauss and Vienna only prospered as he became more integrated with Viennese composers at the time e.g. Alexander Zemlinsky and Arnold Schoenberg, with whom he presented concerts as part of Musikverein (Jones 2016). Strauss later even became the principal conductor of the Vienna State Opera in 1919 [citation?], further displaying the public attitude towards him as an honorary Viennese.</w:t>
       </w:r>
     </w:p>
     <w:p>
@@ -172,13 +144,7 @@
         <w:t xml:space="preserve">Salome</w:t>
       </w:r>
       <w:r>
-        <w:t xml:space="preserve">, by Richard Strauss [</w:t>
-      </w:r>
-      <w:r>
-        <w:t xml:space="preserve">[@lachmannSalome|(1905)]</w:t>
-      </w:r>
-      <w:r>
-        <w:t xml:space="preserve">]. The themes Strauss was portraying through his music were initially very controversial -</w:t>
+        <w:t xml:space="preserve">, by Richard Strauss (1905). The themes Strauss was portraying through his music were initially very controversial -</w:t>
       </w:r>
       <w:r>
         <w:t xml:space="preserve"> </w:t>
@@ -194,13 +160,7 @@
         <w:t xml:space="preserve"> </w:t>
       </w:r>
       <w:r>
-        <w:t xml:space="preserve">was, in its first instance, rejected by the Viennese Court Opera [</w:t>
-      </w:r>
-      <w:r>
-        <w:t xml:space="preserve">[@rossRestNoiseListening2008|(Ross 2008)]</w:t>
-      </w:r>
-      <w:r>
-        <w:t xml:space="preserve">], the Austrian premiere of the opera instead relegated to Graz. This was for significant reason:</w:t>
+        <w:t xml:space="preserve">was, in its first instance, rejected by the Viennese Court Opera (Ross 2008), the Austrian premiere of the opera instead relegated to Graz. This was for significant reason:</w:t>
       </w:r>
       <w:r>
         <w:t xml:space="preserve"> </w:t>
@@ -240,13 +200,7 @@
         <w:t xml:space="preserve"> </w:t>
       </w:r>
       <w:r>
-        <w:t xml:space="preserve">through the eponymous character. As the protagonist, the world of the opera is naturally built and structured around her, in some cases to a ridiculous point — one example of this being the guard who desires her at the beginning of the play, but dramatically kills himself at the sight of Salome expressing romantic feelings for Jochanaan. Suicide is not a new theme to opera [</w:t>
-      </w:r>
-      <w:r>
-        <w:t xml:space="preserve">[@stackOPERASUBCULTURESUICIDE2002|(Stack 2002)]</w:t>
-      </w:r>
-      <w:r>
-        <w:t xml:space="preserve">], but the treatment of it in</w:t>
+        <w:t xml:space="preserve">through the eponymous character. As the protagonist, the world of the opera is naturally built and structured around her, in some cases to a ridiculous point — one example of this being the guard who desires her at the beginning of the play, but dramatically kills himself at the sight of Salome expressing romantic feelings for Jochanaan. Suicide is not a new theme to opera (Stack 2002), but the treatment of it in</w:t>
       </w:r>
       <w:r>
         <w:t xml:space="preserve"> </w:t>
@@ -262,28 +216,10 @@
         <w:t xml:space="preserve"> </w:t>
       </w:r>
       <w:r>
-        <w:t xml:space="preserve">strays outrageously from the norm. The guard’s death is sudden, unexpected and explicit, illustrating the concept of</w:t>
-      </w:r>
-      <w:r>
-        <w:t xml:space="preserve"> </w:t>
-      </w:r>
-      <w:r>
-        <w:t xml:space="preserve">‘</w:t>
-      </w:r>
-      <w:r>
-        <w:t xml:space="preserve">épater la bourgeoisie</w:t>
-      </w:r>
-      <w:r>
-        <w:t xml:space="preserve">’</w:t>
-      </w:r>
-      <w:r>
-        <w:t xml:space="preserve"> </w:t>
-      </w:r>
-      <w:r>
-        <w:t xml:space="preserve">(the aim of composers to shock their audiences and insoforth impress them) that became relatively common among modernists [(Attfield 2022)]. This depiction channels the typical trope in opera of acting irrationally in the name of love [citation?], but is effective for both its extremely graphic nature and the indifference of Salome.</w:t>
-      </w:r>
-      <w:r>
-        <w:t xml:space="preserve"> </w:t>
+        <w:t xml:space="preserve">strays outrageously from the norm. The guard's death is sudden, unexpected and explicit, illustrating the concept of 'épater la bourgeoisie' (the aim of composers to shock their audiences and insoforth impress them) that became relatively common among modernists [(Attfield 2022)]. This depiction channels the typical trope in opera of acting irrationally in the name of love [citation?], but is effective for both its extremely graphic nature and the indifference of Salome.</w:t>
+      </w:r>
+      <w:r>
+        <w:br/>
       </w:r>
       <w:r>
         <w:t xml:space="preserve">The character archetype of Salome could be defined as</w:t>
@@ -296,7 +232,55 @@
           <w:iCs/>
           <w:i/>
         </w:rPr>
-        <w:t xml:space="preserve">‘</w:t>
+        <w:t xml:space="preserve">'femme fatale'</w:t>
+      </w:r>
+      <w:r>
+        <w:t xml:space="preserve">:</w:t>
+      </w:r>
+    </w:p>
+    <w:p>
+      <w:pPr>
+        <w:pStyle w:val="BlockText"/>
+      </w:pPr>
+      <w:r>
+        <w:t xml:space="preserve">an attractive and seductive woman, </w:t>
+      </w:r>
+      <w:r>
+        <w:rPr>
+          <w:iCs/>
+          <w:i/>
+        </w:rPr>
+        <w:t xml:space="preserve">esp.</w:t>
+      </w:r>
+      <w:r>
+        <w:t xml:space="preserve"> one who is likely to cause risk to or the downfall of anyone who becomes involved with her (Oxford English Dictionary n.d.)</w:t>
+      </w:r>
+    </w:p>
+    <w:p>
+      <w:pPr>
+        <w:pStyle w:val="FirstParagraph"/>
+      </w:pPr>
+      <w:r>
+        <w:t xml:space="preserve">All these qualities are apparent in Salome; these were quite contrary to what was expected of a woman at the time of performance and crucially, even of any protagonist. Even tragic anti-heroes previously popularised in operas such as</w:t>
+      </w:r>
+      <w:r>
+        <w:t xml:space="preserve"> </w:t>
+      </w:r>
+      <w:r>
+        <w:rPr>
+          <w:iCs/>
+          <w:i/>
+        </w:rPr>
+        <w:t xml:space="preserve">Rigoletto</w:t>
+      </w:r>
+      <w:r>
+        <w:t xml:space="preserve"> </w:t>
+      </w:r>
+      <w:r>
+        <w:t xml:space="preserve">[citation] are seen as having acted justifiably - in Rigoletto's case, this was through the logical reasoning that his intentions were good and only to protect his daughter, yet he still gets his comeuppance in the form of his own daughter's death. But Salome is given no redemption; her character is portrayed from the very beginning as unempathetic, of malicious motive and ultimately as a trap to ensnare men in, very much playing into the</w:t>
+      </w:r>
+      <w:r>
+        <w:t xml:space="preserve"> </w:t>
       </w:r>
       <w:r>
         <w:rPr>
@@ -306,36 +290,107 @@
         <w:t xml:space="preserve">femme fatale</w:t>
       </w:r>
       <w:r>
-        <w:rPr>
-          <w:iCs/>
-          <w:i/>
-        </w:rPr>
-        <w:t xml:space="preserve">’</w:t>
-      </w:r>
-      <w:r>
-        <w:t xml:space="preserve">:</w:t>
-      </w:r>
-      <w:r>
-        <w:t xml:space="preserve"> </w:t>
-      </w:r>
-      <w:r>
-        <w:t xml:space="preserve">&gt; an attractive and seductive woman, </w:t>
-      </w:r>
-      <w:r>
-        <w:rPr>
-          <w:iCs/>
-          <w:i/>
-        </w:rPr>
-        <w:t xml:space="preserve">esp.</w:t>
-      </w:r>
-      <w:r>
-        <w:t xml:space="preserve"> one who is likely to cause risk to or the downfall of anyone who becomes involved with her [</w:t>
-      </w:r>
-      <w:r>
-        <w:t xml:space="preserve">[@dictionaryFemmeFatale|(Oxford English Dictionary n.d.)]</w:t>
-      </w:r>
-      <w:r>
-        <w:t xml:space="preserve">]</w:t>
+        <w:t xml:space="preserve"> </w:t>
+      </w:r>
+      <w:r>
+        <w:t xml:space="preserve">trope. Due to the irredeemable nature of this archetype, it is a common trope for a</w:t>
+      </w:r>
+      <w:r>
+        <w:t xml:space="preserve"> </w:t>
+      </w:r>
+      <w:r>
+        <w:rPr>
+          <w:iCs/>
+          <w:i/>
+        </w:rPr>
+        <w:t xml:space="preserve">femme fatale</w:t>
+      </w:r>
+      <w:r>
+        <w:t xml:space="preserve"> </w:t>
+      </w:r>
+      <w:r>
+        <w:t xml:space="preserve">to die at the end of their work, as karma - we see this exemplified in other works such as</w:t>
+      </w:r>
+      <w:r>
+        <w:t xml:space="preserve"> </w:t>
+      </w:r>
+      <w:r>
+        <w:rPr>
+          <w:iCs/>
+          <w:i/>
+        </w:rPr>
+        <w:t xml:space="preserve">Carmen</w:t>
+      </w:r>
+      <w:r>
+        <w:t xml:space="preserve"> </w:t>
+      </w:r>
+      <w:r>
+        <w:t xml:space="preserve">by Bizet, as explored by Macdonald, though much earlier in the development of the trope:</w:t>
+      </w:r>
+    </w:p>
+    <w:p>
+      <w:pPr>
+        <w:pStyle w:val="BlockText"/>
+      </w:pPr>
+      <w:r>
+        <w:t xml:space="preserve">French opera never produced another </w:t>
+      </w:r>
+      <w:r>
+        <w:rPr>
+          <w:iCs/>
+          <w:i/>
+        </w:rPr>
+        <w:t xml:space="preserve">femme</w:t>
+      </w:r>
+      <w:r>
+        <w:t xml:space="preserve"> as </w:t>
+      </w:r>
+      <w:r>
+        <w:rPr>
+          <w:iCs/>
+          <w:i/>
+        </w:rPr>
+        <w:t xml:space="preserve">fatale</w:t>
+      </w:r>
+      <w:r>
+        <w:t xml:space="preserve"> as Carmen, although her capacity to seduce and bewitch her lovers may be traced in some of Massenet’s exotic heroines [...] Strauss’s Salome and Berg’s Lulu may be seen as distant degenerate descendants of Bizet’s temptress. (Macdonald 2002)</w:t>
+      </w:r>
+    </w:p>
+    <w:p>
+      <w:pPr>
+        <w:pStyle w:val="FirstParagraph"/>
+      </w:pPr>
+      <w:r>
+        <w:t xml:space="preserve">Astonishingly,</w:t>
+      </w:r>
+      <w:r>
+        <w:t xml:space="preserve"> </w:t>
+      </w:r>
+      <w:r>
+        <w:rPr>
+          <w:iCs/>
+          <w:i/>
+        </w:rPr>
+        <w:t xml:space="preserve">Salome</w:t>
+      </w:r>
+      <w:r>
+        <w:t xml:space="preserve"> </w:t>
+      </w:r>
+      <w:r>
+        <w:t xml:space="preserve">was a roaring success with its first audiences (Ross 2008). Despite all its controversialism and what an immense change it was from the other operas performed at the time,</w:t>
+      </w:r>
+      <w:r>
+        <w:t xml:space="preserve"> </w:t>
+      </w:r>
+      <w:r>
+        <w:rPr>
+          <w:iCs/>
+          <w:i/>
+        </w:rPr>
+        <w:t xml:space="preserve">Salome</w:t>
+      </w:r>
+      <w:r>
+        <w:t xml:space="preserve">'s premiere in Germany led to an influx of other performances all over Europe. However, due to how far it strayed from the popular ideas of Western Classical tradition at the time, this being late Romanticism, the critical reception of the opera was furiously disapproving [citation needed]. This brings into question whether the opera was a success precisely due to its controversial nature; not an unheard-of concept, as we see in other art e.g.</w:t>
       </w:r>
     </w:p>
     <w:p>
@@ -343,103 +398,46 @@
         <w:pStyle w:val="BodyText"/>
       </w:pPr>
       <w:r>
-        <w:t xml:space="preserve">All these qualities are apparent in Salome; these were quite contrary to what was expected of a woman at the time of performance and crucially, even of any protagonist. Even tragic anti-heroes previously popularised in operas such as</w:t>
-      </w:r>
-      <w:r>
-        <w:t xml:space="preserve"> </w:t>
-      </w:r>
-      <w:r>
-        <w:rPr>
-          <w:iCs/>
-          <w:i/>
-        </w:rPr>
-        <w:t xml:space="preserve">Rigoletto</w:t>
-      </w:r>
-      <w:r>
-        <w:t xml:space="preserve"> </w:t>
-      </w:r>
-      <w:r>
-        <w:t xml:space="preserve">[citation] are seen as having acted justifiably - in Rigoletto’s case, this was through the logical reasoning that his intentions were good and only to protect his daughter, yet he still gets his comeuppance in the form of his own daughter’s death. But Salome is given no redemption; her character is portrayed from the very beginning as unempathetic, of malicious motive and ultimately as a trap to ensnare men in, very much playing into the</w:t>
-      </w:r>
-      <w:r>
-        <w:t xml:space="preserve"> </w:t>
-      </w:r>
-      <w:r>
-        <w:rPr>
-          <w:iCs/>
-          <w:i/>
-        </w:rPr>
-        <w:t xml:space="preserve">femme fatale</w:t>
-      </w:r>
-      <w:r>
-        <w:t xml:space="preserve"> </w:t>
-      </w:r>
-      <w:r>
-        <w:t xml:space="preserve">trope. Due to the irredeemable nature of this archetype, it is a common trope for a</w:t>
-      </w:r>
-      <w:r>
-        <w:t xml:space="preserve"> </w:t>
-      </w:r>
-      <w:r>
-        <w:rPr>
-          <w:iCs/>
-          <w:i/>
-        </w:rPr>
-        <w:t xml:space="preserve">femme fatale</w:t>
-      </w:r>
-      <w:r>
-        <w:t xml:space="preserve"> </w:t>
-      </w:r>
-      <w:r>
-        <w:t xml:space="preserve">to die at the end of their work, as karma - we see this exemplified in other works such as</w:t>
-      </w:r>
-      <w:r>
-        <w:t xml:space="preserve"> </w:t>
-      </w:r>
-      <w:r>
-        <w:rPr>
-          <w:iCs/>
-          <w:i/>
-        </w:rPr>
-        <w:t xml:space="preserve">Carmen</w:t>
-      </w:r>
-      <w:r>
-        <w:t xml:space="preserve"> </w:t>
-      </w:r>
-      <w:r>
-        <w:t xml:space="preserve">by Bizet, as explored by Macdonald, though much earlier in the development of the trope:</w:t>
-      </w:r>
-      <w:r>
-        <w:t xml:space="preserve"> </w:t>
-      </w:r>
-      <w:r>
-        <w:t xml:space="preserve">&gt;French opera never produced another </w:t>
-      </w:r>
-      <w:r>
-        <w:rPr>
-          <w:iCs/>
-          <w:i/>
-        </w:rPr>
-        <w:t xml:space="preserve">femme</w:t>
-      </w:r>
-      <w:r>
-        <w:t xml:space="preserve"> as </w:t>
-      </w:r>
-      <w:r>
-        <w:rPr>
-          <w:iCs/>
-          <w:i/>
-        </w:rPr>
-        <w:t xml:space="preserve">fatale</w:t>
-      </w:r>
-      <w:r>
-        <w:t xml:space="preserve"> as Carmen, although her capacity to seduce and bewitch her lovers may be traced in some of Massenet’s exotic heroines […] Strauss’s Salome and Berg’s Lulu may be seen as distant degenerate descendants of Bizet’s temptress. [</w:t>
-      </w:r>
-      <w:r>
-        <w:t xml:space="preserve">[@macdonaldCarmen2002|(Macdonald 2002)]</w:t>
-      </w:r>
-      <w:r>
-        <w:t xml:space="preserve">]</w:t>
+        <w:rPr>
+          <w:iCs/>
+          <w:i/>
+        </w:rPr>
+        <w:t xml:space="preserve">Elektra</w:t>
+      </w:r>
+      <w:r>
+        <w:t xml:space="preserve"> </w:t>
+      </w:r>
+      <w:r>
+        <w:t xml:space="preserve">[citation needed] was written several years after</w:t>
+      </w:r>
+      <w:r>
+        <w:t xml:space="preserve"> </w:t>
+      </w:r>
+      <w:r>
+        <w:rPr>
+          <w:iCs/>
+          <w:i/>
+        </w:rPr>
+        <w:t xml:space="preserve">Salome</w:t>
+      </w:r>
+      <w:r>
+        <w:t xml:space="preserve">, but is another example of Strauss's modernist operas portraying women in an unusual light. Despite the source material of</w:t>
+      </w:r>
+      <w:r>
+        <w:t xml:space="preserve"> </w:t>
+      </w:r>
+      <w:r>
+        <w:rPr>
+          <w:iCs/>
+          <w:i/>
+        </w:rPr>
+        <w:t xml:space="preserve">Elektra</w:t>
+      </w:r>
+      <w:r>
+        <w:t xml:space="preserve"> </w:t>
+      </w:r>
+      <w:r>
+        <w:t xml:space="preserve">implying a sexual relationship between Elektra and her father (Aeschylus ca. 500 BCE), interestingly, Strauss writes the opera in exclusion of this detail. Perhaps the logic was that he wished not to create a character so rich in power due to her sexuality and seductive power in the same way he had in Salome, so as not to exhibit all of the same themes, despite the remaining commonalities between the characters. Perhaps it was simply that the particular retelling he and Hofmannsthal chose to base the libretto on also excluded this [research needed to establish which retelling this was based on]. Fundamentally though, this leads to some core differences between the characters of Salome and Elektra: though both operas are named for their (anti)-heroines and present them as powerful figures, both characters also die at the end of the opera as retribution for their actions, as mentioned above; while Elektra is potrayed as powerful, this is not for her ability to weaponise her sexuality, as in the case of Salome, but her sheer will for vengeance.</w:t>
       </w:r>
     </w:p>
     <w:p>
@@ -447,7 +445,23 @@
         <w:pStyle w:val="BodyText"/>
       </w:pPr>
       <w:r>
-        <w:t xml:space="preserve">Astonishingly,</w:t>
+        <w:t xml:space="preserve">The reception of</w:t>
+      </w:r>
+      <w:r>
+        <w:t xml:space="preserve"> </w:t>
+      </w:r>
+      <w:r>
+        <w:rPr>
+          <w:iCs/>
+          <w:i/>
+        </w:rPr>
+        <w:t xml:space="preserve">Elektra</w:t>
+      </w:r>
+      <w:r>
+        <w:t xml:space="preserve"> </w:t>
+      </w:r>
+      <w:r>
+        <w:t xml:space="preserve">was similarly divided in the way of</w:t>
       </w:r>
       <w:r>
         <w:t xml:space="preserve"> </w:t>
@@ -463,13 +477,7 @@
         <w:t xml:space="preserve"> </w:t>
       </w:r>
       <w:r>
-        <w:t xml:space="preserve">was a roaring success with its first audiences [</w:t>
-      </w:r>
-      <w:r>
-        <w:t xml:space="preserve">[@rossRestNoiseListening2008|(Ross 2008)]</w:t>
-      </w:r>
-      <w:r>
-        <w:t xml:space="preserve">]. Despite all its controversialism and what an immense change it was from the other operas performed at the time,</w:t>
+        <w:t xml:space="preserve">- Strauss had pushed compositional features such as atonality and harmony choice even further into modernist technique than he had with</w:t>
       </w:r>
       <w:r>
         <w:t xml:space="preserve"> </w:t>
@@ -482,13 +490,11 @@
         <w:t xml:space="preserve">Salome</w:t>
       </w:r>
       <w:r>
-        <w:t xml:space="preserve">’s premiere in Germany led to an influx of other performances all over Europe. However, due to how far it strayed from the popular ideas of Western Classical tradition at the time, this being late Romanticism, the critical reception of the opera was furiously disapproving [citation needed]. This brings into question whether the opera was a success precisely due to its controversial nature; not an unheard-of concept, as we see in other art e.g. </w:t>
-      </w:r>
-    </w:p>
-    <w:p>
-      <w:pPr>
-        <w:pStyle w:val="BodyText"/>
-      </w:pPr>
+        <w:t xml:space="preserve">, meaning audience reception was split more evenly between traditionalists and modernists (Gilliam 1991). While much of the criticism of</w:t>
+      </w:r>
+      <w:r>
+        <w:t xml:space="preserve"> </w:t>
+      </w:r>
       <w:r>
         <w:rPr>
           <w:iCs/>
@@ -500,7 +506,7 @@
         <w:t xml:space="preserve"> </w:t>
       </w:r>
       <w:r>
-        <w:t xml:space="preserve">[citation needed] was written several years after</w:t>
+        <w:t xml:space="preserve">was justified as critics not being fond of Strauss's musical decisions and the modernist aesthetic as a whole [citation?], it is curious that the opera did not perform as well as</w:t>
       </w:r>
       <w:r>
         <w:t xml:space="preserve"> </w:t>
@@ -513,123 +519,7 @@
         <w:t xml:space="preserve">Salome</w:t>
       </w:r>
       <w:r>
-        <w:t xml:space="preserve">, but is another example of Strauss’s modernist operas portraying women in an unusual light. Despite the source material of</w:t>
-      </w:r>
-      <w:r>
-        <w:t xml:space="preserve"> </w:t>
-      </w:r>
-      <w:r>
-        <w:rPr>
-          <w:iCs/>
-          <w:i/>
-        </w:rPr>
-        <w:t xml:space="preserve">Elektra</w:t>
-      </w:r>
-      <w:r>
-        <w:t xml:space="preserve"> </w:t>
-      </w:r>
-      <w:r>
-        <w:t xml:space="preserve">implying a sexual relationship between Elektra and her father [</w:t>
-      </w:r>
-      <w:r>
-        <w:t xml:space="preserve">[@aeschylusOresteia|(Aeschylus ca. 500 BCE)]</w:t>
-      </w:r>
-      <w:r>
-        <w:t xml:space="preserve">], interestingly, Strauss writes the opera in exclusion of this detail. Perhaps the logic was that he wished not to create a character so rich in power due to her sexuality and seductive power in the same way he had in Salome, so as not to exhibit all of the same themes, despite the remaining commonalities between the characters. Perhaps it was simply that the particular retelling he and Hofmannsthal chose to base the libretto on also excluded this [research needed to establish which retelling this was based on]. Fundamentally though, this leads to some core differences between the characters of Salome and Elektra: though both operas are named for their (anti)-heroines and present them as powerful figures, both characters also die at the end of the opera as retribution for their actions, as mentioned above; while Elektra is potrayed as powerful, this is not for her ability to weaponise her sexuality, as in the case of Salome, but her sheer will for vengeance.</w:t>
-      </w:r>
-    </w:p>
-    <w:p>
-      <w:pPr>
-        <w:pStyle w:val="BodyText"/>
-      </w:pPr>
-      <w:r>
-        <w:t xml:space="preserve">The reception of</w:t>
-      </w:r>
-      <w:r>
-        <w:t xml:space="preserve"> </w:t>
-      </w:r>
-      <w:r>
-        <w:rPr>
-          <w:iCs/>
-          <w:i/>
-        </w:rPr>
-        <w:t xml:space="preserve">Elektra</w:t>
-      </w:r>
-      <w:r>
-        <w:t xml:space="preserve"> </w:t>
-      </w:r>
-      <w:r>
-        <w:t xml:space="preserve">was similarly divided in the way of</w:t>
-      </w:r>
-      <w:r>
-        <w:t xml:space="preserve"> </w:t>
-      </w:r>
-      <w:r>
-        <w:rPr>
-          <w:iCs/>
-          <w:i/>
-        </w:rPr>
-        <w:t xml:space="preserve">Salome</w:t>
-      </w:r>
-      <w:r>
-        <w:t xml:space="preserve"> </w:t>
-      </w:r>
-      <w:r>
-        <w:t xml:space="preserve">- Strauss had pushed compositional features such as atonality and harmony choice even further into modernist technique than he had with</w:t>
-      </w:r>
-      <w:r>
-        <w:t xml:space="preserve"> </w:t>
-      </w:r>
-      <w:r>
-        <w:rPr>
-          <w:iCs/>
-          <w:i/>
-        </w:rPr>
-        <w:t xml:space="preserve">Salome</w:t>
-      </w:r>
-      <w:r>
-        <w:t xml:space="preserve">, meaning audience reception was split more evenly between traditionalists and modernists [</w:t>
-      </w:r>
-      <w:r>
-        <w:t xml:space="preserve">[@GilliamBryan1991RSE_|(Gilliam 1991)]</w:t>
-      </w:r>
-      <w:r>
-        <w:t xml:space="preserve">]. While much of the criticism of</w:t>
-      </w:r>
-      <w:r>
-        <w:t xml:space="preserve"> </w:t>
-      </w:r>
-      <w:r>
-        <w:rPr>
-          <w:iCs/>
-          <w:i/>
-        </w:rPr>
-        <w:t xml:space="preserve">Elektra</w:t>
-      </w:r>
-      <w:r>
-        <w:t xml:space="preserve"> </w:t>
-      </w:r>
-      <w:r>
-        <w:t xml:space="preserve">was justified as critics not being fond of Strauss’s musical decisions and the modernist aesthetic as a whole [citation?], it is curious that the opera did not perform as well as</w:t>
-      </w:r>
-      <w:r>
-        <w:t xml:space="preserve"> </w:t>
-      </w:r>
-      <w:r>
-        <w:rPr>
-          <w:iCs/>
-          <w:i/>
-        </w:rPr>
-        <w:t xml:space="preserve">Salome</w:t>
-      </w:r>
-      <w:r>
-        <w:t xml:space="preserve">. A cynic may point out that this could be due to the lack of sexual appeal of Elektra herself to the operatic audience at this time; though she is a strong-willed, captivating protagonist in the same way as Salome, she is often presented in performance as ragged, pale and dishevelled, with none of the charm or powers of seduction of Salome [citation].[</w:t>
-      </w:r>
-      <w:r>
-        <w:t xml:space="preserve">[@classicalmusicuniverseElektraMusicRichard2014|()]</w:t>
-      </w:r>
-      <w:r>
-        <w:t xml:space="preserve">]</w:t>
+        <w:t xml:space="preserve">. A cynic may point out that this could be due to the lack of sexual appeal of Elektra herself to the operatic audience at this time; though she is a strong-willed, captivating protagonist in the same way as Salome, she is often presented in performance as ragged, pale and dishevelled, with none of the charm or powers of seduction of Salome [citation].()</w:t>
       </w:r>
     </w:p>
     <w:bookmarkEnd w:id="21"/>
@@ -647,7 +537,7 @@
         <w:pStyle w:val="FirstParagraph"/>
       </w:pPr>
       <w:r>
-        <w:t xml:space="preserve">It is important to examine the success of women from this era - considering the ways in which Strauss’s heroines rejected the contemporary role of womanhood and how audiences responded to this, it is hypocritical to see how when women did this in real life (in far less radical and dramatic ways) they were vehemently challenged, ignored and/or insulted as incapable [citation?], the following being just a few examples of this.</w:t>
+        <w:t xml:space="preserve">It is important to examine the success of women from this era - considering the ways in which Strauss's heroines rejected the contemporary role of womanhood and how audiences responded to this, it is hypocritical to see how when women did this in real life (in far less radical and dramatic ways) they were vehemently challenged, ignored and/or insulted as incapable [citation?], the following being just a few examples of this.</w:t>
       </w:r>
     </w:p>
     <w:p>
@@ -655,13 +545,7 @@
         <w:pStyle w:val="BodyText"/>
       </w:pPr>
       <w:r>
-        <w:t xml:space="preserve">Despite the prolific compositional output of Elizabeth Gyring (including a full-length opera and countless other works for a plethora of ensembles and soloists) for example, her works are currently little-known and not well-distributed or documented [</w:t>
-      </w:r>
-      <w:r>
-        <w:t xml:space="preserve">[@GuideElizabethGyring|(Washington State University Libraries date?)]</w:t>
-      </w:r>
-      <w:r>
-        <w:t xml:space="preserve">]. There is little to no record that her works were performed at the time of writing and her name has been lost to time.</w:t>
+        <w:t xml:space="preserve">Despite the prolific compositional output of Elizabeth Gyring (including a full-length opera and countless other works for a plethora of ensembles and soloists) for example, her works are currently little-known and not well-distributed or documented (Washington State University Libraries date?). There is little to no record that her works were performed at the time of writing and her name has been lost to time.</w:t>
       </w:r>
     </w:p>
     <w:p>
@@ -669,34 +553,7 @@
         <w:pStyle w:val="BodyText"/>
       </w:pPr>
       <w:r>
-        <w:t xml:space="preserve">Johannes Müller-Hermann was another modernist composer who made large compositional and pedagogical contributions to Viennese musical culture in the early 20th century through her position as a tutor at the New Vienna Conservatory. Yet, these have been mostly forgotten, this generally attributed to the Nazi ideologies in Europe that followed [</w:t>
-      </w:r>
-      <w:r>
-        <w:t xml:space="preserve">[@BBCRadioBreakfast|(BBC n.d.)]</w:t>
-      </w:r>
-      <w:r>
-        <w:t xml:space="preserve">]. Despite the fact her work,</w:t>
-      </w:r>
-      <w:r>
-        <w:t xml:space="preserve"> </w:t>
-      </w:r>
-      <w:r>
-        <w:t xml:space="preserve">‘</w:t>
-      </w:r>
-      <w:r>
-        <w:t xml:space="preserve">Sonata for Cello and Pianoforte</w:t>
-      </w:r>
-      <w:r>
-        <w:t xml:space="preserve">’</w:t>
-      </w:r>
-      <w:r>
-        <w:t xml:space="preserve">, was showcased in the 1920s, the only reception on record was scathingly critical of her work, dismissing it purely because of her sex [</w:t>
-      </w:r>
-      <w:r>
-        <w:t xml:space="preserve">[@10.2307_914127|(Bechert 1923)]</w:t>
-      </w:r>
-      <w:r>
-        <w:t xml:space="preserve">].</w:t>
+        <w:t xml:space="preserve">Johannes Müller-Hermann was another modernist composer who made large compositional and pedagogical contributions to Viennese musical culture in the early 20th century through her position as a tutor at the New Vienna Conservatory. Yet, these have been mostly forgotten, this generally attributed to the Nazi ideologies in Europe that followed (BBC n.d.). Despite the fact her work, 'Sonata for Cello and Pianoforte', was showcased in the 1920s, the only reception on record was scathingly critical of her work, dismissing it purely because of her sex (Bechert 1923).</w:t>
       </w:r>
     </w:p>
     <w:p>
@@ -704,37 +561,13 @@
         <w:pStyle w:val="BodyText"/>
       </w:pPr>
       <w:r>
-        <w:t xml:space="preserve">A further example is the composer Alma Mahler-Werfel. She was able to publish some works with the support of her husband, Gustav Mahler, towards the end of their marriage, but for much of their relationship her compositional and artistic output was restricted [</w:t>
-      </w:r>
-      <w:r>
-        <w:t xml:space="preserve">[@HilmesOliver2015Mm_t|(Hilmes 2015)]</w:t>
-      </w:r>
-      <w:r>
-        <w:t xml:space="preserve">]. Mahler-Werfel was an interesting case due to her complex relationship with Mahler, which seems to be her only notable feature to many scholars despite her own compositional output; yet, a harsh judgement seems to have been cast upon her within the academic community. Many of the articles and materials published since Mahler-Werfel’s death regard her as unfaithful, vain, and accuse her of providing unreliable historical accounts [</w:t>
-      </w:r>
-      <w:r>
-        <w:t xml:space="preserve">[@LaGrangeHenry-Louisde1995GM_H|(Le Grange 1995)]</w:t>
-      </w:r>
-      <w:r>
-        <w:t xml:space="preserve">] — these conclusions all drawn from her diaries, letters, and other people’s first-hand accounts of her.</w:t>
-      </w:r>
-      <w:r>
-        <w:t xml:space="preserve"> </w:t>
-      </w:r>
-      <w:r>
-        <w:t xml:space="preserve">Curiously, the way Mahler-Werfel has been characterised by scholars and the media since her death aligns with some elements of the femme fatale persona assigned to these early modernist opera protagonists; the sense of cold calculation, potency, and slyness in the way she is portrayed, as well as the method by which she is constantly described as an accomplished seductress [</w:t>
-      </w:r>
-      <w:r>
-        <w:t xml:space="preserve">[@downingREVIEWBooksShe2015|(Downing 2015)]</w:t>
-      </w:r>
-      <w:r>
-        <w:t xml:space="preserve">], ties in with these portrayals, for example the character of Salome. It is frustrating, if not surprising, that many of the sources consulted in the course of this research are interwoven with misogyny, exemplified particularly in Volume 2 of Le Grange’s biography of Gustav Mahler [</w:t>
-      </w:r>
-      <w:r>
-        <w:t xml:space="preserve">[@LaGrangeHenry-Louisde1995GM_H|(1995)]</w:t>
-      </w:r>
-      <w:r>
-        <w:t xml:space="preserve">] and Beaumont’s</w:t>
+        <w:t xml:space="preserve">A further example is the composer Alma Mahler-Werfel. She was able to publish some works with the support of her husband, Gustav Mahler, towards the end of their marriage, but for much of their relationship her compositional and artistic output was restricted (Hilmes 2015). Mahler-Werfel was an interesting case due to her complex relationship with Mahler, which seems to be her only notable feature to many scholars despite her own compositional output; yet, a harsh judgement seems to have been cast upon her within the academic community. Many of the articles and materials published since Mahler-Werfel's death regard her as unfaithful, vain, and accuse her of providing unreliable historical accounts (Le Grange 1995) — these conclusions all drawn from her diaries, letters, and other people's first-hand accounts of her.</w:t>
+      </w:r>
+      <w:r>
+        <w:br/>
+      </w:r>
+      <w:r>
+        <w:t xml:space="preserve">Curiously, the way Mahler-Werfel has been characterised by scholars and the media since her death aligns with some elements of the femme fatale persona assigned to these early modernist opera protagonists; the sense of cold calculation, potency, and slyness in the way she is portrayed, as well as the method by which she is constantly described as an accomplished seductress (Downing 2015), ties in with these portrayals, for example the character of Salome. It is frustrating, if not surprising, that many of the sources consulted in the course of this research are interwoven with misogyny, exemplified particularly in Volume 2 of Le Grange's biography of Gustav Mahler (1995) and Beaumont's</w:t>
       </w:r>
       <w:r>
         <w:t xml:space="preserve"> </w:t>
@@ -750,25 +583,7 @@
         <w:t xml:space="preserve"> </w:t>
       </w:r>
       <w:r>
-        <w:t xml:space="preserve">[</w:t>
-      </w:r>
-      <w:r>
-        <w:t xml:space="preserve">[@mahler2004gustav|(2004)]</w:t>
-      </w:r>
-      <w:r>
-        <w:t xml:space="preserve">], but some recognition of the manipulation of her image in the academic community seems to be coming about in recent years [</w:t>
-      </w:r>
-      <w:r>
-        <w:t xml:space="preserve">[@10.1525_jams.2022.75.1.39|(Newman 2022)]</w:t>
-      </w:r>
-      <w:r>
-        <w:t xml:space="preserve">]. In her lifetime, Mahler-Werfel herself certainly challenged prevailing views of gender in Vienna by endeavouring to have her compositional career, and was very prominent in the cultural scene of Vienna due to family ties and artist friends [</w:t>
-      </w:r>
-      <w:r>
-        <w:t xml:space="preserve">[@HilmesOliver2015Mm_t|(Hilmes 2015)]</w:t>
-      </w:r>
-      <w:r>
-        <w:t xml:space="preserve">], but ultimately her own accounts of her life were discredited and reframed into a story that would put her first husband, Mahler, in a more honourable light. Her works have seen a small revival since her time in Vienna among her increased popularity in the United States, where she moved before World War II, but still remain distant from the repute of Mahler’s.</w:t>
+        <w:t xml:space="preserve">(2004), but some recognition of the manipulation of her image in the academic community seems to be coming about in recent years (Newman 2022). In her lifetime, Mahler-Werfel herself certainly challenged prevailing views of gender in Vienna by endeavouring to have her compositional career, and was very prominent in the cultural scene of Vienna due to family ties and artist friends (Hilmes 2015), but ultimately her own accounts of her life were discredited and reframed into a story that would put her first husband, Mahler, in a more honourable light. Her works have seen a small revival since her time in Vienna among her increased popularity in the United States, where she moved before World War II, but still remain distant from the repute of Mahler's.</w:t>
       </w:r>
     </w:p>
     <w:p>
@@ -776,7 +591,7 @@
         <w:pStyle w:val="BodyText"/>
       </w:pPr>
       <w:r>
-        <w:t xml:space="preserve">Between the villification of Alma Mahler-Werfel, the lack of any record of Elizabeth Gyring in the public sphere and the discrimination against Johanna Müller-Hermann, these circumstances show the utter lack of recognition attributed to female modernist composers, and in Alma’s case, the attempt to discredit her, at the time of the operas discussed, despite the subject matter putting power into women’s hands (albeit in an arguably misguided, misogynistic way).</w:t>
+        <w:t xml:space="preserve">Between the villification of Alma Mahler-Werfel, the lack of any record of Elizabeth Gyring in the public sphere and the discrimination against Johanna Müller-Hermann, these circumstances show the utter lack of recognition attributed to female modernist composers, and in Alma's case, the attempt to discredit her, at the time of the operas discussed, despite the subject matter putting power into women's hands (albeit in an arguably misguided, misogynistic way).</w:t>
       </w:r>
     </w:p>
     <w:bookmarkEnd w:id="22"/>
@@ -810,40 +625,7 @@
         <w:t xml:space="preserve"> </w:t>
       </w:r>
       <w:r>
-        <w:t xml:space="preserve">for example, it is fair to say that modernists such as Strauss were successful in challenging views of gender - whether audiences directly approved of the juxtaposition of women’s portrayal to their real-life rights or not, they did not oppose these operas purely for their their displays of powerful women. Another factor to consider is how the idea of shock factor played into modernist composers’ creative decision-making. As previously referred to under the phrase</w:t>
-      </w:r>
-      <w:r>
-        <w:t xml:space="preserve"> </w:t>
-      </w:r>
-      <w:r>
-        <w:t xml:space="preserve">‘</w:t>
-      </w:r>
-      <w:r>
-        <w:t xml:space="preserve">épater la bourgeoisie</w:t>
-      </w:r>
-      <w:r>
-        <w:t xml:space="preserve">’</w:t>
-      </w:r>
-      <w:r>
-        <w:t xml:space="preserve">, this was a fairly common practice during the modernist movement. Based on this, one can ascertain that these musicians were not necessarily</w:t>
-      </w:r>
-      <w:r>
-        <w:t xml:space="preserve"> </w:t>
-      </w:r>
-      <w:r>
-        <w:t xml:space="preserve">‘</w:t>
-      </w:r>
-      <w:r>
-        <w:t xml:space="preserve">progressive</w:t>
-      </w:r>
-      <w:r>
-        <w:t xml:space="preserve">’</w:t>
-      </w:r>
-      <w:r>
-        <w:t xml:space="preserve"> </w:t>
-      </w:r>
-      <w:r>
-        <w:t xml:space="preserve">for their time or in holding of these beliefs, so much as looking to produce the most shocking and unexpected events for their audiences.</w:t>
+        <w:t xml:space="preserve">for example, it is fair to say that modernists such as Strauss were successful in challenging views of gender - whether audiences directly approved of the juxtaposition of women's portrayal to their real-life rights or not, they did not oppose these operas purely for their their displays of powerful women. Another factor to consider is how the idea of shock factor played into modernist composers' creative decision-making. As previously referred to under the phrase 'épater la bourgeoisie', this was a fairly common practice during the modernist movement. Based on this, one can ascertain that these musicians were not necessarily 'progressive' for their time or in holding of these beliefs, so much as looking to produce the most shocking and unexpected events for their audiences.</w:t>
       </w:r>
     </w:p>
     <w:p>
@@ -864,25 +646,7 @@
         <w:t xml:space="preserve">femme fatales</w:t>
       </w:r>
       <w:r>
-        <w:t xml:space="preserve">, it cannot be denied that these still show incredible prejudice by dictating a woman’s worth and power by her sexuality. McGrail [</w:t>
-      </w:r>
-      <w:r>
-        <w:t xml:space="preserve">[@mcgrailEroticismDeathRedemption2007|(2007)]</w:t>
-      </w:r>
-      <w:r>
-        <w:t xml:space="preserve">] writes about this phenomenon, referring to it as a</w:t>
-      </w:r>
-      <w:r>
-        <w:t xml:space="preserve"> </w:t>
-      </w:r>
-      <w:r>
-        <w:t xml:space="preserve">“</w:t>
-      </w:r>
-      <w:r>
-        <w:t xml:space="preserve">misogynist male fantasy</w:t>
-      </w:r>
-      <w:r>
-        <w:t xml:space="preserve">”</w:t>
+        <w:t xml:space="preserve">, it cannot be denied that these still show incredible prejudice by dictating a woman's worth and power by her sexuality. McGrail (2007) writes about this phenomenon, referring to it as a "misogynist male fantasy"</w:t>
       </w:r>
     </w:p>
     <w:bookmarkEnd w:id="23"/>

</xml_diff>

<commit_message>
vault backup: 2023-01-16 10:24:32
</commit_message>
<xml_diff>
--- a/Essay II/Vienna Essay II 2332158.docx
+++ b/Essay II/Vienna Essay II 2332158.docx
@@ -28,22 +28,13 @@
         <w:t xml:space="preserve">2332158</w:t>
       </w:r>
     </w:p>
-    <w:bookmarkStart w:id="24" w:name="Xff2e0217df51cc4801682f01b389f38e94bb70d"/>
+    <w:bookmarkStart w:id="20" w:name="Xff2e0217df51cc4801682f01b389f38e94bb70d"/>
     <w:p>
       <w:pPr>
         <w:pStyle w:val="Heading2"/>
       </w:pPr>
       <w:r>
         <w:t xml:space="preserve">Q2. How, and with what results, did musicians associated with the Wiener Moderne challenge prevailing views of gender?</w:t>
-      </w:r>
-    </w:p>
-    <w:bookmarkStart w:id="20" w:name="intro"/>
-    <w:p>
-      <w:pPr>
-        <w:pStyle w:val="Heading3"/>
-      </w:pPr>
-      <w:r>
-        <w:t xml:space="preserve">INTRO</w:t>
       </w:r>
     </w:p>
     <w:p>
@@ -51,7 +42,57 @@
         <w:pStyle w:val="FirstParagraph"/>
       </w:pPr>
       <w:r>
-        <w:t xml:space="preserve">In order to assess the way in which musicians challenged views relating to gender in the Wiener Moderne, the following must be established: what the "prevailing views of gender" were at this time, the manner in which both male and female characters were portrayed, and how this was received by audiences, i.e. both the critical reception and the reaction of the general public. I will also be using examples of female musicians in Vienna at the time to compare and contrast their traits and lives against the characters in the operas that will be discussed, as well as the light in which these women are presented by historians since.</w:t>
+        <w:t xml:space="preserve">In order to assess the way in which musicians challenged views relating to gender in the Wiener Moderne, the following must be established: what the "prevailing views of gender" were at this time, the manner in which female characters were portrayed, and how this was received by audiences, encompassing both the critical reception and the reaction of the general public. I will also be using examples of female musicians in Vienna at the time to compare and contrast their traits and lives against the characters in the operas that will be discussed, as well as the light in which these women are presented by historians since.</w:t>
+      </w:r>
+      <w:r>
+        <w:br/>
+      </w:r>
+      <w:r>
+        <w:t xml:space="preserve">As one of the most narrative-based musical genres exemplifying modernist features, when considering musical examples, this essay will focus almost exclusively on opera. Programmatic music, and other forms that have potential to portray gendered characters, tend to be more abstract; the composer's intentions are more obscure, and the success with which these are portrayed, as well as the audience's opinions of these ideas, become more difficult to define with certainty. the narrative nature of opera provides fertile ground for such analysis therefore that is where this essay will focus, paying particular attention to the work of Richard Strauss, as his operatic works are especially interested in the depiction of women in non-traditional ways, as well as having been some of the first in modernism to do so.</w:t>
+      </w:r>
+      <w:r>
+        <w:br/>
+      </w:r>
+      <w:r>
+        <w:t xml:space="preserve">Ideas on gender in Vienna during the</w:t>
+      </w:r>
+      <w:r>
+        <w:t xml:space="preserve"> </w:t>
+      </w:r>
+      <w:r>
+        <w:rPr>
+          <w:iCs/>
+          <w:i/>
+        </w:rPr>
+        <w:t xml:space="preserve">fin-de-siècle</w:t>
+      </w:r>
+      <w:r>
+        <w:t xml:space="preserve"> </w:t>
+      </w:r>
+      <w:r>
+        <w:t xml:space="preserve">were complex; in the political context of both a right-wing mayor at the time — Karl Lüger, an antisemite who, ironically, recognised the power of women to sway the votes of their husbands and sons, but refused to address the idea of giving women themselves the right to vote (O'Neill 2022) — and the aftermath of Otto Weininger's famous treatise</w:t>
+      </w:r>
+      <w:r>
+        <w:t xml:space="preserve"> </w:t>
+      </w:r>
+      <w:r>
+        <w:rPr>
+          <w:iCs/>
+          <w:i/>
+        </w:rPr>
+        <w:t xml:space="preserve">Geschlecht und Charakter</w:t>
+      </w:r>
+      <w:r>
+        <w:t xml:space="preserve"> </w:t>
+      </w:r>
+      <w:r>
+        <w:t xml:space="preserve">highlighting the ineptitude of women in "men's roles" (Chandler 2010; Weininger 2015 1903), women were not thought of as capable of having careers in the same way as of men. It was, in fact, these frequent attacks on women's rights that led to the formation of activist groups, as it seemed that the state of these rights were regressing as opposed to progressing. The battle for and against equality was fierce on both sides — which made for a very charged political climate in which to present controversial artwork.</w:t>
+      </w:r>
+      <w:r>
+        <w:br/>
+      </w:r>
+      <w:r>
+        <w:t xml:space="preserve">A direct comparison of the presentation of women in opera to some of the female artists that are known of from the time will be made in the course of this essay; contrasting these new ideas about gender roles and sex-related predisposition with the reality of the lives of women, in particular, composers, is essential to quantifying the differences.</w:t>
       </w:r>
     </w:p>
     <w:p>
@@ -59,7 +100,61 @@
         <w:pStyle w:val="BodyText"/>
       </w:pPr>
       <w:r>
-        <w:t xml:space="preserve">As one of the most narrative-based musical genres exemplifying modernist features, when considering musical examples, this essay will focus almost exclusively on opera. Programmatic music, and other forms that have potential to portray gendered characters, tend to be more abstract; the composer's intentions are more obscure, and the success with which these are portrayed, as well as the audience's opinions of these ideas, become more difficult to define with certainty. Opera is a useful source to acutely assess these themes, as they were more clearly presented to their audience.</w:t>
+        <w:t xml:space="preserve">There was a trend of female protagonists in Wiener Moderne opera, beginning in the early twentieth century. Firstly, the movement of modernism in music, particularly opera, was only just coming into its own - Strauss was one of the earliest composers to present this to a mainstream audience, and Vienna, due to its sociopolitical climate at the time, took time to fully embrace the genre. Secondly, it is important to clarify that, despite Richard Strauss's German origins, he was heavily influential on the musical life of Vienna in the early 20th century; from his first visit in 1895, the city had a growing fondness for both his conducting and composing expertise. This relationship between Strauss and Vienna only prospered as he became more integrated with Viennese composers at the time, including Alexander Zemlinsky and Arnold Schoenberg, with whom he presented concerts as part of Musikverein (Jones 2016). Strauss later even became the principal conductor of the Vienna State Opera in 1919 (Ross 2010), further displaying the public attitude towards him as an honorary Viennese.</w:t>
+      </w:r>
+      <w:r>
+        <w:br/>
+      </w:r>
+      <w:r>
+        <w:t xml:space="preserve">The first example of Strauss' work to discuss is</w:t>
+      </w:r>
+      <w:r>
+        <w:t xml:space="preserve"> </w:t>
+      </w:r>
+      <w:r>
+        <w:rPr>
+          <w:iCs/>
+          <w:i/>
+        </w:rPr>
+        <w:t xml:space="preserve">Salome</w:t>
+      </w:r>
+      <w:r>
+        <w:t xml:space="preserve"> </w:t>
+      </w:r>
+      <w:r>
+        <w:t xml:space="preserve">(1905). The themes Strauss was portraying through his music were initially very controversial -</w:t>
+      </w:r>
+      <w:r>
+        <w:t xml:space="preserve"> </w:t>
+      </w:r>
+      <w:r>
+        <w:rPr>
+          <w:iCs/>
+          <w:i/>
+        </w:rPr>
+        <w:t xml:space="preserve">Salome</w:t>
+      </w:r>
+      <w:r>
+        <w:t xml:space="preserve"> </w:t>
+      </w:r>
+      <w:r>
+        <w:t xml:space="preserve">was, in its first instance, rejected by the Viennese Court Opera (Ross 2008), the Austrian premiere of the opera instead relegated to Graz. This was for a significant reason:</w:t>
+      </w:r>
+      <w:r>
+        <w:t xml:space="preserve"> </w:t>
+      </w:r>
+      <w:r>
+        <w:rPr>
+          <w:iCs/>
+          <w:i/>
+        </w:rPr>
+        <w:t xml:space="preserve">Salome</w:t>
+      </w:r>
+      <w:r>
+        <w:t xml:space="preserve"> </w:t>
+      </w:r>
+      <w:r>
+        <w:t xml:space="preserve">is now regarded as a massive musical turning point in Western classical history, due to its extremes of bitonality, dissonant harmony, disjunct melody-writing and, most critically, its subject matter (Puffett 1989). Discussing biblical figures, thrusting shocking sins such as violent suicide, incest, and necrophilia upon them, was naturally something the State Opera considered blasphemous, as they were so out-of-line with the views held by the upper class, in particular those relating to women. Female characters in these operas manipulated, seduced, and otherwise disempowered male characters: they had more power than they had ever had.</w:t>
       </w:r>
     </w:p>
     <w:p>
@@ -67,590 +162,468 @@
         <w:pStyle w:val="BodyText"/>
       </w:pPr>
       <w:r>
-        <w:t xml:space="preserve">Ideas on gender in Vienna during the</w:t>
-      </w:r>
-      <w:r>
-        <w:t xml:space="preserve"> </w:t>
-      </w:r>
-      <w:r>
-        <w:rPr>
-          <w:iCs/>
-          <w:i/>
-        </w:rPr>
-        <w:t xml:space="preserve">fin-de-siècle</w:t>
-      </w:r>
-      <w:r>
-        <w:t xml:space="preserve"> </w:t>
-      </w:r>
-      <w:r>
-        <w:t xml:space="preserve">were complex; in the political context of both a right-wing mayor at the time - Karl Lüger, an antisemite who ironically recognised the power of women to sway the votes of their husbands and sons, but refused to address the idea of giving women themselves the right to vote (O'Neill 2022) - and the aftermath of Otto Weininger's famous treatise</w:t>
-      </w:r>
-      <w:r>
-        <w:t xml:space="preserve"> </w:t>
-      </w:r>
-      <w:r>
-        <w:rPr>
-          <w:iCs/>
-          <w:i/>
-        </w:rPr>
-        <w:t xml:space="preserve">Geschlecht und Charakter</w:t>
-      </w:r>
-      <w:r>
-        <w:t xml:space="preserve"> </w:t>
-      </w:r>
-      <w:r>
-        <w:t xml:space="preserve">highlighting the ineptitude of women in "men's roles" (Chandler 2010), women were not thought of as capable of having careers in the same way as of men. It was in fact these frequent attacks on women's rights that led to the formation of activist groups, as it seemed that the state of these rights were regressing as opposed to progressing [citation?]. The battle for and against equality was fierce on both sides - which made for a very charged political climate in which to present controversial artwork.</w:t>
+        <w:t xml:space="preserve">One can see this in</w:t>
+      </w:r>
+      <w:r>
+        <w:t xml:space="preserve"> </w:t>
+      </w:r>
+      <w:r>
+        <w:rPr>
+          <w:iCs/>
+          <w:i/>
+        </w:rPr>
+        <w:t xml:space="preserve">Salome</w:t>
+      </w:r>
+      <w:r>
+        <w:t xml:space="preserve"> </w:t>
+      </w:r>
+      <w:r>
+        <w:t xml:space="preserve">through the eponymous character. As the protagonist, the world of the opera is naturally built and structured around her, in some cases to a ridiculous point — one example of this being the guard who desires her at the beginning of the play, but dramatically kills himself at the sight of Salome expressing romantic feelings for Jochanaan. Suicide is not a new theme to opera (Stack 2002), but the treatment of it in</w:t>
+      </w:r>
+      <w:r>
+        <w:t xml:space="preserve"> </w:t>
+      </w:r>
+      <w:r>
+        <w:rPr>
+          <w:iCs/>
+          <w:i/>
+        </w:rPr>
+        <w:t xml:space="preserve">Salome</w:t>
+      </w:r>
+      <w:r>
+        <w:t xml:space="preserve"> </w:t>
+      </w:r>
+      <w:r>
+        <w:t xml:space="preserve">strays outrageously from the norm. The guard's death is sudden, unexpected and explicit, illustrating the concept of 'épater la bourgeoisie' (the aim of composers to shock their audiences and insoforth impress them) that became relatively common among modernists (Attfield 2022). This depiction channels a common trope in opera of acting irrationally in the name of love (McGrail 2007), but transforms it into something else entirely through both its extremely graphic nature and the indifference of Salome.</w:t>
       </w:r>
       <w:r>
         <w:br/>
       </w:r>
       <w:r>
-        <w:t xml:space="preserve">A direct comparison of the presentation of women in opera to some of the female artists that are known of from the time will be made in the course of this essay; contrasting these new ideas about gender roles and sex-related predisposition with the reality of the lives of women, in particular, composers, is essential to quantifying the differences.</w:t>
+        <w:t xml:space="preserve">The character archetype of Salome could be defined as</w:t>
+      </w:r>
+      <w:r>
+        <w:t xml:space="preserve"> </w:t>
+      </w:r>
+      <w:r>
+        <w:rPr>
+          <w:iCs/>
+          <w:i/>
+        </w:rPr>
+        <w:t xml:space="preserve">'femme fatale'</w:t>
+      </w:r>
+      <w:r>
+        <w:t xml:space="preserve">:</w:t>
+      </w:r>
+    </w:p>
+    <w:p>
+      <w:pPr>
+        <w:pStyle w:val="BlockText"/>
+      </w:pPr>
+      <w:r>
+        <w:t xml:space="preserve">an attractive and seductive woman, </w:t>
+      </w:r>
+      <w:r>
+        <w:rPr>
+          <w:iCs/>
+          <w:i/>
+        </w:rPr>
+        <w:t xml:space="preserve">esp.</w:t>
+      </w:r>
+      <w:r>
+        <w:t xml:space="preserve"> one who is likely to cause risk to or the downfall of anyone who becomes involved with her (Oxford English Dictionary n.d.)</w:t>
+      </w:r>
+    </w:p>
+    <w:p>
+      <w:pPr>
+        <w:pStyle w:val="FirstParagraph"/>
+      </w:pPr>
+      <w:r>
+        <w:t xml:space="preserve">All these qualities are apparent in Salome; these were quite contrary to what was expected of a woman at the time of performance and, crucially, even of any protagonist. Even tragic anti-heroes previously popularised in operas such as</w:t>
+      </w:r>
+      <w:r>
+        <w:t xml:space="preserve"> </w:t>
+      </w:r>
+      <w:r>
+        <w:rPr>
+          <w:iCs/>
+          <w:i/>
+        </w:rPr>
+        <w:t xml:space="preserve">Rigoletto</w:t>
+      </w:r>
+      <w:r>
+        <w:t xml:space="preserve"> </w:t>
+      </w:r>
+      <w:r>
+        <w:t xml:space="preserve">(Verdi 1960) are seen as having acted justifiably - in Rigoletto's case, this was through the logical reasoning that his intentions were good and only to protect his daughter, yet he still gets his comeuppance in the form of his own daughter's death. But Salome is given no redemption; her character is portrayed from the very beginning as unempathetic, of malicious motive, and ultimately as a trap to ensnare men in, very much playing into the</w:t>
+      </w:r>
+      <w:r>
+        <w:t xml:space="preserve"> </w:t>
+      </w:r>
+      <w:r>
+        <w:rPr>
+          <w:iCs/>
+          <w:i/>
+        </w:rPr>
+        <w:t xml:space="preserve">femme fatale</w:t>
+      </w:r>
+      <w:r>
+        <w:t xml:space="preserve"> </w:t>
+      </w:r>
+      <w:r>
+        <w:t xml:space="preserve">trope. Due to the irredeemable nature of this archetype, it is a common trope for a</w:t>
+      </w:r>
+      <w:r>
+        <w:t xml:space="preserve"> </w:t>
+      </w:r>
+      <w:r>
+        <w:rPr>
+          <w:iCs/>
+          <w:i/>
+        </w:rPr>
+        <w:t xml:space="preserve">femme fatale</w:t>
+      </w:r>
+      <w:r>
+        <w:t xml:space="preserve"> </w:t>
+      </w:r>
+      <w:r>
+        <w:t xml:space="preserve">to die at the end of their work, restoring some sense of moral balance to the world or as retribution for their misdeeds - we see this exemplified in other works such as</w:t>
+      </w:r>
+      <w:r>
+        <w:t xml:space="preserve"> </w:t>
+      </w:r>
+      <w:r>
+        <w:rPr>
+          <w:iCs/>
+          <w:i/>
+        </w:rPr>
+        <w:t xml:space="preserve">Carmen</w:t>
+      </w:r>
+      <w:r>
+        <w:t xml:space="preserve"> </w:t>
+      </w:r>
+      <w:r>
+        <w:t xml:space="preserve">by Bizet, as explored by Macdonald, though much earlier in the development of the trope:</w:t>
+      </w:r>
+    </w:p>
+    <w:p>
+      <w:pPr>
+        <w:pStyle w:val="BlockText"/>
+      </w:pPr>
+      <w:r>
+        <w:t xml:space="preserve">French opera never produced another </w:t>
+      </w:r>
+      <w:r>
+        <w:rPr>
+          <w:iCs/>
+          <w:i/>
+        </w:rPr>
+        <w:t xml:space="preserve">femme</w:t>
+      </w:r>
+      <w:r>
+        <w:t xml:space="preserve"> as </w:t>
+      </w:r>
+      <w:r>
+        <w:rPr>
+          <w:iCs/>
+          <w:i/>
+        </w:rPr>
+        <w:t xml:space="preserve">fatale</w:t>
+      </w:r>
+      <w:r>
+        <w:t xml:space="preserve"> as Carmen, although her capacity to seduce and bewitch her lovers may be traced in some of Massenet’s exotic heroines [...] Strauss’s Salome and Berg’s Lulu may be seen as distant degenerate descendants of Bizet’s temptress. (Macdonald 2002)</w:t>
+      </w:r>
+    </w:p>
+    <w:p>
+      <w:pPr>
+        <w:pStyle w:val="FirstParagraph"/>
+      </w:pPr>
+      <w:r>
+        <w:t xml:space="preserve">Astonishingly,</w:t>
+      </w:r>
+      <w:r>
+        <w:t xml:space="preserve"> </w:t>
+      </w:r>
+      <w:r>
+        <w:rPr>
+          <w:iCs/>
+          <w:i/>
+        </w:rPr>
+        <w:t xml:space="preserve">Salome</w:t>
+      </w:r>
+      <w:r>
+        <w:t xml:space="preserve"> </w:t>
+      </w:r>
+      <w:r>
+        <w:t xml:space="preserve">was a roaring success with its first audiences (Ross 2008). Despite all its controversialist motifs and what an immense change it was from the other operas performed at the time,</w:t>
+      </w:r>
+      <w:r>
+        <w:t xml:space="preserve"> </w:t>
+      </w:r>
+      <w:r>
+        <w:rPr>
+          <w:iCs/>
+          <w:i/>
+        </w:rPr>
+        <w:t xml:space="preserve">Salome</w:t>
+      </w:r>
+      <w:r>
+        <w:t xml:space="preserve">'s premiere in Germany led to an influx of other performances all over Europe. However, due to how far it strayed from the popular ideas of Western Classical tradition at the time, this being late Romanticism, the critical reception of the opera was furiously disapproving. It was described as "the blood-curdling emanation from the despot of din" and a "horrific, revolting and a bawdy affair" (Bennett 1937). This brings into question whether the opera was a success precisely due to its controversial nature.</w:t>
+      </w:r>
+    </w:p>
+    <w:p>
+      <w:pPr>
+        <w:pStyle w:val="BodyText"/>
+      </w:pPr>
+      <w:r>
+        <w:rPr>
+          <w:iCs/>
+          <w:i/>
+        </w:rPr>
+        <w:t xml:space="preserve">Elektra</w:t>
+      </w:r>
+      <w:r>
+        <w:t xml:space="preserve"> </w:t>
+      </w:r>
+      <w:r>
+        <w:t xml:space="preserve">(Strauss 1916 1906) was written several years after</w:t>
+      </w:r>
+      <w:r>
+        <w:t xml:space="preserve"> </w:t>
+      </w:r>
+      <w:r>
+        <w:rPr>
+          <w:iCs/>
+          <w:i/>
+        </w:rPr>
+        <w:t xml:space="preserve">Salome</w:t>
+      </w:r>
+      <w:r>
+        <w:t xml:space="preserve">, but is another example of Strauss's modernist operas portraying women in an unusual light. Despite the source material of</w:t>
+      </w:r>
+      <w:r>
+        <w:t xml:space="preserve"> </w:t>
+      </w:r>
+      <w:r>
+        <w:rPr>
+          <w:iCs/>
+          <w:i/>
+        </w:rPr>
+        <w:t xml:space="preserve">Elektra</w:t>
+      </w:r>
+      <w:r>
+        <w:t xml:space="preserve"> </w:t>
+      </w:r>
+      <w:r>
+        <w:t xml:space="preserve">implying a sexual relationship between Elektra and her father (Aeschylus ca. 500 BCE), interestingly, Strauss writes the opera in exclusion of this detail, having based the libretto on Hoffmannsthal's play (Gilliam 1991). Strauss's logic may have been that he wished not to create a character so rich in power due to her sexuality and seductive power in the same way he had in Salome, so as not to exhibit all of the same themes, despite the remaining commonalities between the characters. Fundamentally though, this leads to some core differences between the characters of Salome and Elektra: though both operas are named for their (anti)-heroines and present them as powerful figures, both characters also die at the end of the opera as retribution for their actions, as mentioned above; while Elektra is potrayed as powerful, this is not for her ability to weaponise her sexuality, as in the case of Salome, but her sheer will for vengeance.</w:t>
+      </w:r>
+      <w:r>
+        <w:br/>
+      </w:r>
+      <w:r>
+        <w:t xml:space="preserve">The reception of</w:t>
+      </w:r>
+      <w:r>
+        <w:t xml:space="preserve"> </w:t>
+      </w:r>
+      <w:r>
+        <w:rPr>
+          <w:iCs/>
+          <w:i/>
+        </w:rPr>
+        <w:t xml:space="preserve">Elektra</w:t>
+      </w:r>
+      <w:r>
+        <w:t xml:space="preserve"> </w:t>
+      </w:r>
+      <w:r>
+        <w:t xml:space="preserve">was similarly divided in the way of</w:t>
+      </w:r>
+      <w:r>
+        <w:t xml:space="preserve"> </w:t>
+      </w:r>
+      <w:r>
+        <w:rPr>
+          <w:iCs/>
+          <w:i/>
+        </w:rPr>
+        <w:t xml:space="preserve">Salome</w:t>
+      </w:r>
+      <w:r>
+        <w:t xml:space="preserve"> </w:t>
+      </w:r>
+      <w:r>
+        <w:t xml:space="preserve">- Strauss had pushed compositional features such as atonality and harmony choice even further into modernist technique than he had with</w:t>
+      </w:r>
+      <w:r>
+        <w:t xml:space="preserve"> </w:t>
+      </w:r>
+      <w:r>
+        <w:rPr>
+          <w:iCs/>
+          <w:i/>
+        </w:rPr>
+        <w:t xml:space="preserve">Salome</w:t>
+      </w:r>
+      <w:r>
+        <w:t xml:space="preserve">, meaning audience reception was split more evenly between traditionalists and modernists (Gilliam 1991). While much of the criticism of</w:t>
+      </w:r>
+      <w:r>
+        <w:t xml:space="preserve"> </w:t>
+      </w:r>
+      <w:r>
+        <w:rPr>
+          <w:iCs/>
+          <w:i/>
+        </w:rPr>
+        <w:t xml:space="preserve">Elektra</w:t>
+      </w:r>
+      <w:r>
+        <w:t xml:space="preserve"> </w:t>
+      </w:r>
+      <w:r>
+        <w:t xml:space="preserve">was justified as critics not being fond of Strauss's musical decisions and the modernist aesthetic as a whole (Gilliam 1991), it is curious that the opera did not perform as well as</w:t>
+      </w:r>
+      <w:r>
+        <w:t xml:space="preserve"> </w:t>
+      </w:r>
+      <w:r>
+        <w:rPr>
+          <w:iCs/>
+          <w:i/>
+        </w:rPr>
+        <w:t xml:space="preserve">Salome</w:t>
+      </w:r>
+      <w:r>
+        <w:t xml:space="preserve">. A cynic may point out that this could be due to the lack of sexual appeal of Elektra herself to the operatic audience at this time; though she is a strong-willed, captivating protagonist in the same way as Salome, she is often presented in performance as ragged, pale and dishevelled, with none of the charm or powers of seduction of Salome (Böhm 1981).</w:t>
+      </w:r>
+    </w:p>
+    <w:p>
+      <w:pPr>
+        <w:pStyle w:val="BodyText"/>
+      </w:pPr>
+      <w:r>
+        <w:t xml:space="preserve">It is important to examine the success of women from this era - considering the ways in which Strauss's heroines rejected the contemporary role of womanhood and how audiences responded to this, it is hypocritical to see how when women did this in real life (in far less radical and dramatic ways) they were vehemently challenged, ignored and/or insulted as incapable, the following being just a few examples of this.</w:t>
+      </w:r>
+      <w:r>
+        <w:br/>
+      </w:r>
+      <w:r>
+        <w:t xml:space="preserve">Despite the prolific compositional output of Elizabeth Gyring (including a full-length opera and countless other works for a plethora of ensembles and soloists) for example, her works are currently little-known and not well-distributed or documented (Washington State University Libraries n.d.). There is little to no record that her works were performed at the time of writing and her name has been lost to time.</w:t>
+      </w:r>
+      <w:r>
+        <w:br/>
+      </w:r>
+      <w:r>
+        <w:t xml:space="preserve">Johannes Müller-Hermann was another modernist composer who made large compositional and pedagogical contributions to Viennese musical culture in the early 20th century through her position as a tutor at the New Vienna Conservatory. Yet, these have been mostly forgotten, this generally attributed to the Nazi ideologies in Europe that followed (BBC n.d.). Despite the fact her work, 'Sonata for Cello and Pianoforte', was showcased in the 1920s, the only reception on record was scathingly critical of her work, dismissing it purely because of her sex (Bechert 1923).</w:t>
+      </w:r>
+      <w:r>
+        <w:br/>
+      </w:r>
+      <w:r>
+        <w:t xml:space="preserve">A further example is the composer Alma Mahler-Werfel. She was able to publish some works with the support of her husband, Gustav Mahler, towards the end of their marriage, but for much of their relationship her compositional and artistic output was restricted (Hilmes 2015). Mahler-Werfel was an interesting case due to her complex relationship with Mahler, which seems to be her only notable feature to many scholars despite her own compositional output; yet, a harsh judgement seems to have been cast upon her within the academic community. Many of the articles and materials published since Mahler-Werfel's death regard her as unfaithful, vain, and accuse her of providing unreliable historical accounts (Le Grange 1995) — these conclusions all drawn from her diaries, letters, and other people's first-hand accounts of her.</w:t>
+      </w:r>
+      <w:r>
+        <w:br/>
+      </w:r>
+      <w:r>
+        <w:t xml:space="preserve">Curiously, the way Mahler-Werfel has been characterised by scholars and the media since her death aligns with some elements of the femme fatale persona assigned to these early modernist opera protagonists; the sense of cold calculation, potency, and slyness in the way she is portrayed, as well as the method by which she is constantly described as an accomplished seductress (Downing 2015), ties in with these portrayals, for example the character of Salome. Now, naturally academic consideration of sources requires a critical eye in order to ascertain the most accurate series of events, however it is frustrating, if not surprising, that many of the sources consulted in the course of this research are interwoven with misogyny, exemplified particularly in Volume 2 of Le Grange's biography of Gustav Mahler (1995) and Beaumont's</w:t>
+      </w:r>
+      <w:r>
+        <w:t xml:space="preserve"> </w:t>
+      </w:r>
+      <w:r>
+        <w:rPr>
+          <w:iCs/>
+          <w:i/>
+        </w:rPr>
+        <w:t xml:space="preserve">Gustav Mahler: Letters to His Wife</w:t>
+      </w:r>
+      <w:r>
+        <w:t xml:space="preserve"> </w:t>
+      </w:r>
+      <w:r>
+        <w:t xml:space="preserve">(2004). In recent times there has been some recognition of the manipulation of her image in the academic community seems to be coming about in recent years (Newman 2022), but the resounding opinion of Mahler-Werfel is overwhelmingly negative.</w:t>
+      </w:r>
+      <w:r>
+        <w:br/>
+      </w:r>
+      <w:r>
+        <w:t xml:space="preserve">In her lifetime, Mahler-Werfel herself certainly challenged prevailing views of gender in Vienna by endeavouring to have her compositional career, and was very prominent in the cultural scene of Vienna due to family ties and artist friends (Hilmes 2015), but ultimately her own accounts of her life have been discredited and reframed into a story that would put her first husband, Mahler, in a more honourable light. Her works have seen a small revival since her time in Vienna among her increased popularity in the United States, where she moved before World War II, but still remain distant from the repute of Mahler's.</w:t>
+      </w:r>
+      <w:r>
+        <w:br/>
+      </w:r>
+      <w:r>
+        <w:t xml:space="preserve">Between the villification of Alma Mahler-Werfel, the lack of any record of Elizabeth Gyring in the public sphere and the discrimination against Johanna Müller-Hermann, these circumstances show the utter lack of recognition attributed to female modernist composers, and in Alma's case, the attempt to discredit her, at the time of the operas discussed, despite the subject matter putting power into women's hands (albeit in an arguably misguided, misogynistic way).</w:t>
+      </w:r>
+    </w:p>
+    <w:p>
+      <w:pPr>
+        <w:pStyle w:val="BodyText"/>
+      </w:pPr>
+      <w:r>
+        <w:t xml:space="preserve">Considering the exceptionally positive audience response to</w:t>
+      </w:r>
+      <w:r>
+        <w:t xml:space="preserve"> </w:t>
+      </w:r>
+      <w:r>
+        <w:rPr>
+          <w:iCs/>
+          <w:i/>
+        </w:rPr>
+        <w:t xml:space="preserve">Salome</w:t>
+      </w:r>
+      <w:r>
+        <w:t xml:space="preserve"> </w:t>
+      </w:r>
+      <w:r>
+        <w:t xml:space="preserve">for example, it is fair to say that modernists such as Strauss were successful in challenging contemporary views of gender - whether audiences directly approved of the juxtaposition of women's portrayal to their real-life rights or not, they did not oppose these operas purely for their their displays of powerful women. As shown from the reception of the 1937 New York production of</w:t>
+      </w:r>
+      <w:r>
+        <w:t xml:space="preserve"> </w:t>
+      </w:r>
+      <w:r>
+        <w:rPr>
+          <w:iCs/>
+          <w:i/>
+        </w:rPr>
+        <w:t xml:space="preserve">Salome</w:t>
+      </w:r>
+      <w:r>
+        <w:t xml:space="preserve"> </w:t>
+      </w:r>
+      <w:r>
+        <w:t xml:space="preserve">(Bennett 1937) which had a much more positive critical reception as well as public, the progressiveness of societal views on gender at the time of performance play a massive part in how well-received it is.</w:t>
+      </w:r>
+      <w:r>
+        <w:br/>
+      </w:r>
+      <w:r>
+        <w:t xml:space="preserve">Another factor to consider is how much the idea of shock factor played into modernist composers' creative decision-making. As previously referred to under the phrase 'épater la bourgeoisie', this was a fairly common practice during the modernist movement. Based on this, one can ascertain that these musicians were not necessarily 'progressive' for their time or in holding of these beliefs, so much as looking to produce the most shocking and unexpected events for their audiences.</w:t>
+      </w:r>
+      <w:r>
+        <w:br/>
+      </w:r>
+      <w:r>
+        <w:t xml:space="preserve">A further point of discussion is the way that deeply misogynistic attitudes at the time may have played into these portrayals; while there was an empowering aspect to these displays of</w:t>
+      </w:r>
+      <w:r>
+        <w:t xml:space="preserve"> </w:t>
+      </w:r>
+      <w:r>
+        <w:rPr>
+          <w:iCs/>
+          <w:i/>
+        </w:rPr>
+        <w:t xml:space="preserve">femme fatales</w:t>
+      </w:r>
+      <w:r>
+        <w:t xml:space="preserve">, it cannot be denied that these still show incredible prejudice by dictating a woman's worth and power by her sexuality. McGrail (2007) writes about this phenomenon, referring to it as a "misogynist male fantasy", throwing away any hopes of feminist progress as a result of these pieces.</w:t>
       </w:r>
     </w:p>
     <w:bookmarkEnd w:id="20"/>
-    <w:bookmarkStart w:id="21" w:name="X638e815eef88c40a2d750d4de8f9c37b40e3c7c"/>
-    <w:p>
-      <w:pPr>
-        <w:pStyle w:val="Heading3"/>
-      </w:pPr>
-      <w:r>
-        <w:t xml:space="preserve">PORTRAYAL OF FEMALE CHARACTERS &amp; OPERA RECEPTION</w:t>
-      </w:r>
-    </w:p>
-    <w:p>
-      <w:pPr>
-        <w:pStyle w:val="FirstParagraph"/>
-      </w:pPr>
-      <w:r>
-        <w:t xml:space="preserve">There was a trend of female protagonists in Wiener Moderne opera, beginning in the early twentieth century. Firstly, the movement of modernism in music, particularly opera, was only just coming into its own - Strauss was one of the earliest composers to present this to a mainstream audience, and Vienna, due to its sociopolitical climate at the time, took time to fully embrace the genre. Secondly, it is important to clarify that, despite Richard Strauss's German origins, he was heavily influencial on the musical life of Vienna in the early 20th century; the city had a growing fondness for both his conducting expertise and composing from his first visit in 1895. This relationship between Strauss and Vienna only prospered as he became more integrated with Viennese composers at the time e.g. Alexander Zemlinsky and Arnold Schoenberg, with whom he presented concerts as part of Musikverein (Jones 2016). Strauss later even became the principal conductor of the Vienna State Opera in 1919 [citation?], further displaying the public attitude towards him as an honorary Viennese.</w:t>
-      </w:r>
-    </w:p>
-    <w:p>
-      <w:pPr>
-        <w:pStyle w:val="BodyText"/>
-      </w:pPr>
-      <w:r>
-        <w:t xml:space="preserve">The first example to discuss is</w:t>
-      </w:r>
-      <w:r>
-        <w:t xml:space="preserve"> </w:t>
-      </w:r>
-      <w:r>
-        <w:rPr>
-          <w:iCs/>
-          <w:i/>
-        </w:rPr>
-        <w:t xml:space="preserve">Salome</w:t>
-      </w:r>
-      <w:r>
-        <w:t xml:space="preserve">, by Richard Strauss (1905). The themes Strauss was portraying through his music were initially very controversial -</w:t>
-      </w:r>
-      <w:r>
-        <w:t xml:space="preserve"> </w:t>
-      </w:r>
-      <w:r>
-        <w:rPr>
-          <w:iCs/>
-          <w:i/>
-        </w:rPr>
-        <w:t xml:space="preserve">Salome</w:t>
-      </w:r>
-      <w:r>
-        <w:t xml:space="preserve"> </w:t>
-      </w:r>
-      <w:r>
-        <w:t xml:space="preserve">was, in its first instance, rejected by the Viennese Court Opera (Ross 2008), the Austrian premiere of the opera instead relegated to Graz. This was for significant reason:</w:t>
-      </w:r>
-      <w:r>
-        <w:t xml:space="preserve"> </w:t>
-      </w:r>
-      <w:r>
-        <w:rPr>
-          <w:iCs/>
-          <w:i/>
-        </w:rPr>
-        <w:t xml:space="preserve">Salome</w:t>
-      </w:r>
-      <w:r>
-        <w:t xml:space="preserve"> </w:t>
-      </w:r>
-      <w:r>
-        <w:t xml:space="preserve">is now regarded as a massive musical turning point in Western classical history, due to its extremes of bitonality, dissonant harmony, disjunct melody-writing and, most critically, its subject matter [citation]. Discussing biblical figures, thrusting shocking sins such as violent suicide, incest, and necrophilia upon them, was naturally something the State Opera considered blasphemous, as they were so out-of-line with the views held by the upper class, in particular those relating to women. Female characters in these operas manipulated, seduced, and otherwise disempowered male characters: they had more power than they had ever had.</w:t>
-      </w:r>
-    </w:p>
-    <w:p>
-      <w:pPr>
-        <w:pStyle w:val="BodyText"/>
-      </w:pPr>
-      <w:r>
-        <w:t xml:space="preserve">One can see this in</w:t>
-      </w:r>
-      <w:r>
-        <w:t xml:space="preserve"> </w:t>
-      </w:r>
-      <w:r>
-        <w:rPr>
-          <w:iCs/>
-          <w:i/>
-        </w:rPr>
-        <w:t xml:space="preserve">Salome</w:t>
-      </w:r>
-      <w:r>
-        <w:t xml:space="preserve"> </w:t>
-      </w:r>
-      <w:r>
-        <w:t xml:space="preserve">through the eponymous character. As the protagonist, the world of the opera is naturally built and structured around her, in some cases to a ridiculous point — one example of this being the guard who desires her at the beginning of the play, but dramatically kills himself at the sight of Salome expressing romantic feelings for Jochanaan. Suicide is not a new theme to opera (Stack 2002), but the treatment of it in</w:t>
-      </w:r>
-      <w:r>
-        <w:t xml:space="preserve"> </w:t>
-      </w:r>
-      <w:r>
-        <w:rPr>
-          <w:iCs/>
-          <w:i/>
-        </w:rPr>
-        <w:t xml:space="preserve">Salome</w:t>
-      </w:r>
-      <w:r>
-        <w:t xml:space="preserve"> </w:t>
-      </w:r>
-      <w:r>
-        <w:t xml:space="preserve">strays outrageously from the norm. The guard's death is sudden, unexpected and explicit, illustrating the concept of 'épater la bourgeoisie' (the aim of composers to shock their audiences and insoforth impress them) that became relatively common among modernists [(Attfield 2022)]. This depiction channels the typical trope in opera of acting irrationally in the name of love [citation?], but is effective for both its extremely graphic nature and the indifference of Salome.</w:t>
-      </w:r>
-      <w:r>
-        <w:br/>
-      </w:r>
-      <w:r>
-        <w:t xml:space="preserve">The character archetype of Salome could be defined as</w:t>
-      </w:r>
-      <w:r>
-        <w:t xml:space="preserve"> </w:t>
-      </w:r>
-      <w:r>
-        <w:rPr>
-          <w:iCs/>
-          <w:i/>
-        </w:rPr>
-        <w:t xml:space="preserve">'femme fatale'</w:t>
-      </w:r>
-      <w:r>
-        <w:t xml:space="preserve">:</w:t>
-      </w:r>
-    </w:p>
-    <w:p>
-      <w:pPr>
-        <w:pStyle w:val="BlockText"/>
-      </w:pPr>
-      <w:r>
-        <w:t xml:space="preserve">an attractive and seductive woman, </w:t>
-      </w:r>
-      <w:r>
-        <w:rPr>
-          <w:iCs/>
-          <w:i/>
-        </w:rPr>
-        <w:t xml:space="preserve">esp.</w:t>
-      </w:r>
-      <w:r>
-        <w:t xml:space="preserve"> one who is likely to cause risk to or the downfall of anyone who becomes involved with her (Oxford English Dictionary n.d.)</w:t>
-      </w:r>
-    </w:p>
-    <w:p>
-      <w:pPr>
-        <w:pStyle w:val="FirstParagraph"/>
-      </w:pPr>
-      <w:r>
-        <w:t xml:space="preserve">All these qualities are apparent in Salome; these were quite contrary to what was expected of a woman at the time of performance and crucially, even of any protagonist. Even tragic anti-heroes previously popularised in operas such as</w:t>
-      </w:r>
-      <w:r>
-        <w:t xml:space="preserve"> </w:t>
-      </w:r>
-      <w:r>
-        <w:rPr>
-          <w:iCs/>
-          <w:i/>
-        </w:rPr>
-        <w:t xml:space="preserve">Rigoletto</w:t>
-      </w:r>
-      <w:r>
-        <w:t xml:space="preserve"> </w:t>
-      </w:r>
-      <w:r>
-        <w:t xml:space="preserve">[citation] are seen as having acted justifiably - in Rigoletto's case, this was through the logical reasoning that his intentions were good and only to protect his daughter, yet he still gets his comeuppance in the form of his own daughter's death. But Salome is given no redemption; her character is portrayed from the very beginning as unempathetic, of malicious motive and ultimately as a trap to ensnare men in, very much playing into the</w:t>
-      </w:r>
-      <w:r>
-        <w:t xml:space="preserve"> </w:t>
-      </w:r>
-      <w:r>
-        <w:rPr>
-          <w:iCs/>
-          <w:i/>
-        </w:rPr>
-        <w:t xml:space="preserve">femme fatale</w:t>
-      </w:r>
-      <w:r>
-        <w:t xml:space="preserve"> </w:t>
-      </w:r>
-      <w:r>
-        <w:t xml:space="preserve">trope. Due to the irredeemable nature of this archetype, it is a common trope for a</w:t>
-      </w:r>
-      <w:r>
-        <w:t xml:space="preserve"> </w:t>
-      </w:r>
-      <w:r>
-        <w:rPr>
-          <w:iCs/>
-          <w:i/>
-        </w:rPr>
-        <w:t xml:space="preserve">femme fatale</w:t>
-      </w:r>
-      <w:r>
-        <w:t xml:space="preserve"> </w:t>
-      </w:r>
-      <w:r>
-        <w:t xml:space="preserve">to die at the end of their work, as karma - we see this exemplified in other works such as</w:t>
-      </w:r>
-      <w:r>
-        <w:t xml:space="preserve"> </w:t>
-      </w:r>
-      <w:r>
-        <w:rPr>
-          <w:iCs/>
-          <w:i/>
-        </w:rPr>
-        <w:t xml:space="preserve">Carmen</w:t>
-      </w:r>
-      <w:r>
-        <w:t xml:space="preserve"> </w:t>
-      </w:r>
-      <w:r>
-        <w:t xml:space="preserve">by Bizet, as explored by Macdonald, though much earlier in the development of the trope:</w:t>
-      </w:r>
-    </w:p>
-    <w:p>
-      <w:pPr>
-        <w:pStyle w:val="BlockText"/>
-      </w:pPr>
-      <w:r>
-        <w:t xml:space="preserve">French opera never produced another </w:t>
-      </w:r>
-      <w:r>
-        <w:rPr>
-          <w:iCs/>
-          <w:i/>
-        </w:rPr>
-        <w:t xml:space="preserve">femme</w:t>
-      </w:r>
-      <w:r>
-        <w:t xml:space="preserve"> as </w:t>
-      </w:r>
-      <w:r>
-        <w:rPr>
-          <w:iCs/>
-          <w:i/>
-        </w:rPr>
-        <w:t xml:space="preserve">fatale</w:t>
-      </w:r>
-      <w:r>
-        <w:t xml:space="preserve"> as Carmen, although her capacity to seduce and bewitch her lovers may be traced in some of Massenet’s exotic heroines [...] Strauss’s Salome and Berg’s Lulu may be seen as distant degenerate descendants of Bizet’s temptress. (Macdonald 2002)</w:t>
-      </w:r>
-    </w:p>
-    <w:p>
-      <w:pPr>
-        <w:pStyle w:val="FirstParagraph"/>
-      </w:pPr>
-      <w:r>
-        <w:t xml:space="preserve">Astonishingly,</w:t>
-      </w:r>
-      <w:r>
-        <w:t xml:space="preserve"> </w:t>
-      </w:r>
-      <w:r>
-        <w:rPr>
-          <w:iCs/>
-          <w:i/>
-        </w:rPr>
-        <w:t xml:space="preserve">Salome</w:t>
-      </w:r>
-      <w:r>
-        <w:t xml:space="preserve"> </w:t>
-      </w:r>
-      <w:r>
-        <w:t xml:space="preserve">was a roaring success with its first audiences (Ross 2008). Despite all its controversialism and what an immense change it was from the other operas performed at the time,</w:t>
-      </w:r>
-      <w:r>
-        <w:t xml:space="preserve"> </w:t>
-      </w:r>
-      <w:r>
-        <w:rPr>
-          <w:iCs/>
-          <w:i/>
-        </w:rPr>
-        <w:t xml:space="preserve">Salome</w:t>
-      </w:r>
-      <w:r>
-        <w:t xml:space="preserve">'s premiere in Germany led to an influx of other performances all over Europe. However, due to how far it strayed from the popular ideas of Western Classical tradition at the time, this being late Romanticism, the critical reception of the opera was furiously disapproving [citation needed]. This brings into question whether the opera was a success precisely due to its controversial nature; not an unheard-of concept, as we see in other art e.g.</w:t>
-      </w:r>
-    </w:p>
-    <w:p>
-      <w:pPr>
-        <w:pStyle w:val="BodyText"/>
-      </w:pPr>
-      <w:r>
-        <w:rPr>
-          <w:iCs/>
-          <w:i/>
-        </w:rPr>
-        <w:t xml:space="preserve">Elektra</w:t>
-      </w:r>
-      <w:r>
-        <w:t xml:space="preserve"> </w:t>
-      </w:r>
-      <w:r>
-        <w:t xml:space="preserve">[citation needed] was written several years after</w:t>
-      </w:r>
-      <w:r>
-        <w:t xml:space="preserve"> </w:t>
-      </w:r>
-      <w:r>
-        <w:rPr>
-          <w:iCs/>
-          <w:i/>
-        </w:rPr>
-        <w:t xml:space="preserve">Salome</w:t>
-      </w:r>
-      <w:r>
-        <w:t xml:space="preserve">, but is another example of Strauss's modernist operas portraying women in an unusual light. Despite the source material of</w:t>
-      </w:r>
-      <w:r>
-        <w:t xml:space="preserve"> </w:t>
-      </w:r>
-      <w:r>
-        <w:rPr>
-          <w:iCs/>
-          <w:i/>
-        </w:rPr>
-        <w:t xml:space="preserve">Elektra</w:t>
-      </w:r>
-      <w:r>
-        <w:t xml:space="preserve"> </w:t>
-      </w:r>
-      <w:r>
-        <w:t xml:space="preserve">implying a sexual relationship between Elektra and her father (Aeschylus ca. 500 BCE), interestingly, Strauss writes the opera in exclusion of this detail. Perhaps the logic was that he wished not to create a character so rich in power due to her sexuality and seductive power in the same way he had in Salome, so as not to exhibit all of the same themes, despite the remaining commonalities between the characters. Perhaps it was simply that the particular retelling he and Hofmannsthal chose to base the libretto on also excluded this [research needed to establish which retelling this was based on]. Fundamentally though, this leads to some core differences between the characters of Salome and Elektra: though both operas are named for their (anti)-heroines and present them as powerful figures, both characters also die at the end of the opera as retribution for their actions, as mentioned above; while Elektra is potrayed as powerful, this is not for her ability to weaponise her sexuality, as in the case of Salome, but her sheer will for vengeance.</w:t>
-      </w:r>
-    </w:p>
-    <w:p>
-      <w:pPr>
-        <w:pStyle w:val="BodyText"/>
-      </w:pPr>
-      <w:r>
-        <w:t xml:space="preserve">The reception of</w:t>
-      </w:r>
-      <w:r>
-        <w:t xml:space="preserve"> </w:t>
-      </w:r>
-      <w:r>
-        <w:rPr>
-          <w:iCs/>
-          <w:i/>
-        </w:rPr>
-        <w:t xml:space="preserve">Elektra</w:t>
-      </w:r>
-      <w:r>
-        <w:t xml:space="preserve"> </w:t>
-      </w:r>
-      <w:r>
-        <w:t xml:space="preserve">was similarly divided in the way of</w:t>
-      </w:r>
-      <w:r>
-        <w:t xml:space="preserve"> </w:t>
-      </w:r>
-      <w:r>
-        <w:rPr>
-          <w:iCs/>
-          <w:i/>
-        </w:rPr>
-        <w:t xml:space="preserve">Salome</w:t>
-      </w:r>
-      <w:r>
-        <w:t xml:space="preserve"> </w:t>
-      </w:r>
-      <w:r>
-        <w:t xml:space="preserve">- Strauss had pushed compositional features such as atonality and harmony choice even further into modernist technique than he had with</w:t>
-      </w:r>
-      <w:r>
-        <w:t xml:space="preserve"> </w:t>
-      </w:r>
-      <w:r>
-        <w:rPr>
-          <w:iCs/>
-          <w:i/>
-        </w:rPr>
-        <w:t xml:space="preserve">Salome</w:t>
-      </w:r>
-      <w:r>
-        <w:t xml:space="preserve">, meaning audience reception was split more evenly between traditionalists and modernists (Gilliam 1991). While much of the criticism of</w:t>
-      </w:r>
-      <w:r>
-        <w:t xml:space="preserve"> </w:t>
-      </w:r>
-      <w:r>
-        <w:rPr>
-          <w:iCs/>
-          <w:i/>
-        </w:rPr>
-        <w:t xml:space="preserve">Elektra</w:t>
-      </w:r>
-      <w:r>
-        <w:t xml:space="preserve"> </w:t>
-      </w:r>
-      <w:r>
-        <w:t xml:space="preserve">was justified as critics not being fond of Strauss's musical decisions and the modernist aesthetic as a whole [citation?], it is curious that the opera did not perform as well as</w:t>
-      </w:r>
-      <w:r>
-        <w:t xml:space="preserve"> </w:t>
-      </w:r>
-      <w:r>
-        <w:rPr>
-          <w:iCs/>
-          <w:i/>
-        </w:rPr>
-        <w:t xml:space="preserve">Salome</w:t>
-      </w:r>
-      <w:r>
-        <w:t xml:space="preserve">. A cynic may point out that this could be due to the lack of sexual appeal of Elektra herself to the operatic audience at this time; though she is a strong-willed, captivating protagonist in the same way as Salome, she is often presented in performance as ragged, pale and dishevelled, with none of the charm or powers of seduction of Salome [citation].()</w:t>
-      </w:r>
-    </w:p>
-    <w:bookmarkEnd w:id="21"/>
-    <w:bookmarkStart w:id="22" w:name="X44947f77774219878ddd9a6a122cf84e1fab4ac"/>
-    <w:p>
-      <w:pPr>
-        <w:pStyle w:val="Heading3"/>
-      </w:pPr>
-      <w:r>
-        <w:t xml:space="preserve">HOW THIS CONTRASTED TO THE SUCCESS OF FEMALE ARTISTS AT THE TIME</w:t>
-      </w:r>
-    </w:p>
-    <w:p>
-      <w:pPr>
-        <w:pStyle w:val="FirstParagraph"/>
-      </w:pPr>
-      <w:r>
-        <w:t xml:space="preserve">It is important to examine the success of women from this era - considering the ways in which Strauss's heroines rejected the contemporary role of womanhood and how audiences responded to this, it is hypocritical to see how when women did this in real life (in far less radical and dramatic ways) they were vehemently challenged, ignored and/or insulted as incapable [citation?], the following being just a few examples of this.</w:t>
-      </w:r>
-    </w:p>
-    <w:p>
-      <w:pPr>
-        <w:pStyle w:val="BodyText"/>
-      </w:pPr>
-      <w:r>
-        <w:t xml:space="preserve">Despite the prolific compositional output of Elizabeth Gyring (including a full-length opera and countless other works for a plethora of ensembles and soloists) for example, her works are currently little-known and not well-distributed or documented (Washington State University Libraries date?). There is little to no record that her works were performed at the time of writing and her name has been lost to time.</w:t>
-      </w:r>
-    </w:p>
-    <w:p>
-      <w:pPr>
-        <w:pStyle w:val="BodyText"/>
-      </w:pPr>
-      <w:r>
-        <w:t xml:space="preserve">Johannes Müller-Hermann was another modernist composer who made large compositional and pedagogical contributions to Viennese musical culture in the early 20th century through her position as a tutor at the New Vienna Conservatory. Yet, these have been mostly forgotten, this generally attributed to the Nazi ideologies in Europe that followed (BBC n.d.). Despite the fact her work, 'Sonata for Cello and Pianoforte', was showcased in the 1920s, the only reception on record was scathingly critical of her work, dismissing it purely because of her sex (Bechert 1923).</w:t>
-      </w:r>
-    </w:p>
-    <w:p>
-      <w:pPr>
-        <w:pStyle w:val="BodyText"/>
-      </w:pPr>
-      <w:r>
-        <w:t xml:space="preserve">A further example is the composer Alma Mahler-Werfel. She was able to publish some works with the support of her husband, Gustav Mahler, towards the end of their marriage, but for much of their relationship her compositional and artistic output was restricted (Hilmes 2015). Mahler-Werfel was an interesting case due to her complex relationship with Mahler, which seems to be her only notable feature to many scholars despite her own compositional output; yet, a harsh judgement seems to have been cast upon her within the academic community. Many of the articles and materials published since Mahler-Werfel's death regard her as unfaithful, vain, and accuse her of providing unreliable historical accounts (Le Grange 1995) — these conclusions all drawn from her diaries, letters, and other people's first-hand accounts of her.</w:t>
-      </w:r>
-      <w:r>
-        <w:br/>
-      </w:r>
-      <w:r>
-        <w:t xml:space="preserve">Curiously, the way Mahler-Werfel has been characterised by scholars and the media since her death aligns with some elements of the femme fatale persona assigned to these early modernist opera protagonists; the sense of cold calculation, potency, and slyness in the way she is portrayed, as well as the method by which she is constantly described as an accomplished seductress (Downing 2015), ties in with these portrayals, for example the character of Salome. It is frustrating, if not surprising, that many of the sources consulted in the course of this research are interwoven with misogyny, exemplified particularly in Volume 2 of Le Grange's biography of Gustav Mahler (1995) and Beaumont's</w:t>
-      </w:r>
-      <w:r>
-        <w:t xml:space="preserve"> </w:t>
-      </w:r>
-      <w:r>
-        <w:rPr>
-          <w:iCs/>
-          <w:i/>
-        </w:rPr>
-        <w:t xml:space="preserve">Gustav Mahler: Letters to His Wife</w:t>
-      </w:r>
-      <w:r>
-        <w:t xml:space="preserve"> </w:t>
-      </w:r>
-      <w:r>
-        <w:t xml:space="preserve">(2004), but some recognition of the manipulation of her image in the academic community seems to be coming about in recent years (Newman 2022). In her lifetime, Mahler-Werfel herself certainly challenged prevailing views of gender in Vienna by endeavouring to have her compositional career, and was very prominent in the cultural scene of Vienna due to family ties and artist friends (Hilmes 2015), but ultimately her own accounts of her life were discredited and reframed into a story that would put her first husband, Mahler, in a more honourable light. Her works have seen a small revival since her time in Vienna among her increased popularity in the United States, where she moved before World War II, but still remain distant from the repute of Mahler's.</w:t>
-      </w:r>
-    </w:p>
-    <w:p>
-      <w:pPr>
-        <w:pStyle w:val="BodyText"/>
-      </w:pPr>
-      <w:r>
-        <w:t xml:space="preserve">Between the villification of Alma Mahler-Werfel, the lack of any record of Elizabeth Gyring in the public sphere and the discrimination against Johanna Müller-Hermann, these circumstances show the utter lack of recognition attributed to female modernist composers, and in Alma's case, the attempt to discredit her, at the time of the operas discussed, despite the subject matter putting power into women's hands (albeit in an arguably misguided, misogynistic way).</w:t>
-      </w:r>
-    </w:p>
-    <w:bookmarkEnd w:id="22"/>
-    <w:bookmarkStart w:id="23" w:name="conclusion"/>
-    <w:p>
-      <w:pPr>
-        <w:pStyle w:val="Heading3"/>
-      </w:pPr>
-      <w:r>
-        <w:t xml:space="preserve">CONCLUSION</w:t>
-      </w:r>
-    </w:p>
-    <w:p>
-      <w:pPr>
-        <w:pStyle w:val="FirstParagraph"/>
-      </w:pPr>
-      <w:r>
-        <w:t xml:space="preserve">Considering the exceptionally positive audience response to</w:t>
-      </w:r>
-      <w:r>
-        <w:t xml:space="preserve"> </w:t>
-      </w:r>
-      <w:r>
-        <w:rPr>
-          <w:iCs/>
-          <w:i/>
-        </w:rPr>
-        <w:t xml:space="preserve">Salome</w:t>
-      </w:r>
-      <w:r>
-        <w:t xml:space="preserve"> </w:t>
-      </w:r>
-      <w:r>
-        <w:t xml:space="preserve">for example, it is fair to say that modernists such as Strauss were successful in challenging views of gender - whether audiences directly approved of the juxtaposition of women's portrayal to their real-life rights or not, they did not oppose these operas purely for their their displays of powerful women. Another factor to consider is how the idea of shock factor played into modernist composers' creative decision-making. As previously referred to under the phrase 'épater la bourgeoisie', this was a fairly common practice during the modernist movement. Based on this, one can ascertain that these musicians were not necessarily 'progressive' for their time or in holding of these beliefs, so much as looking to produce the most shocking and unexpected events for their audiences.</w:t>
-      </w:r>
-    </w:p>
-    <w:p>
-      <w:pPr>
-        <w:pStyle w:val="BodyText"/>
-      </w:pPr>
-      <w:r>
-        <w:t xml:space="preserve">A further point of discussion is the way that deeply misogynistic attitudes at the time may have played into these portrayals; while there was an empowering aspect to these displays of</w:t>
-      </w:r>
-      <w:r>
-        <w:t xml:space="preserve"> </w:t>
-      </w:r>
-      <w:r>
-        <w:rPr>
-          <w:iCs/>
-          <w:i/>
-        </w:rPr>
-        <w:t xml:space="preserve">femme fatales</w:t>
-      </w:r>
-      <w:r>
-        <w:t xml:space="preserve">, it cannot be denied that these still show incredible prejudice by dictating a woman's worth and power by her sexuality. McGrail (2007) writes about this phenomenon, referring to it as a "misogynist male fantasy"</w:t>
-      </w:r>
-    </w:p>
-    <w:bookmarkEnd w:id="23"/>
-    <w:bookmarkEnd w:id="24"/>
     <w:sectPr/>
   </w:body>
 </w:document>

</xml_diff>

<commit_message>
vault backup: 2023-01-16 10:34:32
</commit_message>
<xml_diff>
--- a/Essay II/Vienna Essay II 2332158.docx
+++ b/Essay II/Vienna Essay II 2332158.docx
@@ -6,8 +6,16 @@
       <w:pPr>
         <w:pStyle w:val="Title"/>
         <w:spacing w:line="480" w:lineRule="auto"/>
-      </w:pPr>
-      <w:r>
+        <w:rPr>
+          <w:rFonts w:ascii="Times New Roman" w:hAnsi="Times New Roman" w:cs="Times New Roman"/>
+          <w:color w:val="auto"/>
+        </w:rPr>
+      </w:pPr>
+      <w:r>
+        <w:rPr>
+          <w:rFonts w:ascii="Times New Roman" w:hAnsi="Times New Roman" w:cs="Times New Roman"/>
+          <w:color w:val="auto"/>
+        </w:rPr>
         <w:t>Vienna Essay II 2332158</w:t>
       </w:r>
     </w:p>
@@ -15,9 +23,17 @@
       <w:pPr>
         <w:pStyle w:val="Heading2"/>
         <w:spacing w:line="480" w:lineRule="auto"/>
+        <w:rPr>
+          <w:rFonts w:ascii="Times New Roman" w:hAnsi="Times New Roman" w:cs="Times New Roman"/>
+          <w:color w:val="auto"/>
+        </w:rPr>
       </w:pPr>
       <w:bookmarkStart w:id="0" w:name="Xff2e0217df51cc4801682f01b389f38e94bb70d"/>
       <w:r>
+        <w:rPr>
+          <w:rFonts w:ascii="Times New Roman" w:hAnsi="Times New Roman" w:cs="Times New Roman"/>
+          <w:color w:val="auto"/>
+        </w:rPr>
         <w:t>Q2. How, and with what results, did musicians associated with the Wiener Moderne challenge prevailing views of gender?</w:t>
       </w:r>
     </w:p>
@@ -1220,6 +1236,3512 @@
     </w:p>
     <w:p>
       <w:pPr>
+        <w:rPr>
+          <w:rFonts w:ascii="Times New Roman" w:hAnsi="Times New Roman" w:cs="Times New Roman"/>
+          <w:sz w:val="22"/>
+          <w:szCs w:val="22"/>
+        </w:rPr>
+      </w:pPr>
+      <w:r>
+        <w:rPr>
+          <w:rFonts w:ascii="Times New Roman" w:hAnsi="Times New Roman" w:cs="Times New Roman"/>
+          <w:sz w:val="22"/>
+          <w:szCs w:val="22"/>
+        </w:rPr>
+        <w:br w:type="page"/>
+      </w:r>
+    </w:p>
+    <w:p>
+      <w:pPr>
+        <w:pStyle w:val="BodyText"/>
+        <w:spacing w:line="480" w:lineRule="auto"/>
+        <w:rPr>
+          <w:rFonts w:ascii="Times New Roman" w:hAnsi="Times New Roman" w:cs="Times New Roman"/>
+          <w:b/>
+          <w:bCs/>
+        </w:rPr>
+      </w:pPr>
+      <w:r>
+        <w:rPr>
+          <w:rFonts w:ascii="Times New Roman" w:hAnsi="Times New Roman" w:cs="Times New Roman"/>
+          <w:b/>
+          <w:bCs/>
+        </w:rPr>
+        <w:lastRenderedPageBreak/>
+        <w:t>Bibliography</w:t>
+      </w:r>
+    </w:p>
+    <w:p>
+      <w:pPr>
+        <w:rPr>
+          <w:rFonts w:ascii="Times New Roman" w:hAnsi="Times New Roman" w:cs="Times New Roman"/>
+          <w:sz w:val="22"/>
+          <w:szCs w:val="22"/>
+        </w:rPr>
+      </w:pPr>
+      <w:r>
+        <w:rPr>
+          <w:rFonts w:ascii="Times New Roman" w:hAnsi="Times New Roman" w:cs="Times New Roman"/>
+          <w:sz w:val="22"/>
+          <w:szCs w:val="22"/>
+        </w:rPr>
+        <w:t xml:space="preserve">Aeschylus (n.d.) </w:t>
+      </w:r>
+      <w:r>
+        <w:rPr>
+          <w:rFonts w:ascii="Times New Roman" w:hAnsi="Times New Roman" w:cs="Times New Roman"/>
+          <w:i/>
+          <w:iCs/>
+          <w:sz w:val="22"/>
+          <w:szCs w:val="22"/>
+        </w:rPr>
+        <w:t>The Oresteia</w:t>
+      </w:r>
+      <w:r>
+        <w:rPr>
+          <w:rFonts w:ascii="Times New Roman" w:hAnsi="Times New Roman" w:cs="Times New Roman"/>
+          <w:sz w:val="22"/>
+          <w:szCs w:val="22"/>
+        </w:rPr>
+        <w:t xml:space="preserve">. Available at: </w:t>
+      </w:r>
+      <w:r>
+        <w:rPr>
+          <w:rFonts w:ascii="Times New Roman" w:hAnsi="Times New Roman" w:cs="Times New Roman"/>
+          <w:sz w:val="22"/>
+          <w:szCs w:val="22"/>
+        </w:rPr>
+        <w:fldChar w:fldCharType="begin"/>
+      </w:r>
+      <w:r>
+        <w:rPr>
+          <w:rFonts w:ascii="Times New Roman" w:hAnsi="Times New Roman" w:cs="Times New Roman"/>
+          <w:sz w:val="22"/>
+          <w:szCs w:val="22"/>
+        </w:rPr>
+        <w:instrText xml:space="preserve"> HYPERLINK "https://gutenberg.net.au/ebooks07/0700021h.html" \l "aii" </w:instrText>
+      </w:r>
+      <w:r>
+        <w:rPr>
+          <w:rFonts w:ascii="Times New Roman" w:hAnsi="Times New Roman" w:cs="Times New Roman"/>
+          <w:sz w:val="22"/>
+          <w:szCs w:val="22"/>
+        </w:rPr>
+        <w:fldChar w:fldCharType="separate"/>
+      </w:r>
+      <w:r>
+        <w:rPr>
+          <w:rStyle w:val="Hyperlink"/>
+          <w:rFonts w:ascii="Times New Roman" w:hAnsi="Times New Roman" w:cs="Times New Roman"/>
+          <w:sz w:val="22"/>
+          <w:szCs w:val="22"/>
+        </w:rPr>
+        <w:t>https://gutenberg.net.au/ebooks07/0700021h.html#aii</w:t>
+      </w:r>
+      <w:r>
+        <w:rPr>
+          <w:rFonts w:ascii="Times New Roman" w:hAnsi="Times New Roman" w:cs="Times New Roman"/>
+          <w:sz w:val="22"/>
+          <w:szCs w:val="22"/>
+        </w:rPr>
+        <w:fldChar w:fldCharType="end"/>
+      </w:r>
+      <w:r>
+        <w:rPr>
+          <w:rFonts w:ascii="Times New Roman" w:hAnsi="Times New Roman" w:cs="Times New Roman"/>
+          <w:sz w:val="22"/>
+          <w:szCs w:val="22"/>
+        </w:rPr>
+        <w:t xml:space="preserve"> (Accessed: 10 January 2023).</w:t>
+      </w:r>
+    </w:p>
+    <w:p>
+      <w:pPr>
+        <w:rPr>
+          <w:rFonts w:ascii="Times New Roman" w:hAnsi="Times New Roman" w:cs="Times New Roman"/>
+          <w:sz w:val="22"/>
+          <w:szCs w:val="22"/>
+        </w:rPr>
+      </w:pPr>
+      <w:r>
+        <w:rPr>
+          <w:rFonts w:ascii="Times New Roman" w:hAnsi="Times New Roman" w:cs="Times New Roman"/>
+          <w:sz w:val="22"/>
+          <w:szCs w:val="22"/>
+        </w:rPr>
+        <w:t xml:space="preserve">Alma Mahler (2023). </w:t>
+      </w:r>
+      <w:r>
+        <w:rPr>
+          <w:rFonts w:ascii="Times New Roman" w:hAnsi="Times New Roman" w:cs="Times New Roman"/>
+          <w:i/>
+          <w:iCs/>
+          <w:sz w:val="22"/>
+          <w:szCs w:val="22"/>
+        </w:rPr>
+        <w:t>Wikipedia</w:t>
+      </w:r>
+      <w:r>
+        <w:rPr>
+          <w:rFonts w:ascii="Times New Roman" w:hAnsi="Times New Roman" w:cs="Times New Roman"/>
+          <w:sz w:val="22"/>
+          <w:szCs w:val="22"/>
+        </w:rPr>
+        <w:t xml:space="preserve">. Available at: </w:t>
+      </w:r>
+      <w:hyperlink r:id="rId7" w:history="1">
+        <w:r>
+          <w:rPr>
+            <w:rStyle w:val="Hyperlink"/>
+            <w:rFonts w:ascii="Times New Roman" w:hAnsi="Times New Roman" w:cs="Times New Roman"/>
+            <w:sz w:val="22"/>
+            <w:szCs w:val="22"/>
+          </w:rPr>
+          <w:t>https://en.wikipedia.org/w/index.php?title=Alma_Mahler&amp;oldid=1131148286</w:t>
+        </w:r>
+      </w:hyperlink>
+      <w:r>
+        <w:rPr>
+          <w:rFonts w:ascii="Times New Roman" w:hAnsi="Times New Roman" w:cs="Times New Roman"/>
+          <w:sz w:val="22"/>
+          <w:szCs w:val="22"/>
+        </w:rPr>
+        <w:t xml:space="preserve"> (Accessed: 5 January 2023).</w:t>
+      </w:r>
+    </w:p>
+    <w:p>
+      <w:pPr>
+        <w:rPr>
+          <w:rFonts w:ascii="Times New Roman" w:hAnsi="Times New Roman" w:cs="Times New Roman"/>
+          <w:sz w:val="22"/>
+          <w:szCs w:val="22"/>
+        </w:rPr>
+      </w:pPr>
+      <w:r>
+        <w:rPr>
+          <w:rFonts w:ascii="Times New Roman" w:hAnsi="Times New Roman" w:cs="Times New Roman"/>
+          <w:sz w:val="22"/>
+          <w:szCs w:val="22"/>
+        </w:rPr>
+        <w:t xml:space="preserve">Attfield, N. (2022) </w:t>
+      </w:r>
+      <w:r>
+        <w:rPr>
+          <w:rFonts w:ascii="Times New Roman" w:hAnsi="Times New Roman" w:cs="Times New Roman"/>
+          <w:i/>
+          <w:iCs/>
+          <w:sz w:val="22"/>
+          <w:szCs w:val="22"/>
+        </w:rPr>
+        <w:t>Viennese Modernism and Gender</w:t>
+      </w:r>
+      <w:r>
+        <w:rPr>
+          <w:rFonts w:ascii="Times New Roman" w:hAnsi="Times New Roman" w:cs="Times New Roman"/>
+          <w:sz w:val="22"/>
+          <w:szCs w:val="22"/>
+        </w:rPr>
+        <w:t>.</w:t>
+      </w:r>
+      <w:r>
+        <w:rPr>
+          <w:rFonts w:ascii="Times New Roman" w:hAnsi="Times New Roman" w:cs="Times New Roman"/>
+          <w:sz w:val="22"/>
+          <w:szCs w:val="22"/>
+        </w:rPr>
+        <w:t xml:space="preserve"> LI Vienna. University of Birmingham.</w:t>
+      </w:r>
+    </w:p>
+    <w:p>
+      <w:pPr>
+        <w:rPr>
+          <w:rFonts w:ascii="Times New Roman" w:hAnsi="Times New Roman" w:cs="Times New Roman"/>
+          <w:sz w:val="22"/>
+          <w:szCs w:val="22"/>
+        </w:rPr>
+      </w:pPr>
+      <w:r>
+        <w:rPr>
+          <w:rFonts w:ascii="Times New Roman" w:hAnsi="Times New Roman" w:cs="Times New Roman"/>
+          <w:i/>
+          <w:iCs/>
+          <w:sz w:val="22"/>
+          <w:szCs w:val="22"/>
+        </w:rPr>
+        <w:t>BBC Radio 3 - Breakfast - The women erased from musical history</w:t>
+      </w:r>
+      <w:r>
+        <w:rPr>
+          <w:rFonts w:ascii="Times New Roman" w:hAnsi="Times New Roman" w:cs="Times New Roman"/>
+          <w:sz w:val="22"/>
+          <w:szCs w:val="22"/>
+        </w:rPr>
+        <w:t xml:space="preserve"> (2018). Available at: </w:t>
+      </w:r>
+      <w:hyperlink r:id="rId8" w:history="1">
+        <w:r>
+          <w:rPr>
+            <w:rStyle w:val="Hyperlink"/>
+            <w:rFonts w:ascii="Times New Roman" w:hAnsi="Times New Roman" w:cs="Times New Roman"/>
+            <w:sz w:val="22"/>
+            <w:szCs w:val="22"/>
+          </w:rPr>
+          <w:t>https://www.bbc.co.uk/programmes/articles/1Tg6t6YxdxyYmKykSfWp9cs/the-women-erased-from-musical-history</w:t>
+        </w:r>
+      </w:hyperlink>
+      <w:r>
+        <w:rPr>
+          <w:rFonts w:ascii="Times New Roman" w:hAnsi="Times New Roman" w:cs="Times New Roman"/>
+          <w:sz w:val="22"/>
+          <w:szCs w:val="22"/>
+        </w:rPr>
+        <w:t xml:space="preserve"> (Accessed: 5 January 2023).</w:t>
+      </w:r>
+    </w:p>
+    <w:p>
+      <w:pPr>
+        <w:rPr>
+          <w:rFonts w:ascii="Times New Roman" w:hAnsi="Times New Roman" w:cs="Times New Roman"/>
+          <w:sz w:val="22"/>
+          <w:szCs w:val="22"/>
+        </w:rPr>
+      </w:pPr>
+      <w:proofErr w:type="spellStart"/>
+      <w:r>
+        <w:rPr>
+          <w:rFonts w:ascii="Times New Roman" w:hAnsi="Times New Roman" w:cs="Times New Roman"/>
+          <w:sz w:val="22"/>
+          <w:szCs w:val="22"/>
+        </w:rPr>
+        <w:t>Bechert</w:t>
+      </w:r>
+      <w:proofErr w:type="spellEnd"/>
+      <w:r>
+        <w:rPr>
+          <w:rFonts w:ascii="Times New Roman" w:hAnsi="Times New Roman" w:cs="Times New Roman"/>
+          <w:sz w:val="22"/>
+          <w:szCs w:val="22"/>
+        </w:rPr>
+        <w:t xml:space="preserve">, P. (1923) Musical notes from abroad. </w:t>
+      </w:r>
+      <w:r>
+        <w:rPr>
+          <w:rFonts w:ascii="Times New Roman" w:hAnsi="Times New Roman" w:cs="Times New Roman"/>
+          <w:i/>
+          <w:iCs/>
+          <w:sz w:val="22"/>
+          <w:szCs w:val="22"/>
+        </w:rPr>
+        <w:t>The Musical Times</w:t>
+      </w:r>
+      <w:r>
+        <w:rPr>
+          <w:rFonts w:ascii="Times New Roman" w:hAnsi="Times New Roman" w:cs="Times New Roman"/>
+          <w:sz w:val="22"/>
+          <w:szCs w:val="22"/>
+        </w:rPr>
+        <w:t>, 64 (964): 433–436.</w:t>
+      </w:r>
+    </w:p>
+    <w:p>
+      <w:pPr>
+        <w:rPr>
+          <w:rFonts w:ascii="Times New Roman" w:hAnsi="Times New Roman" w:cs="Times New Roman"/>
+          <w:sz w:val="22"/>
+          <w:szCs w:val="22"/>
+        </w:rPr>
+      </w:pPr>
+      <w:proofErr w:type="spellStart"/>
+      <w:r>
+        <w:rPr>
+          <w:rFonts w:ascii="Times New Roman" w:hAnsi="Times New Roman" w:cs="Times New Roman"/>
+          <w:sz w:val="22"/>
+          <w:szCs w:val="22"/>
+        </w:rPr>
+        <w:t>Belshaw</w:t>
+      </w:r>
+      <w:proofErr w:type="spellEnd"/>
+      <w:r>
+        <w:rPr>
+          <w:rFonts w:ascii="Times New Roman" w:hAnsi="Times New Roman" w:cs="Times New Roman"/>
+          <w:sz w:val="22"/>
+          <w:szCs w:val="22"/>
+        </w:rPr>
+        <w:t xml:space="preserve">, A., </w:t>
+      </w:r>
+      <w:proofErr w:type="spellStart"/>
+      <w:r>
+        <w:rPr>
+          <w:rFonts w:ascii="Times New Roman" w:hAnsi="Times New Roman" w:cs="Times New Roman"/>
+          <w:sz w:val="22"/>
+          <w:szCs w:val="22"/>
+        </w:rPr>
+        <w:t>Michalik</w:t>
+      </w:r>
+      <w:proofErr w:type="spellEnd"/>
+      <w:r>
+        <w:rPr>
+          <w:rFonts w:ascii="Times New Roman" w:hAnsi="Times New Roman" w:cs="Times New Roman"/>
+          <w:sz w:val="22"/>
+          <w:szCs w:val="22"/>
+        </w:rPr>
+        <w:t xml:space="preserve">, J. and Ginger, K. (2021) </w:t>
+      </w:r>
+      <w:r>
+        <w:rPr>
+          <w:rFonts w:ascii="Times New Roman" w:hAnsi="Times New Roman" w:cs="Times New Roman"/>
+          <w:i/>
+          <w:iCs/>
+          <w:sz w:val="22"/>
+          <w:szCs w:val="22"/>
+        </w:rPr>
+        <w:t>The Women of Viennese Musical Modernism</w:t>
+      </w:r>
+      <w:r>
+        <w:rPr>
+          <w:rFonts w:ascii="Times New Roman" w:hAnsi="Times New Roman" w:cs="Times New Roman"/>
+          <w:sz w:val="22"/>
+          <w:szCs w:val="22"/>
+        </w:rPr>
+        <w:t xml:space="preserve">. Available at: </w:t>
+      </w:r>
+      <w:hyperlink r:id="rId9" w:history="1">
+        <w:r>
+          <w:rPr>
+            <w:rStyle w:val="Hyperlink"/>
+            <w:rFonts w:ascii="Times New Roman" w:hAnsi="Times New Roman" w:cs="Times New Roman"/>
+            <w:sz w:val="22"/>
+            <w:szCs w:val="22"/>
+          </w:rPr>
+          <w:t>https://dspace.sewanee.edu/handle/11005/21777</w:t>
+        </w:r>
+      </w:hyperlink>
+      <w:r>
+        <w:rPr>
+          <w:rFonts w:ascii="Times New Roman" w:hAnsi="Times New Roman" w:cs="Times New Roman"/>
+          <w:sz w:val="22"/>
+          <w:szCs w:val="22"/>
+        </w:rPr>
+        <w:t xml:space="preserve"> (Accessed: 3 January 2023).</w:t>
+      </w:r>
+    </w:p>
+    <w:p>
+      <w:pPr>
+        <w:rPr>
+          <w:rFonts w:ascii="Times New Roman" w:hAnsi="Times New Roman" w:cs="Times New Roman"/>
+          <w:sz w:val="22"/>
+          <w:szCs w:val="22"/>
+        </w:rPr>
+      </w:pPr>
+      <w:r>
+        <w:rPr>
+          <w:rFonts w:ascii="Times New Roman" w:hAnsi="Times New Roman" w:cs="Times New Roman"/>
+          <w:sz w:val="22"/>
+          <w:szCs w:val="22"/>
+        </w:rPr>
+        <w:t xml:space="preserve">Bennett, G. (1937) </w:t>
+      </w:r>
+      <w:r>
+        <w:rPr>
+          <w:rFonts w:ascii="Times New Roman" w:hAnsi="Times New Roman" w:cs="Times New Roman"/>
+          <w:i/>
+          <w:iCs/>
+          <w:sz w:val="22"/>
+          <w:szCs w:val="22"/>
+        </w:rPr>
+        <w:t>1937 Stadium Scrapbook (Part 1 of 2), Mar 22, 1937 – Jul 16, 1937</w:t>
+      </w:r>
+      <w:r>
+        <w:rPr>
+          <w:rFonts w:ascii="Times New Roman" w:hAnsi="Times New Roman" w:cs="Times New Roman"/>
+          <w:sz w:val="22"/>
+          <w:szCs w:val="22"/>
+        </w:rPr>
+        <w:t xml:space="preserve">. p. 65. Available at: </w:t>
+      </w:r>
+      <w:hyperlink r:id="rId10" w:history="1">
+        <w:r>
+          <w:rPr>
+            <w:rStyle w:val="Hyperlink"/>
+            <w:rFonts w:ascii="Times New Roman" w:hAnsi="Times New Roman" w:cs="Times New Roman"/>
+            <w:sz w:val="22"/>
+            <w:szCs w:val="22"/>
+          </w:rPr>
+          <w:t>https://archives.nyphil.org/index.php/artifact/c36475a6-613c-4d29-aa3f-02b52d9f89db-0.1</w:t>
+        </w:r>
+      </w:hyperlink>
+      <w:r>
+        <w:rPr>
+          <w:rFonts w:ascii="Times New Roman" w:hAnsi="Times New Roman" w:cs="Times New Roman"/>
+          <w:sz w:val="22"/>
+          <w:szCs w:val="22"/>
+        </w:rPr>
+        <w:t xml:space="preserve"> (Accessed: 16 January 2023).</w:t>
+      </w:r>
+    </w:p>
+    <w:p>
+      <w:pPr>
+        <w:rPr>
+          <w:rFonts w:ascii="Times New Roman" w:hAnsi="Times New Roman" w:cs="Times New Roman"/>
+          <w:sz w:val="22"/>
+          <w:szCs w:val="22"/>
+        </w:rPr>
+      </w:pPr>
+      <w:r>
+        <w:rPr>
+          <w:rFonts w:ascii="Times New Roman" w:hAnsi="Times New Roman" w:cs="Times New Roman"/>
+          <w:sz w:val="22"/>
+          <w:szCs w:val="22"/>
+        </w:rPr>
+        <w:t xml:space="preserve">Botstein, L. (2001) </w:t>
+      </w:r>
+      <w:r>
+        <w:rPr>
+          <w:rFonts w:ascii="Times New Roman" w:hAnsi="Times New Roman" w:cs="Times New Roman"/>
+          <w:i/>
+          <w:iCs/>
+          <w:sz w:val="22"/>
+          <w:szCs w:val="22"/>
+        </w:rPr>
+        <w:t>Modernism</w:t>
+      </w:r>
+      <w:r>
+        <w:rPr>
+          <w:rFonts w:ascii="Times New Roman" w:hAnsi="Times New Roman" w:cs="Times New Roman"/>
+          <w:sz w:val="22"/>
+          <w:szCs w:val="22"/>
+        </w:rPr>
+        <w:t>. doi:</w:t>
+      </w:r>
+      <w:hyperlink r:id="rId11" w:history="1">
+        <w:r>
+          <w:rPr>
+            <w:rStyle w:val="Hyperlink"/>
+            <w:rFonts w:ascii="Times New Roman" w:hAnsi="Times New Roman" w:cs="Times New Roman"/>
+            <w:sz w:val="22"/>
+            <w:szCs w:val="22"/>
+          </w:rPr>
+          <w:t>10.1093/</w:t>
+        </w:r>
+        <w:proofErr w:type="spellStart"/>
+        <w:r>
+          <w:rPr>
+            <w:rStyle w:val="Hyperlink"/>
+            <w:rFonts w:ascii="Times New Roman" w:hAnsi="Times New Roman" w:cs="Times New Roman"/>
+            <w:sz w:val="22"/>
+            <w:szCs w:val="22"/>
+          </w:rPr>
+          <w:t>gmo</w:t>
+        </w:r>
+        <w:proofErr w:type="spellEnd"/>
+        <w:r>
+          <w:rPr>
+            <w:rStyle w:val="Hyperlink"/>
+            <w:rFonts w:ascii="Times New Roman" w:hAnsi="Times New Roman" w:cs="Times New Roman"/>
+            <w:sz w:val="22"/>
+            <w:szCs w:val="22"/>
+          </w:rPr>
+          <w:t>/9781561592630.article.40625</w:t>
+        </w:r>
+      </w:hyperlink>
+      <w:r>
+        <w:rPr>
+          <w:rFonts w:ascii="Times New Roman" w:hAnsi="Times New Roman" w:cs="Times New Roman"/>
+          <w:sz w:val="22"/>
+          <w:szCs w:val="22"/>
+        </w:rPr>
+        <w:t>.</w:t>
+      </w:r>
+    </w:p>
+    <w:p>
+      <w:pPr>
+        <w:rPr>
+          <w:rFonts w:ascii="Times New Roman" w:hAnsi="Times New Roman" w:cs="Times New Roman"/>
+          <w:sz w:val="22"/>
+          <w:szCs w:val="22"/>
+        </w:rPr>
+      </w:pPr>
+      <w:r>
+        <w:rPr>
+          <w:rFonts w:ascii="Times New Roman" w:hAnsi="Times New Roman" w:cs="Times New Roman"/>
+          <w:sz w:val="22"/>
+          <w:szCs w:val="22"/>
+        </w:rPr>
+        <w:t xml:space="preserve">Brosche, G. (2010) “Musical quotations and allusions in the works of Richard Strauss.” </w:t>
+      </w:r>
+      <w:r>
+        <w:rPr>
+          <w:rFonts w:ascii="Times New Roman" w:hAnsi="Times New Roman" w:cs="Times New Roman"/>
+          <w:sz w:val="22"/>
+          <w:szCs w:val="22"/>
+          <w:u w:val="single"/>
+        </w:rPr>
+        <w:t>In</w:t>
+      </w:r>
+      <w:r>
+        <w:rPr>
+          <w:rFonts w:ascii="Times New Roman" w:hAnsi="Times New Roman" w:cs="Times New Roman"/>
+          <w:sz w:val="22"/>
+          <w:szCs w:val="22"/>
+        </w:rPr>
+        <w:t xml:space="preserve"> Youmans, C. (ed.) </w:t>
+      </w:r>
+      <w:r>
+        <w:rPr>
+          <w:rFonts w:ascii="Times New Roman" w:hAnsi="Times New Roman" w:cs="Times New Roman"/>
+          <w:i/>
+          <w:iCs/>
+          <w:sz w:val="22"/>
+          <w:szCs w:val="22"/>
+        </w:rPr>
+        <w:t xml:space="preserve">The </w:t>
+      </w:r>
+      <w:proofErr w:type="spellStart"/>
+      <w:r>
+        <w:rPr>
+          <w:rFonts w:ascii="Times New Roman" w:hAnsi="Times New Roman" w:cs="Times New Roman"/>
+          <w:i/>
+          <w:iCs/>
+          <w:sz w:val="22"/>
+          <w:szCs w:val="22"/>
+        </w:rPr>
+        <w:t>cambridge</w:t>
+      </w:r>
+      <w:proofErr w:type="spellEnd"/>
+      <w:r>
+        <w:rPr>
+          <w:rFonts w:ascii="Times New Roman" w:hAnsi="Times New Roman" w:cs="Times New Roman"/>
+          <w:i/>
+          <w:iCs/>
+          <w:sz w:val="22"/>
+          <w:szCs w:val="22"/>
+        </w:rPr>
+        <w:t xml:space="preserve"> companion to </w:t>
+      </w:r>
+      <w:proofErr w:type="spellStart"/>
+      <w:r>
+        <w:rPr>
+          <w:rFonts w:ascii="Times New Roman" w:hAnsi="Times New Roman" w:cs="Times New Roman"/>
+          <w:i/>
+          <w:iCs/>
+          <w:sz w:val="22"/>
+          <w:szCs w:val="22"/>
+        </w:rPr>
+        <w:t>richard</w:t>
+      </w:r>
+      <w:proofErr w:type="spellEnd"/>
+      <w:r>
+        <w:rPr>
+          <w:rFonts w:ascii="Times New Roman" w:hAnsi="Times New Roman" w:cs="Times New Roman"/>
+          <w:i/>
+          <w:iCs/>
+          <w:sz w:val="22"/>
+          <w:szCs w:val="22"/>
+        </w:rPr>
+        <w:t xml:space="preserve"> </w:t>
+      </w:r>
+      <w:proofErr w:type="spellStart"/>
+      <w:r>
+        <w:rPr>
+          <w:rFonts w:ascii="Times New Roman" w:hAnsi="Times New Roman" w:cs="Times New Roman"/>
+          <w:i/>
+          <w:iCs/>
+          <w:sz w:val="22"/>
+          <w:szCs w:val="22"/>
+        </w:rPr>
+        <w:t>strauss</w:t>
+      </w:r>
+      <w:proofErr w:type="spellEnd"/>
+      <w:r>
+        <w:rPr>
+          <w:rFonts w:ascii="Times New Roman" w:hAnsi="Times New Roman" w:cs="Times New Roman"/>
+          <w:sz w:val="22"/>
+          <w:szCs w:val="22"/>
+        </w:rPr>
+        <w:t>. Cambridge companions to music. Cambridge: Cambridge University Press. pp. 213–225. doi:</w:t>
+      </w:r>
+      <w:hyperlink r:id="rId12" w:history="1">
+        <w:r>
+          <w:rPr>
+            <w:rStyle w:val="Hyperlink"/>
+            <w:rFonts w:ascii="Times New Roman" w:hAnsi="Times New Roman" w:cs="Times New Roman"/>
+            <w:sz w:val="22"/>
+            <w:szCs w:val="22"/>
+          </w:rPr>
+          <w:t>10.1017/CCOL9780521899307.013</w:t>
+        </w:r>
+      </w:hyperlink>
+      <w:r>
+        <w:rPr>
+          <w:rFonts w:ascii="Times New Roman" w:hAnsi="Times New Roman" w:cs="Times New Roman"/>
+          <w:sz w:val="22"/>
+          <w:szCs w:val="22"/>
+        </w:rPr>
+        <w:t>.</w:t>
+      </w:r>
+    </w:p>
+    <w:p>
+      <w:pPr>
+        <w:rPr>
+          <w:rFonts w:ascii="Times New Roman" w:hAnsi="Times New Roman" w:cs="Times New Roman"/>
+          <w:sz w:val="22"/>
+          <w:szCs w:val="22"/>
+        </w:rPr>
+      </w:pPr>
+      <w:r>
+        <w:rPr>
+          <w:rFonts w:ascii="Times New Roman" w:hAnsi="Times New Roman" w:cs="Times New Roman"/>
+          <w:sz w:val="22"/>
+          <w:szCs w:val="22"/>
+        </w:rPr>
+        <w:t xml:space="preserve">Chandler, K. (2010) The Ritual Sacrifice of Women: Misogyny and Art in Fin-de-Siècle Vienna. </w:t>
+      </w:r>
+      <w:r>
+        <w:rPr>
+          <w:rFonts w:ascii="Times New Roman" w:hAnsi="Times New Roman" w:cs="Times New Roman"/>
+          <w:i/>
+          <w:iCs/>
+          <w:sz w:val="22"/>
+          <w:szCs w:val="22"/>
+        </w:rPr>
+        <w:t>CONCEPT</w:t>
+      </w:r>
+      <w:r>
+        <w:rPr>
+          <w:rFonts w:ascii="Times New Roman" w:hAnsi="Times New Roman" w:cs="Times New Roman"/>
+          <w:sz w:val="22"/>
+          <w:szCs w:val="22"/>
+        </w:rPr>
+        <w:t>, 34.</w:t>
+      </w:r>
+    </w:p>
+    <w:p>
+      <w:pPr>
+        <w:rPr>
+          <w:rFonts w:ascii="Times New Roman" w:hAnsi="Times New Roman" w:cs="Times New Roman"/>
+          <w:sz w:val="22"/>
+          <w:szCs w:val="22"/>
+        </w:rPr>
+      </w:pPr>
+      <w:r>
+        <w:rPr>
+          <w:rFonts w:ascii="Times New Roman" w:hAnsi="Times New Roman" w:cs="Times New Roman"/>
+          <w:sz w:val="22"/>
+          <w:szCs w:val="22"/>
+        </w:rPr>
+        <w:t xml:space="preserve">Deutsche </w:t>
+      </w:r>
+      <w:proofErr w:type="spellStart"/>
+      <w:r>
+        <w:rPr>
+          <w:rFonts w:ascii="Times New Roman" w:hAnsi="Times New Roman" w:cs="Times New Roman"/>
+          <w:sz w:val="22"/>
+          <w:szCs w:val="22"/>
+        </w:rPr>
+        <w:t>Welle</w:t>
+      </w:r>
+      <w:proofErr w:type="spellEnd"/>
+      <w:r>
+        <w:rPr>
+          <w:rFonts w:ascii="Times New Roman" w:hAnsi="Times New Roman" w:cs="Times New Roman"/>
+          <w:sz w:val="22"/>
+          <w:szCs w:val="22"/>
+        </w:rPr>
+        <w:t xml:space="preserve"> (n.d.) </w:t>
+      </w:r>
+      <w:r>
+        <w:rPr>
+          <w:rFonts w:ascii="Times New Roman" w:hAnsi="Times New Roman" w:cs="Times New Roman"/>
+          <w:i/>
+          <w:iCs/>
+          <w:sz w:val="22"/>
+          <w:szCs w:val="22"/>
+        </w:rPr>
+        <w:t>Richard Strauss and his Heroines - the great composer’s relationship to women | Music Documentary - YouTube</w:t>
+      </w:r>
+      <w:r>
+        <w:rPr>
+          <w:rFonts w:ascii="Times New Roman" w:hAnsi="Times New Roman" w:cs="Times New Roman"/>
+          <w:sz w:val="22"/>
+          <w:szCs w:val="22"/>
+        </w:rPr>
+        <w:t xml:space="preserve">. Available at: </w:t>
+      </w:r>
+      <w:hyperlink r:id="rId13" w:history="1">
+        <w:r>
+          <w:rPr>
+            <w:rStyle w:val="Hyperlink"/>
+            <w:rFonts w:ascii="Times New Roman" w:hAnsi="Times New Roman" w:cs="Times New Roman"/>
+            <w:sz w:val="22"/>
+            <w:szCs w:val="22"/>
+          </w:rPr>
+          <w:t>https://www.youtube.com/</w:t>
+        </w:r>
+      </w:hyperlink>
+      <w:r>
+        <w:rPr>
+          <w:rFonts w:ascii="Times New Roman" w:hAnsi="Times New Roman" w:cs="Times New Roman"/>
+          <w:sz w:val="22"/>
+          <w:szCs w:val="22"/>
+        </w:rPr>
+        <w:t xml:space="preserve"> (Accessed: 11 January 2023).</w:t>
+      </w:r>
+    </w:p>
+    <w:p>
+      <w:pPr>
+        <w:rPr>
+          <w:rFonts w:ascii="Times New Roman" w:hAnsi="Times New Roman" w:cs="Times New Roman"/>
+          <w:sz w:val="22"/>
+          <w:szCs w:val="22"/>
+        </w:rPr>
+      </w:pPr>
+      <w:r>
+        <w:rPr>
+          <w:rFonts w:ascii="Times New Roman" w:hAnsi="Times New Roman" w:cs="Times New Roman"/>
+          <w:sz w:val="22"/>
+          <w:szCs w:val="22"/>
+        </w:rPr>
+        <w:t xml:space="preserve">Dictionary, O.E. (n.d.) </w:t>
+      </w:r>
+      <w:r>
+        <w:rPr>
+          <w:rFonts w:ascii="Times New Roman" w:hAnsi="Times New Roman" w:cs="Times New Roman"/>
+          <w:i/>
+          <w:iCs/>
+          <w:sz w:val="22"/>
+          <w:szCs w:val="22"/>
+        </w:rPr>
+        <w:t>“femme fatale, n.”.</w:t>
+      </w:r>
+      <w:r>
+        <w:rPr>
+          <w:rFonts w:ascii="Times New Roman" w:hAnsi="Times New Roman" w:cs="Times New Roman"/>
+          <w:sz w:val="22"/>
+          <w:szCs w:val="22"/>
+        </w:rPr>
+        <w:t xml:space="preserve"> Oxford University Press %C. Available at: </w:t>
+      </w:r>
+      <w:hyperlink r:id="rId14" w:history="1">
+        <w:r>
+          <w:rPr>
+            <w:rStyle w:val="Hyperlink"/>
+            <w:rFonts w:ascii="Times New Roman" w:hAnsi="Times New Roman" w:cs="Times New Roman"/>
+            <w:sz w:val="22"/>
+            <w:szCs w:val="22"/>
+          </w:rPr>
+          <w:t>https://www.oed.com/view/Entry/291008?redirectedFrom=femme+fatale</w:t>
+        </w:r>
+      </w:hyperlink>
+      <w:r>
+        <w:rPr>
+          <w:rFonts w:ascii="Times New Roman" w:hAnsi="Times New Roman" w:cs="Times New Roman"/>
+          <w:sz w:val="22"/>
+          <w:szCs w:val="22"/>
+        </w:rPr>
+        <w:t>.</w:t>
+      </w:r>
+    </w:p>
+    <w:p>
+      <w:pPr>
+        <w:rPr>
+          <w:rFonts w:ascii="Times New Roman" w:hAnsi="Times New Roman" w:cs="Times New Roman"/>
+          <w:sz w:val="22"/>
+          <w:szCs w:val="22"/>
+        </w:rPr>
+      </w:pPr>
+      <w:r>
+        <w:rPr>
+          <w:rFonts w:ascii="Times New Roman" w:hAnsi="Times New Roman" w:cs="Times New Roman"/>
+          <w:sz w:val="22"/>
+          <w:szCs w:val="22"/>
+        </w:rPr>
+        <w:t xml:space="preserve">Downing, B. (2015) REVIEW --- Books: She Married Gustav and Walter and Franz. </w:t>
+      </w:r>
+      <w:r>
+        <w:rPr>
+          <w:rFonts w:ascii="Times New Roman" w:hAnsi="Times New Roman" w:cs="Times New Roman"/>
+          <w:i/>
+          <w:iCs/>
+          <w:sz w:val="22"/>
+          <w:szCs w:val="22"/>
+        </w:rPr>
+        <w:t>Wall Street Journal</w:t>
+      </w:r>
+      <w:r>
+        <w:rPr>
+          <w:rFonts w:ascii="Times New Roman" w:hAnsi="Times New Roman" w:cs="Times New Roman"/>
+          <w:sz w:val="22"/>
+          <w:szCs w:val="22"/>
+        </w:rPr>
+        <w:t xml:space="preserve">, 27 June. Available at: </w:t>
+      </w:r>
+      <w:hyperlink r:id="rId15" w:history="1">
+        <w:r>
+          <w:rPr>
+            <w:rStyle w:val="Hyperlink"/>
+            <w:rFonts w:ascii="Times New Roman" w:hAnsi="Times New Roman" w:cs="Times New Roman"/>
+            <w:sz w:val="22"/>
+            <w:szCs w:val="22"/>
+          </w:rPr>
+          <w:t>https://www.proquest.com/newspapers/review-books-she-married-gustav-walter-franz/docview/1691392742/se-2?accountid=8630</w:t>
+        </w:r>
+      </w:hyperlink>
+      <w:r>
+        <w:rPr>
+          <w:rFonts w:ascii="Times New Roman" w:hAnsi="Times New Roman" w:cs="Times New Roman"/>
+          <w:sz w:val="22"/>
+          <w:szCs w:val="22"/>
+        </w:rPr>
+        <w:t>.</w:t>
+      </w:r>
+    </w:p>
+    <w:p>
+      <w:pPr>
+        <w:rPr>
+          <w:rFonts w:ascii="Times New Roman" w:hAnsi="Times New Roman" w:cs="Times New Roman"/>
+          <w:sz w:val="22"/>
+          <w:szCs w:val="22"/>
+        </w:rPr>
+      </w:pPr>
+      <w:r>
+        <w:rPr>
+          <w:rFonts w:ascii="Times New Roman" w:hAnsi="Times New Roman" w:cs="Times New Roman"/>
+          <w:i/>
+          <w:iCs/>
+          <w:sz w:val="22"/>
+          <w:szCs w:val="22"/>
+        </w:rPr>
+        <w:t xml:space="preserve">Elektra (Music </w:t>
+      </w:r>
+      <w:proofErr w:type="gramStart"/>
+      <w:r>
+        <w:rPr>
+          <w:rFonts w:ascii="Times New Roman" w:hAnsi="Times New Roman" w:cs="Times New Roman"/>
+          <w:i/>
+          <w:iCs/>
+          <w:sz w:val="22"/>
+          <w:szCs w:val="22"/>
+        </w:rPr>
+        <w:t>By</w:t>
+      </w:r>
+      <w:proofErr w:type="gramEnd"/>
+      <w:r>
+        <w:rPr>
+          <w:rFonts w:ascii="Times New Roman" w:hAnsi="Times New Roman" w:cs="Times New Roman"/>
+          <w:i/>
+          <w:iCs/>
+          <w:sz w:val="22"/>
+          <w:szCs w:val="22"/>
+        </w:rPr>
+        <w:t xml:space="preserve"> Richard Strauss) English Subtitles</w:t>
+      </w:r>
+      <w:r>
+        <w:rPr>
+          <w:rFonts w:ascii="Times New Roman" w:hAnsi="Times New Roman" w:cs="Times New Roman"/>
+          <w:sz w:val="22"/>
+          <w:szCs w:val="22"/>
+        </w:rPr>
+        <w:t xml:space="preserve"> (2014) Film. 28 April 2014. Available at: </w:t>
+      </w:r>
+      <w:hyperlink r:id="rId16" w:history="1">
+        <w:r>
+          <w:rPr>
+            <w:rStyle w:val="Hyperlink"/>
+            <w:rFonts w:ascii="Times New Roman" w:hAnsi="Times New Roman" w:cs="Times New Roman"/>
+            <w:sz w:val="22"/>
+            <w:szCs w:val="22"/>
+          </w:rPr>
+          <w:t>https://www.youtube.com/watch?v=jq1qfG0r4LE</w:t>
+        </w:r>
+      </w:hyperlink>
+      <w:r>
+        <w:rPr>
+          <w:rFonts w:ascii="Times New Roman" w:hAnsi="Times New Roman" w:cs="Times New Roman"/>
+          <w:sz w:val="22"/>
+          <w:szCs w:val="22"/>
+        </w:rPr>
+        <w:t xml:space="preserve"> (Accessed: 3 January 2023).</w:t>
+      </w:r>
+    </w:p>
+    <w:p>
+      <w:pPr>
+        <w:rPr>
+          <w:rFonts w:ascii="Times New Roman" w:hAnsi="Times New Roman" w:cs="Times New Roman"/>
+          <w:sz w:val="22"/>
+          <w:szCs w:val="22"/>
+        </w:rPr>
+      </w:pPr>
+      <w:r>
+        <w:rPr>
+          <w:rFonts w:ascii="Times New Roman" w:hAnsi="Times New Roman" w:cs="Times New Roman"/>
+          <w:sz w:val="22"/>
+          <w:szCs w:val="22"/>
+        </w:rPr>
+        <w:t xml:space="preserve">Franklin, P. (1985) </w:t>
+      </w:r>
+      <w:r>
+        <w:rPr>
+          <w:rFonts w:ascii="Times New Roman" w:hAnsi="Times New Roman" w:cs="Times New Roman"/>
+          <w:i/>
+          <w:iCs/>
+          <w:sz w:val="22"/>
+          <w:szCs w:val="22"/>
+        </w:rPr>
+        <w:t xml:space="preserve">The idea of </w:t>
+      </w:r>
+      <w:proofErr w:type="gramStart"/>
+      <w:r>
+        <w:rPr>
+          <w:rFonts w:ascii="Times New Roman" w:hAnsi="Times New Roman" w:cs="Times New Roman"/>
+          <w:i/>
+          <w:iCs/>
+          <w:sz w:val="22"/>
+          <w:szCs w:val="22"/>
+        </w:rPr>
+        <w:t>music :</w:t>
+      </w:r>
+      <w:proofErr w:type="gramEnd"/>
+      <w:r>
+        <w:rPr>
+          <w:rFonts w:ascii="Times New Roman" w:hAnsi="Times New Roman" w:cs="Times New Roman"/>
+          <w:i/>
+          <w:iCs/>
+          <w:sz w:val="22"/>
+          <w:szCs w:val="22"/>
+        </w:rPr>
+        <w:t xml:space="preserve"> Schoenberg and others / Peter Franklin.</w:t>
+      </w:r>
+    </w:p>
+    <w:p>
+      <w:pPr>
+        <w:rPr>
+          <w:rFonts w:ascii="Times New Roman" w:hAnsi="Times New Roman" w:cs="Times New Roman"/>
+          <w:sz w:val="22"/>
+          <w:szCs w:val="22"/>
+        </w:rPr>
+      </w:pPr>
+      <w:r>
+        <w:rPr>
+          <w:rFonts w:ascii="Times New Roman" w:hAnsi="Times New Roman" w:cs="Times New Roman"/>
+          <w:sz w:val="22"/>
+          <w:szCs w:val="22"/>
+        </w:rPr>
+        <w:t xml:space="preserve">Gilliam, B. (1991) </w:t>
+      </w:r>
+      <w:r>
+        <w:rPr>
+          <w:rFonts w:ascii="Times New Roman" w:hAnsi="Times New Roman" w:cs="Times New Roman"/>
+          <w:i/>
+          <w:iCs/>
+          <w:sz w:val="22"/>
+          <w:szCs w:val="22"/>
+        </w:rPr>
+        <w:t xml:space="preserve">Richard </w:t>
+      </w:r>
+      <w:r>
+        <w:rPr>
+          <w:rFonts w:ascii="Times New Roman" w:hAnsi="Times New Roman" w:cs="Times New Roman"/>
+          <w:i/>
+          <w:iCs/>
+          <w:sz w:val="22"/>
+          <w:szCs w:val="22"/>
+        </w:rPr>
+        <w:t>S</w:t>
+      </w:r>
+      <w:r>
+        <w:rPr>
+          <w:rFonts w:ascii="Times New Roman" w:hAnsi="Times New Roman" w:cs="Times New Roman"/>
+          <w:i/>
+          <w:iCs/>
+          <w:sz w:val="22"/>
+          <w:szCs w:val="22"/>
+        </w:rPr>
+        <w:t xml:space="preserve">trauss’s “Elektra” / </w:t>
+      </w:r>
+      <w:r>
+        <w:rPr>
+          <w:rFonts w:ascii="Times New Roman" w:hAnsi="Times New Roman" w:cs="Times New Roman"/>
+          <w:i/>
+          <w:iCs/>
+          <w:sz w:val="22"/>
+          <w:szCs w:val="22"/>
+        </w:rPr>
+        <w:t>B</w:t>
+      </w:r>
+      <w:r>
+        <w:rPr>
+          <w:rFonts w:ascii="Times New Roman" w:hAnsi="Times New Roman" w:cs="Times New Roman"/>
+          <w:i/>
+          <w:iCs/>
+          <w:sz w:val="22"/>
+          <w:szCs w:val="22"/>
+        </w:rPr>
+        <w:t xml:space="preserve">ryan </w:t>
+      </w:r>
+      <w:r>
+        <w:rPr>
+          <w:rFonts w:ascii="Times New Roman" w:hAnsi="Times New Roman" w:cs="Times New Roman"/>
+          <w:i/>
+          <w:iCs/>
+          <w:sz w:val="22"/>
+          <w:szCs w:val="22"/>
+        </w:rPr>
+        <w:t>G</w:t>
+      </w:r>
+      <w:r>
+        <w:rPr>
+          <w:rFonts w:ascii="Times New Roman" w:hAnsi="Times New Roman" w:cs="Times New Roman"/>
+          <w:i/>
+          <w:iCs/>
+          <w:sz w:val="22"/>
+          <w:szCs w:val="22"/>
+        </w:rPr>
+        <w:t>illiam.</w:t>
+      </w:r>
+    </w:p>
+    <w:p>
+      <w:pPr>
+        <w:rPr>
+          <w:rFonts w:ascii="Times New Roman" w:hAnsi="Times New Roman" w:cs="Times New Roman"/>
+          <w:sz w:val="22"/>
+          <w:szCs w:val="22"/>
+        </w:rPr>
+      </w:pPr>
+      <w:r>
+        <w:rPr>
+          <w:rFonts w:ascii="Times New Roman" w:hAnsi="Times New Roman" w:cs="Times New Roman"/>
+          <w:sz w:val="22"/>
+          <w:szCs w:val="22"/>
+        </w:rPr>
+        <w:t xml:space="preserve">Gilliam, B. (2014) </w:t>
+      </w:r>
+      <w:proofErr w:type="gramStart"/>
+      <w:r>
+        <w:rPr>
+          <w:rFonts w:ascii="Times New Roman" w:hAnsi="Times New Roman" w:cs="Times New Roman"/>
+          <w:i/>
+          <w:iCs/>
+          <w:sz w:val="22"/>
+          <w:szCs w:val="22"/>
+        </w:rPr>
+        <w:t xml:space="preserve">Rounding </w:t>
+      </w:r>
+      <w:r>
+        <w:rPr>
+          <w:rFonts w:ascii="Times New Roman" w:hAnsi="Times New Roman" w:cs="Times New Roman"/>
+          <w:i/>
+          <w:iCs/>
+          <w:sz w:val="22"/>
+          <w:szCs w:val="22"/>
+        </w:rPr>
+        <w:t>W</w:t>
+      </w:r>
+      <w:r>
+        <w:rPr>
+          <w:rFonts w:ascii="Times New Roman" w:hAnsi="Times New Roman" w:cs="Times New Roman"/>
+          <w:i/>
+          <w:iCs/>
+          <w:sz w:val="22"/>
+          <w:szCs w:val="22"/>
+        </w:rPr>
+        <w:t>agner’s mountain</w:t>
+      </w:r>
+      <w:proofErr w:type="gramEnd"/>
+      <w:r>
+        <w:rPr>
+          <w:rFonts w:ascii="Times New Roman" w:hAnsi="Times New Roman" w:cs="Times New Roman"/>
+          <w:i/>
+          <w:iCs/>
+          <w:sz w:val="22"/>
+          <w:szCs w:val="22"/>
+        </w:rPr>
+        <w:t xml:space="preserve">: Richard </w:t>
+      </w:r>
+      <w:r>
+        <w:rPr>
+          <w:rFonts w:ascii="Times New Roman" w:hAnsi="Times New Roman" w:cs="Times New Roman"/>
+          <w:i/>
+          <w:iCs/>
+          <w:sz w:val="22"/>
+          <w:szCs w:val="22"/>
+        </w:rPr>
+        <w:t>S</w:t>
+      </w:r>
+      <w:r>
+        <w:rPr>
+          <w:rFonts w:ascii="Times New Roman" w:hAnsi="Times New Roman" w:cs="Times New Roman"/>
+          <w:i/>
+          <w:iCs/>
+          <w:sz w:val="22"/>
+          <w:szCs w:val="22"/>
+        </w:rPr>
+        <w:t xml:space="preserve">trauss and </w:t>
+      </w:r>
+      <w:r>
+        <w:rPr>
+          <w:rFonts w:ascii="Times New Roman" w:hAnsi="Times New Roman" w:cs="Times New Roman"/>
+          <w:i/>
+          <w:iCs/>
+          <w:sz w:val="22"/>
+          <w:szCs w:val="22"/>
+        </w:rPr>
+        <w:t>M</w:t>
+      </w:r>
+      <w:r>
+        <w:rPr>
+          <w:rFonts w:ascii="Times New Roman" w:hAnsi="Times New Roman" w:cs="Times New Roman"/>
+          <w:i/>
+          <w:iCs/>
+          <w:sz w:val="22"/>
+          <w:szCs w:val="22"/>
+        </w:rPr>
+        <w:t xml:space="preserve">odern </w:t>
+      </w:r>
+      <w:r>
+        <w:rPr>
+          <w:rFonts w:ascii="Times New Roman" w:hAnsi="Times New Roman" w:cs="Times New Roman"/>
+          <w:i/>
+          <w:iCs/>
+          <w:sz w:val="22"/>
+          <w:szCs w:val="22"/>
+        </w:rPr>
+        <w:t>G</w:t>
+      </w:r>
+      <w:r>
+        <w:rPr>
+          <w:rFonts w:ascii="Times New Roman" w:hAnsi="Times New Roman" w:cs="Times New Roman"/>
+          <w:i/>
+          <w:iCs/>
+          <w:sz w:val="22"/>
+          <w:szCs w:val="22"/>
+        </w:rPr>
+        <w:t xml:space="preserve">erman </w:t>
+      </w:r>
+      <w:r>
+        <w:rPr>
+          <w:rFonts w:ascii="Times New Roman" w:hAnsi="Times New Roman" w:cs="Times New Roman"/>
+          <w:i/>
+          <w:iCs/>
+          <w:sz w:val="22"/>
+          <w:szCs w:val="22"/>
+        </w:rPr>
+        <w:t>O</w:t>
+      </w:r>
+      <w:r>
+        <w:rPr>
+          <w:rFonts w:ascii="Times New Roman" w:hAnsi="Times New Roman" w:cs="Times New Roman"/>
+          <w:i/>
+          <w:iCs/>
+          <w:sz w:val="22"/>
+          <w:szCs w:val="22"/>
+        </w:rPr>
+        <w:t>pera</w:t>
+      </w:r>
+      <w:r>
+        <w:rPr>
+          <w:rFonts w:ascii="Times New Roman" w:hAnsi="Times New Roman" w:cs="Times New Roman"/>
+          <w:sz w:val="22"/>
+          <w:szCs w:val="22"/>
+        </w:rPr>
+        <w:t>. Cambridge studies in opera. Cambridge: Cambridge University Press. (Citation Key: gilliam_</w:t>
+      </w:r>
+      <w:proofErr w:type="gramStart"/>
+      <w:r>
+        <w:rPr>
+          <w:rFonts w:ascii="Times New Roman" w:hAnsi="Times New Roman" w:cs="Times New Roman"/>
+          <w:sz w:val="22"/>
+          <w:szCs w:val="22"/>
+        </w:rPr>
+        <w:t xml:space="preserve">2014  </w:t>
+      </w:r>
+      <w:proofErr w:type="spellStart"/>
+      <w:r>
+        <w:rPr>
+          <w:rFonts w:ascii="Times New Roman" w:hAnsi="Times New Roman" w:cs="Times New Roman"/>
+          <w:sz w:val="22"/>
+          <w:szCs w:val="22"/>
+        </w:rPr>
+        <w:t>tex</w:t>
+      </w:r>
+      <w:proofErr w:type="gramEnd"/>
+      <w:r>
+        <w:rPr>
+          <w:rFonts w:ascii="Times New Roman" w:hAnsi="Times New Roman" w:cs="Times New Roman"/>
+          <w:sz w:val="22"/>
+          <w:szCs w:val="22"/>
+        </w:rPr>
+        <w:t>.collection</w:t>
+      </w:r>
+      <w:proofErr w:type="spellEnd"/>
+      <w:r>
+        <w:rPr>
+          <w:rFonts w:ascii="Times New Roman" w:hAnsi="Times New Roman" w:cs="Times New Roman"/>
+          <w:sz w:val="22"/>
+          <w:szCs w:val="22"/>
+        </w:rPr>
+        <w:t>: Cambridge Studies in Opera). doi:</w:t>
+      </w:r>
+      <w:hyperlink r:id="rId17" w:history="1">
+        <w:r>
+          <w:rPr>
+            <w:rStyle w:val="Hyperlink"/>
+            <w:rFonts w:ascii="Times New Roman" w:hAnsi="Times New Roman" w:cs="Times New Roman"/>
+            <w:sz w:val="22"/>
+            <w:szCs w:val="22"/>
+          </w:rPr>
+          <w:t>10.1017/CBO9780511979699</w:t>
+        </w:r>
+      </w:hyperlink>
+      <w:r>
+        <w:rPr>
+          <w:rFonts w:ascii="Times New Roman" w:hAnsi="Times New Roman" w:cs="Times New Roman"/>
+          <w:sz w:val="22"/>
+          <w:szCs w:val="22"/>
+        </w:rPr>
+        <w:t>.</w:t>
+      </w:r>
+    </w:p>
+    <w:p>
+      <w:pPr>
+        <w:rPr>
+          <w:rFonts w:ascii="Times New Roman" w:hAnsi="Times New Roman" w:cs="Times New Roman"/>
+          <w:sz w:val="22"/>
+          <w:szCs w:val="22"/>
+        </w:rPr>
+      </w:pPr>
+      <w:r>
+        <w:rPr>
+          <w:rFonts w:ascii="Times New Roman" w:hAnsi="Times New Roman" w:cs="Times New Roman"/>
+          <w:i/>
+          <w:iCs/>
+          <w:sz w:val="22"/>
+          <w:szCs w:val="22"/>
+        </w:rPr>
+        <w:lastRenderedPageBreak/>
+        <w:t>Guide to the Elizabeth Gyring Papers 1930-1980</w:t>
+      </w:r>
+      <w:r>
+        <w:rPr>
+          <w:rFonts w:ascii="Times New Roman" w:hAnsi="Times New Roman" w:cs="Times New Roman"/>
+          <w:sz w:val="22"/>
+          <w:szCs w:val="22"/>
+        </w:rPr>
+        <w:t xml:space="preserve"> (n.d.). Available at: </w:t>
+      </w:r>
+      <w:hyperlink r:id="rId18" w:anchor="idm1605378704" w:history="1">
+        <w:r>
+          <w:rPr>
+            <w:rStyle w:val="Hyperlink"/>
+            <w:rFonts w:ascii="Times New Roman" w:hAnsi="Times New Roman" w:cs="Times New Roman"/>
+            <w:sz w:val="22"/>
+            <w:szCs w:val="22"/>
+          </w:rPr>
+          <w:t>http://ntserver1.wsulibs.wsu.edu/masc/finders/cg475.htm#idm1605378704</w:t>
+        </w:r>
+      </w:hyperlink>
+      <w:r>
+        <w:rPr>
+          <w:rFonts w:ascii="Times New Roman" w:hAnsi="Times New Roman" w:cs="Times New Roman"/>
+          <w:sz w:val="22"/>
+          <w:szCs w:val="22"/>
+        </w:rPr>
+        <w:t xml:space="preserve"> (Accessed: 4 January 2023).</w:t>
+      </w:r>
+    </w:p>
+    <w:p>
+      <w:pPr>
+        <w:rPr>
+          <w:rFonts w:ascii="Times New Roman" w:hAnsi="Times New Roman" w:cs="Times New Roman"/>
+          <w:sz w:val="22"/>
+          <w:szCs w:val="22"/>
+        </w:rPr>
+      </w:pPr>
+      <w:r>
+        <w:rPr>
+          <w:rFonts w:ascii="Times New Roman" w:hAnsi="Times New Roman" w:cs="Times New Roman"/>
+          <w:sz w:val="22"/>
+          <w:szCs w:val="22"/>
+        </w:rPr>
+        <w:t xml:space="preserve">Gyring, E. (1965) A FEW ASIDES ABOUT MUSIC. </w:t>
+      </w:r>
+      <w:r>
+        <w:rPr>
+          <w:rFonts w:ascii="Times New Roman" w:hAnsi="Times New Roman" w:cs="Times New Roman"/>
+          <w:i/>
+          <w:iCs/>
+          <w:sz w:val="22"/>
+          <w:szCs w:val="22"/>
+        </w:rPr>
+        <w:t>Poet Lore</w:t>
+      </w:r>
+      <w:r>
+        <w:rPr>
+          <w:rFonts w:ascii="Times New Roman" w:hAnsi="Times New Roman" w:cs="Times New Roman"/>
+          <w:sz w:val="22"/>
+          <w:szCs w:val="22"/>
+        </w:rPr>
+        <w:t>, 59 (4): 353.</w:t>
+      </w:r>
+    </w:p>
+    <w:p>
+      <w:pPr>
+        <w:rPr>
+          <w:rFonts w:ascii="Times New Roman" w:hAnsi="Times New Roman" w:cs="Times New Roman"/>
+          <w:sz w:val="22"/>
+          <w:szCs w:val="22"/>
+        </w:rPr>
+      </w:pPr>
+      <w:proofErr w:type="spellStart"/>
+      <w:r>
+        <w:rPr>
+          <w:rFonts w:ascii="Times New Roman" w:hAnsi="Times New Roman" w:cs="Times New Roman"/>
+          <w:sz w:val="22"/>
+          <w:szCs w:val="22"/>
+        </w:rPr>
+        <w:t>Hilmes</w:t>
+      </w:r>
+      <w:proofErr w:type="spellEnd"/>
+      <w:r>
+        <w:rPr>
+          <w:rFonts w:ascii="Times New Roman" w:hAnsi="Times New Roman" w:cs="Times New Roman"/>
+          <w:sz w:val="22"/>
+          <w:szCs w:val="22"/>
+        </w:rPr>
+        <w:t xml:space="preserve">, O. (2015) </w:t>
+      </w:r>
+      <w:r>
+        <w:rPr>
+          <w:rFonts w:ascii="Times New Roman" w:hAnsi="Times New Roman" w:cs="Times New Roman"/>
+          <w:i/>
+          <w:iCs/>
+          <w:sz w:val="22"/>
+          <w:szCs w:val="22"/>
+        </w:rPr>
+        <w:t xml:space="preserve">Malevolent </w:t>
+      </w:r>
+      <w:proofErr w:type="gramStart"/>
+      <w:r>
+        <w:rPr>
+          <w:rFonts w:ascii="Times New Roman" w:hAnsi="Times New Roman" w:cs="Times New Roman"/>
+          <w:i/>
+          <w:iCs/>
+          <w:sz w:val="22"/>
+          <w:szCs w:val="22"/>
+        </w:rPr>
+        <w:t>muse :</w:t>
+      </w:r>
+      <w:proofErr w:type="gramEnd"/>
+      <w:r>
+        <w:rPr>
+          <w:rFonts w:ascii="Times New Roman" w:hAnsi="Times New Roman" w:cs="Times New Roman"/>
+          <w:i/>
+          <w:iCs/>
+          <w:sz w:val="22"/>
+          <w:szCs w:val="22"/>
+        </w:rPr>
+        <w:t xml:space="preserve"> the life of </w:t>
+      </w:r>
+      <w:r>
+        <w:rPr>
+          <w:rFonts w:ascii="Times New Roman" w:hAnsi="Times New Roman" w:cs="Times New Roman"/>
+          <w:i/>
+          <w:iCs/>
+          <w:sz w:val="22"/>
+          <w:szCs w:val="22"/>
+        </w:rPr>
+        <w:t>A</w:t>
+      </w:r>
+      <w:r>
+        <w:rPr>
+          <w:rFonts w:ascii="Times New Roman" w:hAnsi="Times New Roman" w:cs="Times New Roman"/>
+          <w:i/>
+          <w:iCs/>
+          <w:sz w:val="22"/>
+          <w:szCs w:val="22"/>
+        </w:rPr>
+        <w:t xml:space="preserve">lma </w:t>
+      </w:r>
+      <w:r>
+        <w:rPr>
+          <w:rFonts w:ascii="Times New Roman" w:hAnsi="Times New Roman" w:cs="Times New Roman"/>
+          <w:i/>
+          <w:iCs/>
+          <w:sz w:val="22"/>
+          <w:szCs w:val="22"/>
+        </w:rPr>
+        <w:t>M</w:t>
+      </w:r>
+      <w:r>
+        <w:rPr>
+          <w:rFonts w:ascii="Times New Roman" w:hAnsi="Times New Roman" w:cs="Times New Roman"/>
+          <w:i/>
+          <w:iCs/>
+          <w:sz w:val="22"/>
+          <w:szCs w:val="22"/>
+        </w:rPr>
+        <w:t xml:space="preserve">ahler / </w:t>
+      </w:r>
+      <w:r>
+        <w:rPr>
+          <w:rFonts w:ascii="Times New Roman" w:hAnsi="Times New Roman" w:cs="Times New Roman"/>
+          <w:i/>
+          <w:iCs/>
+          <w:sz w:val="22"/>
+          <w:szCs w:val="22"/>
+        </w:rPr>
+        <w:t>O</w:t>
+      </w:r>
+      <w:r>
+        <w:rPr>
+          <w:rFonts w:ascii="Times New Roman" w:hAnsi="Times New Roman" w:cs="Times New Roman"/>
+          <w:i/>
+          <w:iCs/>
+          <w:sz w:val="22"/>
+          <w:szCs w:val="22"/>
+        </w:rPr>
+        <w:t xml:space="preserve">liver </w:t>
+      </w:r>
+      <w:proofErr w:type="spellStart"/>
+      <w:r>
+        <w:rPr>
+          <w:rFonts w:ascii="Times New Roman" w:hAnsi="Times New Roman" w:cs="Times New Roman"/>
+          <w:i/>
+          <w:iCs/>
+          <w:sz w:val="22"/>
+          <w:szCs w:val="22"/>
+        </w:rPr>
+        <w:t>H</w:t>
+      </w:r>
+      <w:r>
+        <w:rPr>
+          <w:rFonts w:ascii="Times New Roman" w:hAnsi="Times New Roman" w:cs="Times New Roman"/>
+          <w:i/>
+          <w:iCs/>
+          <w:sz w:val="22"/>
+          <w:szCs w:val="22"/>
+        </w:rPr>
+        <w:t>ilmes</w:t>
+      </w:r>
+      <w:proofErr w:type="spellEnd"/>
+      <w:r>
+        <w:rPr>
+          <w:rFonts w:ascii="Times New Roman" w:hAnsi="Times New Roman" w:cs="Times New Roman"/>
+          <w:i/>
+          <w:iCs/>
+          <w:sz w:val="22"/>
+          <w:szCs w:val="22"/>
+        </w:rPr>
+        <w:t xml:space="preserve"> : translated by </w:t>
+      </w:r>
+      <w:r>
+        <w:rPr>
+          <w:rFonts w:ascii="Times New Roman" w:hAnsi="Times New Roman" w:cs="Times New Roman"/>
+          <w:i/>
+          <w:iCs/>
+          <w:sz w:val="22"/>
+          <w:szCs w:val="22"/>
+        </w:rPr>
+        <w:t>D</w:t>
+      </w:r>
+      <w:r>
+        <w:rPr>
+          <w:rFonts w:ascii="Times New Roman" w:hAnsi="Times New Roman" w:cs="Times New Roman"/>
+          <w:i/>
+          <w:iCs/>
+          <w:sz w:val="22"/>
+          <w:szCs w:val="22"/>
+        </w:rPr>
+        <w:t xml:space="preserve">onald </w:t>
+      </w:r>
+      <w:r>
+        <w:rPr>
+          <w:rFonts w:ascii="Times New Roman" w:hAnsi="Times New Roman" w:cs="Times New Roman"/>
+          <w:i/>
+          <w:iCs/>
+          <w:sz w:val="22"/>
+          <w:szCs w:val="22"/>
+        </w:rPr>
+        <w:t>A</w:t>
+      </w:r>
+      <w:r>
+        <w:rPr>
+          <w:rFonts w:ascii="Times New Roman" w:hAnsi="Times New Roman" w:cs="Times New Roman"/>
+          <w:i/>
+          <w:iCs/>
+          <w:sz w:val="22"/>
+          <w:szCs w:val="22"/>
+        </w:rPr>
+        <w:t>rthur.</w:t>
+      </w:r>
+      <w:r>
+        <w:rPr>
+          <w:rFonts w:ascii="Times New Roman" w:hAnsi="Times New Roman" w:cs="Times New Roman"/>
+          <w:sz w:val="22"/>
+          <w:szCs w:val="22"/>
+        </w:rPr>
+        <w:t xml:space="preserve"> (Citation Key: HilmesOliver2015Mm:t).</w:t>
+      </w:r>
+    </w:p>
+    <w:p>
+      <w:pPr>
+        <w:rPr>
+          <w:rFonts w:ascii="Times New Roman" w:hAnsi="Times New Roman" w:cs="Times New Roman"/>
+          <w:sz w:val="22"/>
+          <w:szCs w:val="22"/>
+        </w:rPr>
+      </w:pPr>
+      <w:r>
+        <w:rPr>
+          <w:rFonts w:ascii="Times New Roman" w:hAnsi="Times New Roman" w:cs="Times New Roman"/>
+          <w:sz w:val="22"/>
+          <w:szCs w:val="22"/>
+        </w:rPr>
+        <w:t xml:space="preserve">Jones, D.W. (2016) “From Johann Strauss to Richard Strauss.” </w:t>
+      </w:r>
+      <w:r>
+        <w:rPr>
+          <w:rFonts w:ascii="Times New Roman" w:hAnsi="Times New Roman" w:cs="Times New Roman"/>
+          <w:sz w:val="22"/>
+          <w:szCs w:val="22"/>
+          <w:u w:val="single"/>
+        </w:rPr>
+        <w:t>In</w:t>
+      </w:r>
+      <w:r>
+        <w:rPr>
+          <w:rFonts w:ascii="Times New Roman" w:hAnsi="Times New Roman" w:cs="Times New Roman"/>
+          <w:sz w:val="22"/>
+          <w:szCs w:val="22"/>
+        </w:rPr>
+        <w:t xml:space="preserve"> </w:t>
+      </w:r>
+      <w:r>
+        <w:rPr>
+          <w:rFonts w:ascii="Times New Roman" w:hAnsi="Times New Roman" w:cs="Times New Roman"/>
+          <w:i/>
+          <w:iCs/>
+          <w:sz w:val="22"/>
+          <w:szCs w:val="22"/>
+        </w:rPr>
+        <w:t>Music in Vienna: 1700, 1800, 1900</w:t>
+      </w:r>
+      <w:r>
+        <w:rPr>
+          <w:rFonts w:ascii="Times New Roman" w:hAnsi="Times New Roman" w:cs="Times New Roman"/>
+          <w:sz w:val="22"/>
+          <w:szCs w:val="22"/>
+        </w:rPr>
+        <w:t>. Boydell &amp;amp; Brewer. pp. 199–220.</w:t>
+      </w:r>
+    </w:p>
+    <w:p>
+      <w:pPr>
+        <w:rPr>
+          <w:rFonts w:ascii="Times New Roman" w:hAnsi="Times New Roman" w:cs="Times New Roman"/>
+          <w:sz w:val="22"/>
+          <w:szCs w:val="22"/>
+        </w:rPr>
+      </w:pPr>
+      <w:r>
+        <w:rPr>
+          <w:rFonts w:ascii="Times New Roman" w:hAnsi="Times New Roman" w:cs="Times New Roman"/>
+          <w:sz w:val="22"/>
+          <w:szCs w:val="22"/>
+        </w:rPr>
+        <w:t xml:space="preserve">Kramer, L. (1993) Fin-de-siècle fantasies: “Elektra”, </w:t>
+      </w:r>
+      <w:proofErr w:type="gramStart"/>
+      <w:r>
+        <w:rPr>
+          <w:rFonts w:ascii="Times New Roman" w:hAnsi="Times New Roman" w:cs="Times New Roman"/>
+          <w:sz w:val="22"/>
+          <w:szCs w:val="22"/>
+        </w:rPr>
+        <w:t>degeneration</w:t>
+      </w:r>
+      <w:proofErr w:type="gramEnd"/>
+      <w:r>
+        <w:rPr>
+          <w:rFonts w:ascii="Times New Roman" w:hAnsi="Times New Roman" w:cs="Times New Roman"/>
+          <w:sz w:val="22"/>
+          <w:szCs w:val="22"/>
+        </w:rPr>
+        <w:t xml:space="preserve"> and sexual science. </w:t>
+      </w:r>
+      <w:r>
+        <w:rPr>
+          <w:rFonts w:ascii="Times New Roman" w:hAnsi="Times New Roman" w:cs="Times New Roman"/>
+          <w:i/>
+          <w:iCs/>
+          <w:sz w:val="22"/>
+          <w:szCs w:val="22"/>
+        </w:rPr>
+        <w:t>Cambridge Opera Journal</w:t>
+      </w:r>
+      <w:r>
+        <w:rPr>
+          <w:rFonts w:ascii="Times New Roman" w:hAnsi="Times New Roman" w:cs="Times New Roman"/>
+          <w:sz w:val="22"/>
+          <w:szCs w:val="22"/>
+        </w:rPr>
+        <w:t>, 5 (2): 141–165.</w:t>
+      </w:r>
+    </w:p>
+    <w:p>
+      <w:pPr>
+        <w:rPr>
+          <w:rFonts w:ascii="Times New Roman" w:hAnsi="Times New Roman" w:cs="Times New Roman"/>
+          <w:sz w:val="22"/>
+          <w:szCs w:val="22"/>
+        </w:rPr>
+      </w:pPr>
+      <w:r>
+        <w:rPr>
+          <w:rFonts w:ascii="Times New Roman" w:hAnsi="Times New Roman" w:cs="Times New Roman"/>
+          <w:sz w:val="22"/>
+          <w:szCs w:val="22"/>
+        </w:rPr>
+        <w:t xml:space="preserve">La Grange, H.-L. de (1995) </w:t>
+      </w:r>
+      <w:r>
+        <w:rPr>
+          <w:rFonts w:ascii="Times New Roman" w:hAnsi="Times New Roman" w:cs="Times New Roman"/>
+          <w:i/>
+          <w:iCs/>
+          <w:sz w:val="22"/>
+          <w:szCs w:val="22"/>
+        </w:rPr>
+        <w:t xml:space="preserve">Gustav </w:t>
+      </w:r>
+      <w:proofErr w:type="spellStart"/>
+      <w:r>
+        <w:rPr>
+          <w:rFonts w:ascii="Times New Roman" w:hAnsi="Times New Roman" w:cs="Times New Roman"/>
+          <w:i/>
+          <w:iCs/>
+          <w:sz w:val="22"/>
+          <w:szCs w:val="22"/>
+        </w:rPr>
+        <w:t>mahler</w:t>
+      </w:r>
+      <w:proofErr w:type="spellEnd"/>
+      <w:r>
+        <w:rPr>
+          <w:rFonts w:ascii="Times New Roman" w:hAnsi="Times New Roman" w:cs="Times New Roman"/>
+          <w:i/>
+          <w:iCs/>
+          <w:sz w:val="22"/>
+          <w:szCs w:val="22"/>
+        </w:rPr>
+        <w:t xml:space="preserve"> / henry-louis de la grange. Vol.2, </w:t>
+      </w:r>
+      <w:proofErr w:type="spellStart"/>
+      <w:proofErr w:type="gramStart"/>
+      <w:r>
+        <w:rPr>
+          <w:rFonts w:ascii="Times New Roman" w:hAnsi="Times New Roman" w:cs="Times New Roman"/>
+          <w:i/>
+          <w:iCs/>
+          <w:sz w:val="22"/>
+          <w:szCs w:val="22"/>
+        </w:rPr>
+        <w:t>vienna</w:t>
+      </w:r>
+      <w:proofErr w:type="spellEnd"/>
+      <w:r>
+        <w:rPr>
+          <w:rFonts w:ascii="Times New Roman" w:hAnsi="Times New Roman" w:cs="Times New Roman"/>
+          <w:i/>
+          <w:iCs/>
+          <w:sz w:val="22"/>
+          <w:szCs w:val="22"/>
+        </w:rPr>
+        <w:t> :</w:t>
+      </w:r>
+      <w:proofErr w:type="gramEnd"/>
+      <w:r>
+        <w:rPr>
+          <w:rFonts w:ascii="Times New Roman" w:hAnsi="Times New Roman" w:cs="Times New Roman"/>
+          <w:i/>
+          <w:iCs/>
+          <w:sz w:val="22"/>
+          <w:szCs w:val="22"/>
+        </w:rPr>
+        <w:t xml:space="preserve"> the years of challenge (1897-1904).</w:t>
+      </w:r>
+    </w:p>
+    <w:p>
+      <w:pPr>
+        <w:rPr>
+          <w:rFonts w:ascii="Times New Roman" w:hAnsi="Times New Roman" w:cs="Times New Roman"/>
+          <w:sz w:val="22"/>
+          <w:szCs w:val="22"/>
+        </w:rPr>
+      </w:pPr>
+      <w:proofErr w:type="spellStart"/>
+      <w:r>
+        <w:rPr>
+          <w:rFonts w:ascii="Times New Roman" w:hAnsi="Times New Roman" w:cs="Times New Roman"/>
+          <w:sz w:val="22"/>
+          <w:szCs w:val="22"/>
+        </w:rPr>
+        <w:t>Lachmann</w:t>
+      </w:r>
+      <w:proofErr w:type="spellEnd"/>
+      <w:r>
+        <w:rPr>
+          <w:rFonts w:ascii="Times New Roman" w:hAnsi="Times New Roman" w:cs="Times New Roman"/>
+          <w:sz w:val="22"/>
+          <w:szCs w:val="22"/>
+        </w:rPr>
+        <w:t xml:space="preserve">, H. and Kalisch, A. (n.d.) </w:t>
+      </w:r>
+      <w:r>
+        <w:rPr>
+          <w:rFonts w:ascii="Times New Roman" w:hAnsi="Times New Roman" w:cs="Times New Roman"/>
+          <w:i/>
+          <w:iCs/>
+          <w:sz w:val="22"/>
+          <w:szCs w:val="22"/>
+        </w:rPr>
+        <w:t>Salome</w:t>
+      </w:r>
+      <w:r>
+        <w:rPr>
+          <w:rFonts w:ascii="Times New Roman" w:hAnsi="Times New Roman" w:cs="Times New Roman"/>
+          <w:sz w:val="22"/>
+          <w:szCs w:val="22"/>
+        </w:rPr>
+        <w:t>.</w:t>
+      </w:r>
+    </w:p>
+    <w:p>
+      <w:pPr>
+        <w:rPr>
+          <w:rFonts w:ascii="Times New Roman" w:hAnsi="Times New Roman" w:cs="Times New Roman"/>
+          <w:sz w:val="22"/>
+          <w:szCs w:val="22"/>
+        </w:rPr>
+      </w:pPr>
+      <w:r>
+        <w:rPr>
+          <w:rFonts w:ascii="Times New Roman" w:hAnsi="Times New Roman" w:cs="Times New Roman"/>
+          <w:sz w:val="22"/>
+          <w:szCs w:val="22"/>
+        </w:rPr>
+        <w:t xml:space="preserve">Macdonald, H. (2002) </w:t>
+      </w:r>
+      <w:r>
+        <w:rPr>
+          <w:rFonts w:ascii="Times New Roman" w:hAnsi="Times New Roman" w:cs="Times New Roman"/>
+          <w:i/>
+          <w:iCs/>
+          <w:sz w:val="22"/>
+          <w:szCs w:val="22"/>
+        </w:rPr>
+        <w:t>Carmen</w:t>
+      </w:r>
+      <w:r>
+        <w:rPr>
+          <w:rFonts w:ascii="Times New Roman" w:hAnsi="Times New Roman" w:cs="Times New Roman"/>
+          <w:sz w:val="22"/>
+          <w:szCs w:val="22"/>
+        </w:rPr>
+        <w:t>. doi:</w:t>
+      </w:r>
+      <w:hyperlink r:id="rId19" w:history="1">
+        <w:r>
+          <w:rPr>
+            <w:rStyle w:val="Hyperlink"/>
+            <w:rFonts w:ascii="Times New Roman" w:hAnsi="Times New Roman" w:cs="Times New Roman"/>
+            <w:sz w:val="22"/>
+            <w:szCs w:val="22"/>
+          </w:rPr>
+          <w:t>10.1093/</w:t>
+        </w:r>
+        <w:proofErr w:type="spellStart"/>
+        <w:r>
+          <w:rPr>
+            <w:rStyle w:val="Hyperlink"/>
+            <w:rFonts w:ascii="Times New Roman" w:hAnsi="Times New Roman" w:cs="Times New Roman"/>
+            <w:sz w:val="22"/>
+            <w:szCs w:val="22"/>
+          </w:rPr>
+          <w:t>gmo</w:t>
+        </w:r>
+        <w:proofErr w:type="spellEnd"/>
+        <w:r>
+          <w:rPr>
+            <w:rStyle w:val="Hyperlink"/>
+            <w:rFonts w:ascii="Times New Roman" w:hAnsi="Times New Roman" w:cs="Times New Roman"/>
+            <w:sz w:val="22"/>
+            <w:szCs w:val="22"/>
+          </w:rPr>
+          <w:t>/9781561592630.article.O008315</w:t>
+        </w:r>
+      </w:hyperlink>
+      <w:r>
+        <w:rPr>
+          <w:rFonts w:ascii="Times New Roman" w:hAnsi="Times New Roman" w:cs="Times New Roman"/>
+          <w:sz w:val="22"/>
+          <w:szCs w:val="22"/>
+        </w:rPr>
+        <w:t>.</w:t>
+      </w:r>
+    </w:p>
+    <w:p>
+      <w:pPr>
+        <w:rPr>
+          <w:rFonts w:ascii="Times New Roman" w:hAnsi="Times New Roman" w:cs="Times New Roman"/>
+          <w:sz w:val="22"/>
+          <w:szCs w:val="22"/>
+        </w:rPr>
+      </w:pPr>
+      <w:r>
+        <w:rPr>
+          <w:rFonts w:ascii="Times New Roman" w:hAnsi="Times New Roman" w:cs="Times New Roman"/>
+          <w:sz w:val="22"/>
+          <w:szCs w:val="22"/>
+        </w:rPr>
+        <w:t xml:space="preserve">Mahler, G., de La Grange, H.L., Mahler-Werfel, A.M., et al. (2004) </w:t>
+      </w:r>
+      <w:r>
+        <w:rPr>
+          <w:rFonts w:ascii="Times New Roman" w:hAnsi="Times New Roman" w:cs="Times New Roman"/>
+          <w:i/>
+          <w:iCs/>
+          <w:sz w:val="22"/>
+          <w:szCs w:val="22"/>
+        </w:rPr>
+        <w:t xml:space="preserve">Gustav </w:t>
+      </w:r>
+      <w:proofErr w:type="spellStart"/>
+      <w:r>
+        <w:rPr>
+          <w:rFonts w:ascii="Times New Roman" w:hAnsi="Times New Roman" w:cs="Times New Roman"/>
+          <w:i/>
+          <w:iCs/>
+          <w:sz w:val="22"/>
+          <w:szCs w:val="22"/>
+        </w:rPr>
+        <w:t>mahler</w:t>
+      </w:r>
+      <w:proofErr w:type="spellEnd"/>
+      <w:r>
+        <w:rPr>
+          <w:rFonts w:ascii="Times New Roman" w:hAnsi="Times New Roman" w:cs="Times New Roman"/>
+          <w:i/>
+          <w:iCs/>
+          <w:sz w:val="22"/>
+          <w:szCs w:val="22"/>
+        </w:rPr>
+        <w:t>: Letters to his wife</w:t>
+      </w:r>
+      <w:r>
+        <w:rPr>
+          <w:rFonts w:ascii="Times New Roman" w:hAnsi="Times New Roman" w:cs="Times New Roman"/>
+          <w:sz w:val="22"/>
+          <w:szCs w:val="22"/>
+        </w:rPr>
+        <w:t xml:space="preserve">. Cornell University Press. (Citation Key: mahler2004gustav </w:t>
+      </w:r>
+      <w:proofErr w:type="spellStart"/>
+      <w:proofErr w:type="gramStart"/>
+      <w:r>
+        <w:rPr>
+          <w:rFonts w:ascii="Times New Roman" w:hAnsi="Times New Roman" w:cs="Times New Roman"/>
+          <w:sz w:val="22"/>
+          <w:szCs w:val="22"/>
+        </w:rPr>
+        <w:t>tex.lccn</w:t>
+      </w:r>
+      <w:proofErr w:type="spellEnd"/>
+      <w:proofErr w:type="gramEnd"/>
+      <w:r>
+        <w:rPr>
+          <w:rFonts w:ascii="Times New Roman" w:hAnsi="Times New Roman" w:cs="Times New Roman"/>
+          <w:sz w:val="22"/>
+          <w:szCs w:val="22"/>
+        </w:rPr>
+        <w:t xml:space="preserve">: 2004052744). Available at: </w:t>
+      </w:r>
+      <w:hyperlink r:id="rId20" w:history="1">
+        <w:r>
+          <w:rPr>
+            <w:rStyle w:val="Hyperlink"/>
+            <w:rFonts w:ascii="Times New Roman" w:hAnsi="Times New Roman" w:cs="Times New Roman"/>
+            <w:sz w:val="22"/>
+            <w:szCs w:val="22"/>
+          </w:rPr>
+          <w:t>https://books.google.co.uk/books?id=pT8IAQAAMAAJ</w:t>
+        </w:r>
+      </w:hyperlink>
+      <w:r>
+        <w:rPr>
+          <w:rFonts w:ascii="Times New Roman" w:hAnsi="Times New Roman" w:cs="Times New Roman"/>
+          <w:sz w:val="22"/>
+          <w:szCs w:val="22"/>
+        </w:rPr>
+        <w:t>.</w:t>
+      </w:r>
+    </w:p>
+    <w:p>
+      <w:pPr>
+        <w:rPr>
+          <w:rFonts w:ascii="Times New Roman" w:hAnsi="Times New Roman" w:cs="Times New Roman"/>
+          <w:sz w:val="22"/>
+          <w:szCs w:val="22"/>
+        </w:rPr>
+      </w:pPr>
+      <w:r>
+        <w:rPr>
+          <w:rFonts w:ascii="Times New Roman" w:hAnsi="Times New Roman" w:cs="Times New Roman"/>
+          <w:sz w:val="22"/>
+          <w:szCs w:val="22"/>
+        </w:rPr>
+        <w:t xml:space="preserve">McGrail, P. (2007) Eroticism, </w:t>
+      </w:r>
+      <w:proofErr w:type="gramStart"/>
+      <w:r>
+        <w:rPr>
+          <w:rFonts w:ascii="Times New Roman" w:hAnsi="Times New Roman" w:cs="Times New Roman"/>
+          <w:sz w:val="22"/>
+          <w:szCs w:val="22"/>
+        </w:rPr>
+        <w:t>Death</w:t>
+      </w:r>
+      <w:proofErr w:type="gramEnd"/>
+      <w:r>
+        <w:rPr>
+          <w:rFonts w:ascii="Times New Roman" w:hAnsi="Times New Roman" w:cs="Times New Roman"/>
+          <w:sz w:val="22"/>
+          <w:szCs w:val="22"/>
+        </w:rPr>
+        <w:t xml:space="preserve"> and Redemption: The Operatic Construct of the Biblical Femme Fatale. </w:t>
+      </w:r>
+      <w:r>
+        <w:rPr>
+          <w:rFonts w:ascii="Times New Roman" w:hAnsi="Times New Roman" w:cs="Times New Roman"/>
+          <w:i/>
+          <w:iCs/>
+          <w:sz w:val="22"/>
+          <w:szCs w:val="22"/>
+        </w:rPr>
+        <w:t>Biblical Interpretation</w:t>
+      </w:r>
+      <w:r>
+        <w:rPr>
+          <w:rFonts w:ascii="Times New Roman" w:hAnsi="Times New Roman" w:cs="Times New Roman"/>
+          <w:sz w:val="22"/>
+          <w:szCs w:val="22"/>
+        </w:rPr>
+        <w:t xml:space="preserve">, 15 (4–5): 405–427. </w:t>
+      </w:r>
+      <w:proofErr w:type="spellStart"/>
+      <w:r>
+        <w:rPr>
+          <w:rFonts w:ascii="Times New Roman" w:hAnsi="Times New Roman" w:cs="Times New Roman"/>
+          <w:sz w:val="22"/>
+          <w:szCs w:val="22"/>
+        </w:rPr>
+        <w:t>doi:</w:t>
+      </w:r>
+      <w:hyperlink r:id="rId21" w:history="1">
+        <w:r>
+          <w:rPr>
+            <w:rStyle w:val="Hyperlink"/>
+            <w:rFonts w:ascii="Times New Roman" w:hAnsi="Times New Roman" w:cs="Times New Roman"/>
+            <w:sz w:val="22"/>
+            <w:szCs w:val="22"/>
+          </w:rPr>
+          <w:t>https</w:t>
+        </w:r>
+        <w:proofErr w:type="spellEnd"/>
+        <w:r>
+          <w:rPr>
+            <w:rStyle w:val="Hyperlink"/>
+            <w:rFonts w:ascii="Times New Roman" w:hAnsi="Times New Roman" w:cs="Times New Roman"/>
+            <w:sz w:val="22"/>
+            <w:szCs w:val="22"/>
+          </w:rPr>
+          <w:t>://doi.org/10.1163/156851507X194224</w:t>
+        </w:r>
+      </w:hyperlink>
+      <w:r>
+        <w:rPr>
+          <w:rFonts w:ascii="Times New Roman" w:hAnsi="Times New Roman" w:cs="Times New Roman"/>
+          <w:sz w:val="22"/>
+          <w:szCs w:val="22"/>
+        </w:rPr>
+        <w:t>.</w:t>
+      </w:r>
+    </w:p>
+    <w:p>
+      <w:pPr>
+        <w:rPr>
+          <w:rFonts w:ascii="Times New Roman" w:hAnsi="Times New Roman" w:cs="Times New Roman"/>
+          <w:sz w:val="22"/>
+          <w:szCs w:val="22"/>
+        </w:rPr>
+      </w:pPr>
+      <w:r>
+        <w:rPr>
+          <w:rFonts w:ascii="Times New Roman" w:hAnsi="Times New Roman" w:cs="Times New Roman"/>
+          <w:sz w:val="22"/>
+          <w:szCs w:val="22"/>
+        </w:rPr>
+        <w:t xml:space="preserve">Newman, N. (2022) #AlmaToo: The art of being believed. </w:t>
+      </w:r>
+      <w:r>
+        <w:rPr>
+          <w:rFonts w:ascii="Times New Roman" w:hAnsi="Times New Roman" w:cs="Times New Roman"/>
+          <w:i/>
+          <w:iCs/>
+          <w:sz w:val="22"/>
+          <w:szCs w:val="22"/>
+        </w:rPr>
+        <w:t>Journal of the American Musicological Society</w:t>
+      </w:r>
+      <w:r>
+        <w:rPr>
+          <w:rFonts w:ascii="Times New Roman" w:hAnsi="Times New Roman" w:cs="Times New Roman"/>
+          <w:sz w:val="22"/>
+          <w:szCs w:val="22"/>
+        </w:rPr>
+        <w:t>, 75 (1): 39–79. doi:</w:t>
+      </w:r>
+      <w:hyperlink r:id="rId22" w:history="1">
+        <w:r>
+          <w:rPr>
+            <w:rStyle w:val="Hyperlink"/>
+            <w:rFonts w:ascii="Times New Roman" w:hAnsi="Times New Roman" w:cs="Times New Roman"/>
+            <w:sz w:val="22"/>
+            <w:szCs w:val="22"/>
+          </w:rPr>
+          <w:t>10.1525/jams.2022.75.1.39</w:t>
+        </w:r>
+      </w:hyperlink>
+      <w:r>
+        <w:rPr>
+          <w:rFonts w:ascii="Times New Roman" w:hAnsi="Times New Roman" w:cs="Times New Roman"/>
+          <w:sz w:val="22"/>
+          <w:szCs w:val="22"/>
+        </w:rPr>
+        <w:t>.</w:t>
+      </w:r>
+    </w:p>
+    <w:p>
+      <w:pPr>
+        <w:rPr>
+          <w:rFonts w:ascii="Times New Roman" w:hAnsi="Times New Roman" w:cs="Times New Roman"/>
+          <w:sz w:val="22"/>
+          <w:szCs w:val="22"/>
+        </w:rPr>
+      </w:pPr>
+      <w:r>
+        <w:rPr>
+          <w:rFonts w:ascii="Times New Roman" w:hAnsi="Times New Roman" w:cs="Times New Roman"/>
+          <w:sz w:val="22"/>
+          <w:szCs w:val="22"/>
+        </w:rPr>
+        <w:t xml:space="preserve">O’Neill, C. (2022) Karl Lueger and the </w:t>
+      </w:r>
+      <w:proofErr w:type="spellStart"/>
+      <w:r>
+        <w:rPr>
+          <w:rFonts w:ascii="Times New Roman" w:hAnsi="Times New Roman" w:cs="Times New Roman"/>
+          <w:sz w:val="22"/>
+          <w:szCs w:val="22"/>
+        </w:rPr>
+        <w:t>Reichspost</w:t>
+      </w:r>
+      <w:proofErr w:type="spellEnd"/>
+      <w:r>
+        <w:rPr>
+          <w:rFonts w:ascii="Times New Roman" w:hAnsi="Times New Roman" w:cs="Times New Roman"/>
+          <w:sz w:val="22"/>
+          <w:szCs w:val="22"/>
+        </w:rPr>
+        <w:t xml:space="preserve">: Construction of a Cult of Personality. </w:t>
+      </w:r>
+      <w:r>
+        <w:rPr>
+          <w:rFonts w:ascii="Times New Roman" w:hAnsi="Times New Roman" w:cs="Times New Roman"/>
+          <w:i/>
+          <w:iCs/>
+          <w:sz w:val="22"/>
+          <w:szCs w:val="22"/>
+        </w:rPr>
+        <w:t>Australian Journal of Politics &amp; History</w:t>
+      </w:r>
+      <w:r>
+        <w:rPr>
+          <w:rFonts w:ascii="Times New Roman" w:hAnsi="Times New Roman" w:cs="Times New Roman"/>
+          <w:sz w:val="22"/>
+          <w:szCs w:val="22"/>
+        </w:rPr>
+        <w:t xml:space="preserve">, 68 (3): 337–358. </w:t>
+      </w:r>
+      <w:proofErr w:type="spellStart"/>
+      <w:r>
+        <w:rPr>
+          <w:rFonts w:ascii="Times New Roman" w:hAnsi="Times New Roman" w:cs="Times New Roman"/>
+          <w:sz w:val="22"/>
+          <w:szCs w:val="22"/>
+        </w:rPr>
+        <w:t>doi:</w:t>
+      </w:r>
+      <w:hyperlink r:id="rId23" w:history="1">
+        <w:r>
+          <w:rPr>
+            <w:rStyle w:val="Hyperlink"/>
+            <w:rFonts w:ascii="Times New Roman" w:hAnsi="Times New Roman" w:cs="Times New Roman"/>
+            <w:sz w:val="22"/>
+            <w:szCs w:val="22"/>
+          </w:rPr>
+          <w:t>https</w:t>
+        </w:r>
+        <w:proofErr w:type="spellEnd"/>
+        <w:r>
+          <w:rPr>
+            <w:rStyle w:val="Hyperlink"/>
+            <w:rFonts w:ascii="Times New Roman" w:hAnsi="Times New Roman" w:cs="Times New Roman"/>
+            <w:sz w:val="22"/>
+            <w:szCs w:val="22"/>
+          </w:rPr>
+          <w:t>://doi.org/10.1111/ajph.12861</w:t>
+        </w:r>
+      </w:hyperlink>
+      <w:r>
+        <w:rPr>
+          <w:rFonts w:ascii="Times New Roman" w:hAnsi="Times New Roman" w:cs="Times New Roman"/>
+          <w:sz w:val="22"/>
+          <w:szCs w:val="22"/>
+        </w:rPr>
+        <w:t>.</w:t>
+      </w:r>
+    </w:p>
+    <w:p>
+      <w:pPr>
+        <w:rPr>
+          <w:rFonts w:ascii="Times New Roman" w:hAnsi="Times New Roman" w:cs="Times New Roman"/>
+          <w:sz w:val="22"/>
+          <w:szCs w:val="22"/>
+        </w:rPr>
+      </w:pPr>
+      <w:proofErr w:type="spellStart"/>
+      <w:r>
+        <w:rPr>
+          <w:rFonts w:ascii="Times New Roman" w:hAnsi="Times New Roman" w:cs="Times New Roman"/>
+          <w:sz w:val="22"/>
+          <w:szCs w:val="22"/>
+        </w:rPr>
+        <w:t>Pentreath</w:t>
+      </w:r>
+      <w:proofErr w:type="spellEnd"/>
+      <w:r>
+        <w:rPr>
+          <w:rFonts w:ascii="Times New Roman" w:hAnsi="Times New Roman" w:cs="Times New Roman"/>
+          <w:sz w:val="22"/>
+          <w:szCs w:val="22"/>
+        </w:rPr>
+        <w:t xml:space="preserve">, R. (n.d.) </w:t>
+      </w:r>
+      <w:r>
+        <w:rPr>
+          <w:rFonts w:ascii="Times New Roman" w:hAnsi="Times New Roman" w:cs="Times New Roman"/>
+          <w:i/>
+          <w:iCs/>
+          <w:sz w:val="22"/>
+          <w:szCs w:val="22"/>
+        </w:rPr>
+        <w:t>Why has Vienna Opera only just staged an opera by a female composer?</w:t>
+      </w:r>
+      <w:r>
+        <w:rPr>
+          <w:rFonts w:ascii="Times New Roman" w:hAnsi="Times New Roman" w:cs="Times New Roman"/>
+          <w:sz w:val="22"/>
+          <w:szCs w:val="22"/>
+        </w:rPr>
+        <w:t xml:space="preserve"> Available at: </w:t>
+      </w:r>
+      <w:hyperlink r:id="rId24" w:history="1">
+        <w:r>
+          <w:rPr>
+            <w:rStyle w:val="Hyperlink"/>
+            <w:rFonts w:ascii="Times New Roman" w:hAnsi="Times New Roman" w:cs="Times New Roman"/>
+            <w:sz w:val="22"/>
+            <w:szCs w:val="22"/>
+          </w:rPr>
+          <w:t>https://www.classicfm.com/discover-music/periods-genres/opera/why-vienna-first-female-orlando-now/</w:t>
+        </w:r>
+      </w:hyperlink>
+      <w:r>
+        <w:rPr>
+          <w:rFonts w:ascii="Times New Roman" w:hAnsi="Times New Roman" w:cs="Times New Roman"/>
+          <w:sz w:val="22"/>
+          <w:szCs w:val="22"/>
+        </w:rPr>
+        <w:t xml:space="preserve"> (Accessed: 4 January 2023).</w:t>
+      </w:r>
+    </w:p>
+    <w:p>
+      <w:pPr>
+        <w:rPr>
+          <w:rFonts w:ascii="Times New Roman" w:hAnsi="Times New Roman" w:cs="Times New Roman"/>
+          <w:sz w:val="22"/>
+          <w:szCs w:val="22"/>
+        </w:rPr>
+      </w:pPr>
+      <w:proofErr w:type="spellStart"/>
+      <w:r>
+        <w:rPr>
+          <w:rFonts w:ascii="Times New Roman" w:hAnsi="Times New Roman" w:cs="Times New Roman"/>
+          <w:sz w:val="22"/>
+          <w:szCs w:val="22"/>
+        </w:rPr>
+        <w:t>Puffett</w:t>
+      </w:r>
+      <w:proofErr w:type="spellEnd"/>
+      <w:r>
+        <w:rPr>
+          <w:rFonts w:ascii="Times New Roman" w:hAnsi="Times New Roman" w:cs="Times New Roman"/>
+          <w:sz w:val="22"/>
+          <w:szCs w:val="22"/>
+        </w:rPr>
+        <w:t xml:space="preserve">, D. (1989a) </w:t>
+      </w:r>
+      <w:r>
+        <w:rPr>
+          <w:rFonts w:ascii="Times New Roman" w:hAnsi="Times New Roman" w:cs="Times New Roman"/>
+          <w:i/>
+          <w:iCs/>
+          <w:sz w:val="22"/>
+          <w:szCs w:val="22"/>
+        </w:rPr>
+        <w:t xml:space="preserve">Richard </w:t>
+      </w:r>
+      <w:r>
+        <w:rPr>
+          <w:rFonts w:ascii="Times New Roman" w:hAnsi="Times New Roman" w:cs="Times New Roman"/>
+          <w:i/>
+          <w:iCs/>
+          <w:sz w:val="22"/>
+          <w:szCs w:val="22"/>
+        </w:rPr>
+        <w:t>S</w:t>
+      </w:r>
+      <w:r>
+        <w:rPr>
+          <w:rFonts w:ascii="Times New Roman" w:hAnsi="Times New Roman" w:cs="Times New Roman"/>
+          <w:i/>
+          <w:iCs/>
+          <w:sz w:val="22"/>
+          <w:szCs w:val="22"/>
+        </w:rPr>
+        <w:t xml:space="preserve">trauss, </w:t>
+      </w:r>
+      <w:r>
+        <w:rPr>
+          <w:rFonts w:ascii="Times New Roman" w:hAnsi="Times New Roman" w:cs="Times New Roman"/>
+          <w:i/>
+          <w:iCs/>
+          <w:sz w:val="22"/>
+          <w:szCs w:val="22"/>
+        </w:rPr>
+        <w:t>E</w:t>
+      </w:r>
+      <w:r>
+        <w:rPr>
+          <w:rFonts w:ascii="Times New Roman" w:hAnsi="Times New Roman" w:cs="Times New Roman"/>
+          <w:i/>
+          <w:iCs/>
+          <w:sz w:val="22"/>
+          <w:szCs w:val="22"/>
+        </w:rPr>
+        <w:t xml:space="preserve">lektra / edited by </w:t>
+      </w:r>
+      <w:r>
+        <w:rPr>
+          <w:rFonts w:ascii="Times New Roman" w:hAnsi="Times New Roman" w:cs="Times New Roman"/>
+          <w:i/>
+          <w:iCs/>
+          <w:sz w:val="22"/>
+          <w:szCs w:val="22"/>
+        </w:rPr>
+        <w:t>D</w:t>
+      </w:r>
+      <w:r>
+        <w:rPr>
+          <w:rFonts w:ascii="Times New Roman" w:hAnsi="Times New Roman" w:cs="Times New Roman"/>
+          <w:i/>
+          <w:iCs/>
+          <w:sz w:val="22"/>
+          <w:szCs w:val="22"/>
+        </w:rPr>
+        <w:t xml:space="preserve">errick </w:t>
+      </w:r>
+      <w:proofErr w:type="spellStart"/>
+      <w:r>
+        <w:rPr>
+          <w:rFonts w:ascii="Times New Roman" w:hAnsi="Times New Roman" w:cs="Times New Roman"/>
+          <w:i/>
+          <w:iCs/>
+          <w:sz w:val="22"/>
+          <w:szCs w:val="22"/>
+        </w:rPr>
+        <w:t>P</w:t>
+      </w:r>
+      <w:r>
+        <w:rPr>
+          <w:rFonts w:ascii="Times New Roman" w:hAnsi="Times New Roman" w:cs="Times New Roman"/>
+          <w:i/>
+          <w:iCs/>
+          <w:sz w:val="22"/>
+          <w:szCs w:val="22"/>
+        </w:rPr>
+        <w:t>uffett</w:t>
+      </w:r>
+      <w:proofErr w:type="spellEnd"/>
+      <w:r>
+        <w:rPr>
+          <w:rFonts w:ascii="Times New Roman" w:hAnsi="Times New Roman" w:cs="Times New Roman"/>
+          <w:i/>
+          <w:iCs/>
+          <w:sz w:val="22"/>
+          <w:szCs w:val="22"/>
+        </w:rPr>
+        <w:t>.</w:t>
+      </w:r>
+    </w:p>
+    <w:p>
+      <w:pPr>
+        <w:rPr>
+          <w:rFonts w:ascii="Times New Roman" w:hAnsi="Times New Roman" w:cs="Times New Roman"/>
+          <w:sz w:val="22"/>
+          <w:szCs w:val="22"/>
+        </w:rPr>
+      </w:pPr>
+      <w:proofErr w:type="spellStart"/>
+      <w:r>
+        <w:rPr>
+          <w:rFonts w:ascii="Times New Roman" w:hAnsi="Times New Roman" w:cs="Times New Roman"/>
+          <w:sz w:val="22"/>
+          <w:szCs w:val="22"/>
+        </w:rPr>
+        <w:t>Puffett</w:t>
+      </w:r>
+      <w:proofErr w:type="spellEnd"/>
+      <w:r>
+        <w:rPr>
+          <w:rFonts w:ascii="Times New Roman" w:hAnsi="Times New Roman" w:cs="Times New Roman"/>
+          <w:sz w:val="22"/>
+          <w:szCs w:val="22"/>
+        </w:rPr>
+        <w:t xml:space="preserve">, D. (1989b) </w:t>
+      </w:r>
+      <w:r>
+        <w:rPr>
+          <w:rFonts w:ascii="Times New Roman" w:hAnsi="Times New Roman" w:cs="Times New Roman"/>
+          <w:i/>
+          <w:iCs/>
+          <w:sz w:val="22"/>
+          <w:szCs w:val="22"/>
+        </w:rPr>
+        <w:t>Richard</w:t>
+      </w:r>
+      <w:r>
+        <w:rPr>
+          <w:rFonts w:ascii="Times New Roman" w:hAnsi="Times New Roman" w:cs="Times New Roman"/>
+          <w:i/>
+          <w:iCs/>
+          <w:sz w:val="22"/>
+          <w:szCs w:val="22"/>
+        </w:rPr>
+        <w:t xml:space="preserve"> S</w:t>
+      </w:r>
+      <w:r>
+        <w:rPr>
+          <w:rFonts w:ascii="Times New Roman" w:hAnsi="Times New Roman" w:cs="Times New Roman"/>
+          <w:i/>
+          <w:iCs/>
+          <w:sz w:val="22"/>
+          <w:szCs w:val="22"/>
+        </w:rPr>
+        <w:t xml:space="preserve">trauss, </w:t>
+      </w:r>
+      <w:r>
+        <w:rPr>
+          <w:rFonts w:ascii="Times New Roman" w:hAnsi="Times New Roman" w:cs="Times New Roman"/>
+          <w:i/>
+          <w:iCs/>
+          <w:sz w:val="22"/>
+          <w:szCs w:val="22"/>
+        </w:rPr>
+        <w:t>S</w:t>
+      </w:r>
+      <w:r>
+        <w:rPr>
+          <w:rFonts w:ascii="Times New Roman" w:hAnsi="Times New Roman" w:cs="Times New Roman"/>
+          <w:i/>
+          <w:iCs/>
+          <w:sz w:val="22"/>
+          <w:szCs w:val="22"/>
+        </w:rPr>
+        <w:t xml:space="preserve">alome / edited by </w:t>
+      </w:r>
+      <w:r>
+        <w:rPr>
+          <w:rFonts w:ascii="Times New Roman" w:hAnsi="Times New Roman" w:cs="Times New Roman"/>
+          <w:i/>
+          <w:iCs/>
+          <w:sz w:val="22"/>
+          <w:szCs w:val="22"/>
+        </w:rPr>
+        <w:t>D</w:t>
+      </w:r>
+      <w:r>
+        <w:rPr>
+          <w:rFonts w:ascii="Times New Roman" w:hAnsi="Times New Roman" w:cs="Times New Roman"/>
+          <w:i/>
+          <w:iCs/>
+          <w:sz w:val="22"/>
+          <w:szCs w:val="22"/>
+        </w:rPr>
+        <w:t xml:space="preserve">errick </w:t>
+      </w:r>
+      <w:proofErr w:type="spellStart"/>
+      <w:r>
+        <w:rPr>
+          <w:rFonts w:ascii="Times New Roman" w:hAnsi="Times New Roman" w:cs="Times New Roman"/>
+          <w:i/>
+          <w:iCs/>
+          <w:sz w:val="22"/>
+          <w:szCs w:val="22"/>
+        </w:rPr>
+        <w:t>P</w:t>
+      </w:r>
+      <w:r>
+        <w:rPr>
+          <w:rFonts w:ascii="Times New Roman" w:hAnsi="Times New Roman" w:cs="Times New Roman"/>
+          <w:i/>
+          <w:iCs/>
+          <w:sz w:val="22"/>
+          <w:szCs w:val="22"/>
+        </w:rPr>
+        <w:t>uffett</w:t>
+      </w:r>
+      <w:proofErr w:type="spellEnd"/>
+      <w:r>
+        <w:rPr>
+          <w:rFonts w:ascii="Times New Roman" w:hAnsi="Times New Roman" w:cs="Times New Roman"/>
+          <w:i/>
+          <w:iCs/>
+          <w:sz w:val="22"/>
+          <w:szCs w:val="22"/>
+        </w:rPr>
+        <w:t>.</w:t>
+      </w:r>
+    </w:p>
+    <w:p>
+      <w:pPr>
+        <w:rPr>
+          <w:rFonts w:ascii="Times New Roman" w:hAnsi="Times New Roman" w:cs="Times New Roman"/>
+          <w:sz w:val="22"/>
+          <w:szCs w:val="22"/>
+        </w:rPr>
+      </w:pPr>
+      <w:r>
+        <w:rPr>
+          <w:rFonts w:ascii="Times New Roman" w:hAnsi="Times New Roman" w:cs="Times New Roman"/>
+          <w:sz w:val="22"/>
+          <w:szCs w:val="22"/>
+        </w:rPr>
+        <w:t xml:space="preserve">Rieger, E. (n.d.) </w:t>
+      </w:r>
+      <w:r>
+        <w:rPr>
+          <w:rFonts w:ascii="Times New Roman" w:hAnsi="Times New Roman" w:cs="Times New Roman"/>
+          <w:i/>
+          <w:iCs/>
+          <w:sz w:val="22"/>
+          <w:szCs w:val="22"/>
+        </w:rPr>
+        <w:t xml:space="preserve">Grete of </w:t>
+      </w:r>
+      <w:proofErr w:type="spellStart"/>
+      <w:r>
+        <w:rPr>
+          <w:rFonts w:ascii="Times New Roman" w:hAnsi="Times New Roman" w:cs="Times New Roman"/>
+          <w:i/>
+          <w:iCs/>
+          <w:sz w:val="22"/>
+          <w:szCs w:val="22"/>
+        </w:rPr>
+        <w:t>Zieritz</w:t>
+      </w:r>
+      <w:proofErr w:type="spellEnd"/>
+      <w:r>
+        <w:rPr>
+          <w:rFonts w:ascii="Times New Roman" w:hAnsi="Times New Roman" w:cs="Times New Roman"/>
+          <w:sz w:val="22"/>
+          <w:szCs w:val="22"/>
+        </w:rPr>
+        <w:t xml:space="preserve">. Available at: </w:t>
+      </w:r>
+      <w:hyperlink r:id="rId25" w:history="1">
+        <w:r>
+          <w:rPr>
+            <w:rStyle w:val="Hyperlink"/>
+            <w:rFonts w:ascii="Times New Roman" w:hAnsi="Times New Roman" w:cs="Times New Roman"/>
+            <w:sz w:val="22"/>
+            <w:szCs w:val="22"/>
+          </w:rPr>
+          <w:t>https://www.fembio.org/biographie.php/frau/biographie/grete-von-zieritz</w:t>
+        </w:r>
+      </w:hyperlink>
+      <w:r>
+        <w:rPr>
+          <w:rFonts w:ascii="Times New Roman" w:hAnsi="Times New Roman" w:cs="Times New Roman"/>
+          <w:sz w:val="22"/>
+          <w:szCs w:val="22"/>
+        </w:rPr>
+        <w:t xml:space="preserve"> (Accessed: 5 January 2023).</w:t>
+      </w:r>
+    </w:p>
+    <w:p>
+      <w:pPr>
+        <w:rPr>
+          <w:rFonts w:ascii="Times New Roman" w:hAnsi="Times New Roman" w:cs="Times New Roman"/>
+          <w:sz w:val="22"/>
+          <w:szCs w:val="22"/>
+        </w:rPr>
+      </w:pPr>
+      <w:r>
+        <w:rPr>
+          <w:rFonts w:ascii="Times New Roman" w:hAnsi="Times New Roman" w:cs="Times New Roman"/>
+          <w:sz w:val="22"/>
+          <w:szCs w:val="22"/>
+        </w:rPr>
+        <w:t xml:space="preserve">Ross, A. (2008) </w:t>
+      </w:r>
+      <w:r>
+        <w:rPr>
+          <w:rFonts w:ascii="Times New Roman" w:hAnsi="Times New Roman" w:cs="Times New Roman"/>
+          <w:i/>
+          <w:iCs/>
+          <w:sz w:val="22"/>
+          <w:szCs w:val="22"/>
+        </w:rPr>
+        <w:t xml:space="preserve">The rest is </w:t>
+      </w:r>
+      <w:proofErr w:type="gramStart"/>
+      <w:r>
+        <w:rPr>
+          <w:rFonts w:ascii="Times New Roman" w:hAnsi="Times New Roman" w:cs="Times New Roman"/>
+          <w:i/>
+          <w:iCs/>
+          <w:sz w:val="22"/>
+          <w:szCs w:val="22"/>
+        </w:rPr>
+        <w:t>noise :</w:t>
+      </w:r>
+      <w:proofErr w:type="gramEnd"/>
+      <w:r>
+        <w:rPr>
+          <w:rFonts w:ascii="Times New Roman" w:hAnsi="Times New Roman" w:cs="Times New Roman"/>
+          <w:i/>
+          <w:iCs/>
+          <w:sz w:val="22"/>
+          <w:szCs w:val="22"/>
+        </w:rPr>
+        <w:t xml:space="preserve"> listening to the twentieth century / Alex Ross.</w:t>
+      </w:r>
+    </w:p>
+    <w:p>
+      <w:pPr>
+        <w:rPr>
+          <w:rFonts w:ascii="Times New Roman" w:hAnsi="Times New Roman" w:cs="Times New Roman"/>
+          <w:sz w:val="22"/>
+          <w:szCs w:val="22"/>
+        </w:rPr>
+      </w:pPr>
+      <w:r>
+        <w:rPr>
+          <w:rFonts w:ascii="Times New Roman" w:hAnsi="Times New Roman" w:cs="Times New Roman"/>
+          <w:sz w:val="22"/>
+          <w:szCs w:val="22"/>
+        </w:rPr>
+        <w:t xml:space="preserve">Ross, A. (2010) “Strauss’s place in the twentieth century.” </w:t>
+      </w:r>
+      <w:r>
+        <w:rPr>
+          <w:rFonts w:ascii="Times New Roman" w:hAnsi="Times New Roman" w:cs="Times New Roman"/>
+          <w:sz w:val="22"/>
+          <w:szCs w:val="22"/>
+          <w:u w:val="single"/>
+        </w:rPr>
+        <w:t>In</w:t>
+      </w:r>
+      <w:r>
+        <w:rPr>
+          <w:rFonts w:ascii="Times New Roman" w:hAnsi="Times New Roman" w:cs="Times New Roman"/>
+          <w:sz w:val="22"/>
+          <w:szCs w:val="22"/>
+        </w:rPr>
+        <w:t xml:space="preserve"> Youmans, C. (ed.) </w:t>
+      </w:r>
+      <w:r>
+        <w:rPr>
+          <w:rFonts w:ascii="Times New Roman" w:hAnsi="Times New Roman" w:cs="Times New Roman"/>
+          <w:i/>
+          <w:iCs/>
+          <w:sz w:val="22"/>
+          <w:szCs w:val="22"/>
+        </w:rPr>
+        <w:t xml:space="preserve">The </w:t>
+      </w:r>
+      <w:r>
+        <w:rPr>
+          <w:rFonts w:ascii="Times New Roman" w:hAnsi="Times New Roman" w:cs="Times New Roman"/>
+          <w:i/>
+          <w:iCs/>
+          <w:sz w:val="22"/>
+          <w:szCs w:val="22"/>
+        </w:rPr>
+        <w:t>C</w:t>
+      </w:r>
+      <w:r>
+        <w:rPr>
+          <w:rFonts w:ascii="Times New Roman" w:hAnsi="Times New Roman" w:cs="Times New Roman"/>
+          <w:i/>
+          <w:iCs/>
+          <w:sz w:val="22"/>
+          <w:szCs w:val="22"/>
+        </w:rPr>
+        <w:t xml:space="preserve">ambridge </w:t>
+      </w:r>
+      <w:r>
+        <w:rPr>
+          <w:rFonts w:ascii="Times New Roman" w:hAnsi="Times New Roman" w:cs="Times New Roman"/>
+          <w:i/>
+          <w:iCs/>
+          <w:sz w:val="22"/>
+          <w:szCs w:val="22"/>
+        </w:rPr>
+        <w:t>C</w:t>
+      </w:r>
+      <w:r>
+        <w:rPr>
+          <w:rFonts w:ascii="Times New Roman" w:hAnsi="Times New Roman" w:cs="Times New Roman"/>
+          <w:i/>
+          <w:iCs/>
+          <w:sz w:val="22"/>
+          <w:szCs w:val="22"/>
+        </w:rPr>
+        <w:t xml:space="preserve">ompanion to </w:t>
+      </w:r>
+      <w:r>
+        <w:rPr>
+          <w:rFonts w:ascii="Times New Roman" w:hAnsi="Times New Roman" w:cs="Times New Roman"/>
+          <w:i/>
+          <w:iCs/>
+          <w:sz w:val="22"/>
+          <w:szCs w:val="22"/>
+        </w:rPr>
+        <w:t>Ri</w:t>
+      </w:r>
+      <w:r>
+        <w:rPr>
+          <w:rFonts w:ascii="Times New Roman" w:hAnsi="Times New Roman" w:cs="Times New Roman"/>
+          <w:i/>
+          <w:iCs/>
+          <w:sz w:val="22"/>
+          <w:szCs w:val="22"/>
+        </w:rPr>
+        <w:t xml:space="preserve">chard </w:t>
+      </w:r>
+      <w:r>
+        <w:rPr>
+          <w:rFonts w:ascii="Times New Roman" w:hAnsi="Times New Roman" w:cs="Times New Roman"/>
+          <w:i/>
+          <w:iCs/>
+          <w:sz w:val="22"/>
+          <w:szCs w:val="22"/>
+        </w:rPr>
+        <w:t>S</w:t>
+      </w:r>
+      <w:r>
+        <w:rPr>
+          <w:rFonts w:ascii="Times New Roman" w:hAnsi="Times New Roman" w:cs="Times New Roman"/>
+          <w:i/>
+          <w:iCs/>
+          <w:sz w:val="22"/>
+          <w:szCs w:val="22"/>
+        </w:rPr>
+        <w:t>trauss</w:t>
+      </w:r>
+      <w:r>
+        <w:rPr>
+          <w:rFonts w:ascii="Times New Roman" w:hAnsi="Times New Roman" w:cs="Times New Roman"/>
+          <w:sz w:val="22"/>
+          <w:szCs w:val="22"/>
+        </w:rPr>
+        <w:t>. Cambridge companions to music. Cambridge: Cambridge University Press. pp. 193–212. doi:</w:t>
+      </w:r>
+      <w:hyperlink r:id="rId26" w:history="1">
+        <w:r>
+          <w:rPr>
+            <w:rStyle w:val="Hyperlink"/>
+            <w:rFonts w:ascii="Times New Roman" w:hAnsi="Times New Roman" w:cs="Times New Roman"/>
+            <w:sz w:val="22"/>
+            <w:szCs w:val="22"/>
+          </w:rPr>
+          <w:t>10.1017/CCOL9780521899307.012</w:t>
+        </w:r>
+      </w:hyperlink>
+      <w:r>
+        <w:rPr>
+          <w:rFonts w:ascii="Times New Roman" w:hAnsi="Times New Roman" w:cs="Times New Roman"/>
+          <w:sz w:val="22"/>
+          <w:szCs w:val="22"/>
+        </w:rPr>
+        <w:t>.</w:t>
+      </w:r>
+    </w:p>
+    <w:p>
+      <w:pPr>
+        <w:rPr>
+          <w:rFonts w:ascii="Times New Roman" w:hAnsi="Times New Roman" w:cs="Times New Roman"/>
+          <w:sz w:val="22"/>
+          <w:szCs w:val="22"/>
+        </w:rPr>
+      </w:pPr>
+      <w:proofErr w:type="spellStart"/>
+      <w:r>
+        <w:rPr>
+          <w:rFonts w:ascii="Times New Roman" w:hAnsi="Times New Roman" w:cs="Times New Roman"/>
+          <w:sz w:val="22"/>
+          <w:szCs w:val="22"/>
+        </w:rPr>
+        <w:t>Skei</w:t>
+      </w:r>
+      <w:proofErr w:type="spellEnd"/>
+      <w:r>
+        <w:rPr>
+          <w:rFonts w:ascii="Times New Roman" w:hAnsi="Times New Roman" w:cs="Times New Roman"/>
+          <w:sz w:val="22"/>
+          <w:szCs w:val="22"/>
+        </w:rPr>
+        <w:t xml:space="preserve">, A.B. (1983) Alma </w:t>
+      </w:r>
+      <w:r>
+        <w:rPr>
+          <w:rFonts w:ascii="Times New Roman" w:hAnsi="Times New Roman" w:cs="Times New Roman"/>
+          <w:sz w:val="22"/>
+          <w:szCs w:val="22"/>
+        </w:rPr>
+        <w:t>M</w:t>
+      </w:r>
+      <w:r>
+        <w:rPr>
+          <w:rFonts w:ascii="Times New Roman" w:hAnsi="Times New Roman" w:cs="Times New Roman"/>
+          <w:sz w:val="22"/>
+          <w:szCs w:val="22"/>
+        </w:rPr>
+        <w:t xml:space="preserve">ahler (book). </w:t>
+      </w:r>
+      <w:r>
+        <w:rPr>
+          <w:rFonts w:ascii="Times New Roman" w:hAnsi="Times New Roman" w:cs="Times New Roman"/>
+          <w:i/>
+          <w:iCs/>
+          <w:sz w:val="22"/>
+          <w:szCs w:val="22"/>
+        </w:rPr>
+        <w:t>Library Journal</w:t>
+      </w:r>
+      <w:r>
+        <w:rPr>
+          <w:rFonts w:ascii="Times New Roman" w:hAnsi="Times New Roman" w:cs="Times New Roman"/>
+          <w:sz w:val="22"/>
+          <w:szCs w:val="22"/>
+        </w:rPr>
+        <w:t>, 108 (15): 1702–1702.</w:t>
+      </w:r>
+    </w:p>
+    <w:p>
+      <w:pPr>
+        <w:rPr>
+          <w:rFonts w:ascii="Times New Roman" w:hAnsi="Times New Roman" w:cs="Times New Roman"/>
+          <w:sz w:val="22"/>
+          <w:szCs w:val="22"/>
+        </w:rPr>
+      </w:pPr>
+      <w:r>
+        <w:rPr>
+          <w:rFonts w:ascii="Times New Roman" w:hAnsi="Times New Roman" w:cs="Times New Roman"/>
+          <w:sz w:val="22"/>
+          <w:szCs w:val="22"/>
+        </w:rPr>
+        <w:t xml:space="preserve">Stack, S. (2002) OPERA SUBCULTURE AND SUICIDE FOR HONOR. </w:t>
+      </w:r>
+      <w:r>
+        <w:rPr>
+          <w:rFonts w:ascii="Times New Roman" w:hAnsi="Times New Roman" w:cs="Times New Roman"/>
+          <w:i/>
+          <w:iCs/>
+          <w:sz w:val="22"/>
+          <w:szCs w:val="22"/>
+        </w:rPr>
+        <w:t>Death Studies</w:t>
+      </w:r>
+      <w:r>
+        <w:rPr>
+          <w:rFonts w:ascii="Times New Roman" w:hAnsi="Times New Roman" w:cs="Times New Roman"/>
+          <w:sz w:val="22"/>
+          <w:szCs w:val="22"/>
+        </w:rPr>
+        <w:t>, 26 (5): 431–437. doi:</w:t>
+      </w:r>
+      <w:hyperlink r:id="rId27" w:history="1">
+        <w:r>
+          <w:rPr>
+            <w:rStyle w:val="Hyperlink"/>
+            <w:rFonts w:ascii="Times New Roman" w:hAnsi="Times New Roman" w:cs="Times New Roman"/>
+            <w:sz w:val="22"/>
+            <w:szCs w:val="22"/>
+          </w:rPr>
+          <w:t>10.1080/07481180290086763</w:t>
+        </w:r>
+      </w:hyperlink>
+      <w:r>
+        <w:rPr>
+          <w:rFonts w:ascii="Times New Roman" w:hAnsi="Times New Roman" w:cs="Times New Roman"/>
+          <w:sz w:val="22"/>
+          <w:szCs w:val="22"/>
+        </w:rPr>
+        <w:t>.</w:t>
+      </w:r>
+    </w:p>
+    <w:p>
+      <w:pPr>
+        <w:rPr>
+          <w:rFonts w:ascii="Times New Roman" w:hAnsi="Times New Roman" w:cs="Times New Roman"/>
+          <w:sz w:val="22"/>
+          <w:szCs w:val="22"/>
+        </w:rPr>
+      </w:pPr>
+      <w:r>
+        <w:rPr>
+          <w:rFonts w:ascii="Times New Roman" w:hAnsi="Times New Roman" w:cs="Times New Roman"/>
+          <w:sz w:val="22"/>
+          <w:szCs w:val="22"/>
+        </w:rPr>
+        <w:lastRenderedPageBreak/>
+        <w:t xml:space="preserve">Strauss, R. (1916) </w:t>
+      </w:r>
+      <w:r>
+        <w:rPr>
+          <w:rFonts w:ascii="Times New Roman" w:hAnsi="Times New Roman" w:cs="Times New Roman"/>
+          <w:i/>
+          <w:iCs/>
+          <w:sz w:val="22"/>
+          <w:szCs w:val="22"/>
+        </w:rPr>
+        <w:t>Elektra</w:t>
+      </w:r>
+      <w:r>
+        <w:rPr>
+          <w:rFonts w:ascii="Times New Roman" w:hAnsi="Times New Roman" w:cs="Times New Roman"/>
+          <w:sz w:val="22"/>
+          <w:szCs w:val="22"/>
+        </w:rPr>
+        <w:t xml:space="preserve"> Strauss, R. (ed.). Available at: </w:t>
+      </w:r>
+      <w:hyperlink r:id="rId28" w:history="1">
+        <w:r>
+          <w:rPr>
+            <w:rStyle w:val="Hyperlink"/>
+            <w:rFonts w:ascii="Times New Roman" w:hAnsi="Times New Roman" w:cs="Times New Roman"/>
+            <w:sz w:val="22"/>
+            <w:szCs w:val="22"/>
+          </w:rPr>
+          <w:t>https://imslp.org/wiki/Elektra,_Op.58_(Strauss,_Richard)</w:t>
+        </w:r>
+      </w:hyperlink>
+      <w:r>
+        <w:rPr>
+          <w:rFonts w:ascii="Times New Roman" w:hAnsi="Times New Roman" w:cs="Times New Roman"/>
+          <w:sz w:val="22"/>
+          <w:szCs w:val="22"/>
+        </w:rPr>
+        <w:t xml:space="preserve"> (Accessed: 16 January 2023).</w:t>
+      </w:r>
+    </w:p>
+    <w:p>
+      <w:pPr>
+        <w:rPr>
+          <w:rFonts w:ascii="Times New Roman" w:hAnsi="Times New Roman" w:cs="Times New Roman"/>
+          <w:sz w:val="22"/>
+          <w:szCs w:val="22"/>
+        </w:rPr>
+      </w:pPr>
+      <w:r>
+        <w:rPr>
+          <w:rFonts w:ascii="Times New Roman" w:hAnsi="Times New Roman" w:cs="Times New Roman"/>
+          <w:sz w:val="22"/>
+          <w:szCs w:val="22"/>
+        </w:rPr>
+        <w:t xml:space="preserve">Tanner, M. (2014) Opera: Salome; Elektra. </w:t>
+      </w:r>
+      <w:r>
+        <w:rPr>
+          <w:rFonts w:ascii="Times New Roman" w:hAnsi="Times New Roman" w:cs="Times New Roman"/>
+          <w:i/>
+          <w:iCs/>
+          <w:sz w:val="22"/>
+          <w:szCs w:val="22"/>
+        </w:rPr>
+        <w:t>The Spectator</w:t>
+      </w:r>
+      <w:r>
+        <w:rPr>
+          <w:rFonts w:ascii="Times New Roman" w:hAnsi="Times New Roman" w:cs="Times New Roman"/>
+          <w:sz w:val="22"/>
+          <w:szCs w:val="22"/>
+        </w:rPr>
+        <w:t xml:space="preserve">, 13 September. Available at: </w:t>
+      </w:r>
+      <w:hyperlink r:id="rId29" w:history="1">
+        <w:r>
+          <w:rPr>
+            <w:rStyle w:val="Hyperlink"/>
+            <w:rFonts w:ascii="Times New Roman" w:hAnsi="Times New Roman" w:cs="Times New Roman"/>
+            <w:sz w:val="22"/>
+            <w:szCs w:val="22"/>
+          </w:rPr>
+          <w:t>https://www.proquest.com/magazines/opera-salome-elektra/docview/1564134244/se-2?accountid=8630</w:t>
+        </w:r>
+      </w:hyperlink>
+      <w:r>
+        <w:rPr>
+          <w:rFonts w:ascii="Times New Roman" w:hAnsi="Times New Roman" w:cs="Times New Roman"/>
+          <w:sz w:val="22"/>
+          <w:szCs w:val="22"/>
+        </w:rPr>
+        <w:t>.</w:t>
+      </w:r>
+    </w:p>
+    <w:p>
+      <w:pPr>
+        <w:rPr>
+          <w:rFonts w:ascii="Times New Roman" w:hAnsi="Times New Roman" w:cs="Times New Roman"/>
+          <w:sz w:val="22"/>
+          <w:szCs w:val="22"/>
+        </w:rPr>
+      </w:pPr>
+      <w:r>
+        <w:rPr>
+          <w:rFonts w:ascii="Times New Roman" w:hAnsi="Times New Roman" w:cs="Times New Roman"/>
+          <w:sz w:val="22"/>
+          <w:szCs w:val="22"/>
+        </w:rPr>
+        <w:t xml:space="preserve">Verdi, G. (1860) </w:t>
+      </w:r>
+      <w:r>
+        <w:rPr>
+          <w:rFonts w:ascii="Times New Roman" w:hAnsi="Times New Roman" w:cs="Times New Roman"/>
+          <w:i/>
+          <w:iCs/>
+          <w:sz w:val="22"/>
+          <w:szCs w:val="22"/>
+        </w:rPr>
+        <w:t>Rigoletto</w:t>
+      </w:r>
+      <w:r>
+        <w:rPr>
+          <w:rFonts w:ascii="Times New Roman" w:hAnsi="Times New Roman" w:cs="Times New Roman"/>
+          <w:sz w:val="22"/>
+          <w:szCs w:val="22"/>
+        </w:rPr>
+        <w:t xml:space="preserve">. Available at: </w:t>
+      </w:r>
+      <w:hyperlink r:id="rId30" w:history="1">
+        <w:r>
+          <w:rPr>
+            <w:rStyle w:val="Hyperlink"/>
+            <w:rFonts w:ascii="Times New Roman" w:hAnsi="Times New Roman" w:cs="Times New Roman"/>
+            <w:sz w:val="22"/>
+            <w:szCs w:val="22"/>
+          </w:rPr>
+          <w:t>https://imslp.org/wiki/Rigoletto_(Verdi%2C_Giuseppe)</w:t>
+        </w:r>
+      </w:hyperlink>
+      <w:r>
+        <w:rPr>
+          <w:rFonts w:ascii="Times New Roman" w:hAnsi="Times New Roman" w:cs="Times New Roman"/>
+          <w:sz w:val="22"/>
+          <w:szCs w:val="22"/>
+        </w:rPr>
+        <w:t xml:space="preserve"> (Accessed: 16 January 2023).</w:t>
+      </w:r>
+    </w:p>
+    <w:p>
+      <w:pPr>
+        <w:rPr>
+          <w:rFonts w:ascii="Times New Roman" w:hAnsi="Times New Roman" w:cs="Times New Roman"/>
+          <w:sz w:val="22"/>
+          <w:szCs w:val="22"/>
+        </w:rPr>
+      </w:pPr>
+      <w:r>
+        <w:rPr>
+          <w:rFonts w:ascii="Times New Roman" w:hAnsi="Times New Roman" w:cs="Times New Roman"/>
+          <w:sz w:val="22"/>
+          <w:szCs w:val="22"/>
+        </w:rPr>
+        <w:t xml:space="preserve">Walters, M. (1996) Opera. </w:t>
+      </w:r>
+      <w:r>
+        <w:rPr>
+          <w:rFonts w:ascii="Times New Roman" w:hAnsi="Times New Roman" w:cs="Times New Roman"/>
+          <w:i/>
+          <w:iCs/>
+          <w:sz w:val="22"/>
+          <w:szCs w:val="22"/>
+        </w:rPr>
+        <w:t>New Statesman</w:t>
+      </w:r>
+      <w:r>
+        <w:rPr>
+          <w:rFonts w:ascii="Times New Roman" w:hAnsi="Times New Roman" w:cs="Times New Roman"/>
+          <w:sz w:val="22"/>
+          <w:szCs w:val="22"/>
+        </w:rPr>
+        <w:t>, 26 July, 9 (413): 41.</w:t>
+      </w:r>
+    </w:p>
+    <w:p>
+      <w:pPr>
+        <w:rPr>
+          <w:rFonts w:ascii="Times New Roman" w:hAnsi="Times New Roman" w:cs="Times New Roman"/>
+          <w:sz w:val="22"/>
+          <w:szCs w:val="22"/>
+        </w:rPr>
+      </w:pPr>
+      <w:r>
+        <w:rPr>
+          <w:rFonts w:ascii="Times New Roman" w:hAnsi="Times New Roman" w:cs="Times New Roman"/>
+          <w:sz w:val="22"/>
+          <w:szCs w:val="22"/>
+        </w:rPr>
+        <w:t xml:space="preserve">Washburn, K. (1993) Siren of </w:t>
+      </w:r>
+      <w:proofErr w:type="spellStart"/>
+      <w:r>
+        <w:rPr>
+          <w:rFonts w:ascii="Times New Roman" w:hAnsi="Times New Roman" w:cs="Times New Roman"/>
+          <w:sz w:val="22"/>
+          <w:szCs w:val="22"/>
+        </w:rPr>
+        <w:t>vienna</w:t>
+      </w:r>
+      <w:proofErr w:type="spellEnd"/>
+      <w:r>
+        <w:rPr>
+          <w:rFonts w:ascii="Times New Roman" w:hAnsi="Times New Roman" w:cs="Times New Roman"/>
+          <w:sz w:val="22"/>
+          <w:szCs w:val="22"/>
+        </w:rPr>
+        <w:t xml:space="preserve">. </w:t>
+      </w:r>
+      <w:r>
+        <w:rPr>
+          <w:rFonts w:ascii="Times New Roman" w:hAnsi="Times New Roman" w:cs="Times New Roman"/>
+          <w:i/>
+          <w:iCs/>
+          <w:sz w:val="22"/>
+          <w:szCs w:val="22"/>
+        </w:rPr>
+        <w:t>New Republic</w:t>
+      </w:r>
+      <w:r>
+        <w:rPr>
+          <w:rFonts w:ascii="Times New Roman" w:hAnsi="Times New Roman" w:cs="Times New Roman"/>
+          <w:sz w:val="22"/>
+          <w:szCs w:val="22"/>
+        </w:rPr>
+        <w:t>, 209 (1): 40–43.</w:t>
+      </w:r>
+    </w:p>
+    <w:p>
+      <w:pPr>
+        <w:rPr>
+          <w:rFonts w:ascii="Times New Roman" w:hAnsi="Times New Roman" w:cs="Times New Roman"/>
+          <w:sz w:val="22"/>
+          <w:szCs w:val="22"/>
+        </w:rPr>
+      </w:pPr>
+      <w:proofErr w:type="spellStart"/>
+      <w:r>
+        <w:rPr>
+          <w:rFonts w:ascii="Times New Roman" w:hAnsi="Times New Roman" w:cs="Times New Roman"/>
+          <w:sz w:val="22"/>
+          <w:szCs w:val="22"/>
+        </w:rPr>
+        <w:t>Weininger</w:t>
+      </w:r>
+      <w:proofErr w:type="spellEnd"/>
+      <w:r>
+        <w:rPr>
+          <w:rFonts w:ascii="Times New Roman" w:hAnsi="Times New Roman" w:cs="Times New Roman"/>
+          <w:sz w:val="22"/>
+          <w:szCs w:val="22"/>
+        </w:rPr>
+        <w:t xml:space="preserve">, O. (2015) </w:t>
+      </w:r>
+      <w:r>
+        <w:rPr>
+          <w:rFonts w:ascii="Times New Roman" w:hAnsi="Times New Roman" w:cs="Times New Roman"/>
+          <w:i/>
+          <w:iCs/>
+          <w:sz w:val="22"/>
+          <w:szCs w:val="22"/>
+        </w:rPr>
+        <w:t>Sex and character - scholar’s choice edition</w:t>
+      </w:r>
+      <w:r>
+        <w:rPr>
+          <w:rFonts w:ascii="Times New Roman" w:hAnsi="Times New Roman" w:cs="Times New Roman"/>
+          <w:sz w:val="22"/>
+          <w:szCs w:val="22"/>
+        </w:rPr>
+        <w:t xml:space="preserve">. Creative Media Partners, LLC. (Citation Key: weininger2015sex First Published: 1903). Available at: </w:t>
+      </w:r>
+      <w:hyperlink r:id="rId31" w:history="1">
+        <w:r>
+          <w:rPr>
+            <w:rStyle w:val="Hyperlink"/>
+            <w:rFonts w:ascii="Times New Roman" w:hAnsi="Times New Roman" w:cs="Times New Roman"/>
+            <w:sz w:val="22"/>
+            <w:szCs w:val="22"/>
+          </w:rPr>
+          <w:t>https://books.google.co.uk/books?id=Us0yrgEACAAJ</w:t>
+        </w:r>
+      </w:hyperlink>
+      <w:r>
+        <w:rPr>
+          <w:rFonts w:ascii="Times New Roman" w:hAnsi="Times New Roman" w:cs="Times New Roman"/>
+          <w:sz w:val="22"/>
+          <w:szCs w:val="22"/>
+        </w:rPr>
+        <w:t>.</w:t>
+      </w:r>
+    </w:p>
+    <w:p>
+      <w:pPr>
+        <w:rPr>
+          <w:rFonts w:ascii="Times New Roman" w:hAnsi="Times New Roman" w:cs="Times New Roman"/>
+          <w:sz w:val="22"/>
+          <w:szCs w:val="22"/>
+        </w:rPr>
+      </w:pPr>
+      <w:proofErr w:type="spellStart"/>
+      <w:r>
+        <w:rPr>
+          <w:rFonts w:ascii="Times New Roman" w:hAnsi="Times New Roman" w:cs="Times New Roman"/>
+          <w:sz w:val="22"/>
+          <w:szCs w:val="22"/>
+        </w:rPr>
+        <w:t>Youens</w:t>
+      </w:r>
+      <w:proofErr w:type="spellEnd"/>
+      <w:r>
+        <w:rPr>
+          <w:rFonts w:ascii="Times New Roman" w:hAnsi="Times New Roman" w:cs="Times New Roman"/>
+          <w:sz w:val="22"/>
+          <w:szCs w:val="22"/>
+        </w:rPr>
+        <w:t>, S. (2010) “</w:t>
+      </w:r>
+      <w:proofErr w:type="gramStart"/>
+      <w:r>
+        <w:rPr>
+          <w:rFonts w:ascii="Times New Roman" w:hAnsi="Times New Roman" w:cs="Times New Roman"/>
+          <w:sz w:val="22"/>
+          <w:szCs w:val="22"/>
+        </w:rPr>
+        <w:t>“Actually, I</w:t>
+      </w:r>
+      <w:proofErr w:type="gramEnd"/>
+      <w:r>
+        <w:rPr>
+          <w:rFonts w:ascii="Times New Roman" w:hAnsi="Times New Roman" w:cs="Times New Roman"/>
+          <w:sz w:val="22"/>
+          <w:szCs w:val="22"/>
+        </w:rPr>
+        <w:t xml:space="preserve"> like my songs best”: Strauss’s lieder.” </w:t>
+      </w:r>
+      <w:r>
+        <w:rPr>
+          <w:rFonts w:ascii="Times New Roman" w:hAnsi="Times New Roman" w:cs="Times New Roman"/>
+          <w:sz w:val="22"/>
+          <w:szCs w:val="22"/>
+          <w:u w:val="single"/>
+        </w:rPr>
+        <w:t>In</w:t>
+      </w:r>
+      <w:r>
+        <w:rPr>
+          <w:rFonts w:ascii="Times New Roman" w:hAnsi="Times New Roman" w:cs="Times New Roman"/>
+          <w:sz w:val="22"/>
+          <w:szCs w:val="22"/>
+        </w:rPr>
+        <w:t xml:space="preserve"> Youmans, C. (ed.) </w:t>
+      </w:r>
+      <w:r>
+        <w:rPr>
+          <w:rFonts w:ascii="Times New Roman" w:hAnsi="Times New Roman" w:cs="Times New Roman"/>
+          <w:i/>
+          <w:iCs/>
+          <w:sz w:val="22"/>
+          <w:szCs w:val="22"/>
+        </w:rPr>
+        <w:t xml:space="preserve">The </w:t>
+      </w:r>
+      <w:proofErr w:type="spellStart"/>
+      <w:r>
+        <w:rPr>
+          <w:rFonts w:ascii="Times New Roman" w:hAnsi="Times New Roman" w:cs="Times New Roman"/>
+          <w:i/>
+          <w:iCs/>
+          <w:sz w:val="22"/>
+          <w:szCs w:val="22"/>
+        </w:rPr>
+        <w:t>cambridge</w:t>
+      </w:r>
+      <w:proofErr w:type="spellEnd"/>
+      <w:r>
+        <w:rPr>
+          <w:rFonts w:ascii="Times New Roman" w:hAnsi="Times New Roman" w:cs="Times New Roman"/>
+          <w:i/>
+          <w:iCs/>
+          <w:sz w:val="22"/>
+          <w:szCs w:val="22"/>
+        </w:rPr>
+        <w:t xml:space="preserve"> companion to </w:t>
+      </w:r>
+      <w:proofErr w:type="spellStart"/>
+      <w:r>
+        <w:rPr>
+          <w:rFonts w:ascii="Times New Roman" w:hAnsi="Times New Roman" w:cs="Times New Roman"/>
+          <w:i/>
+          <w:iCs/>
+          <w:sz w:val="22"/>
+          <w:szCs w:val="22"/>
+        </w:rPr>
+        <w:t>richard</w:t>
+      </w:r>
+      <w:proofErr w:type="spellEnd"/>
+      <w:r>
+        <w:rPr>
+          <w:rFonts w:ascii="Times New Roman" w:hAnsi="Times New Roman" w:cs="Times New Roman"/>
+          <w:i/>
+          <w:iCs/>
+          <w:sz w:val="22"/>
+          <w:szCs w:val="22"/>
+        </w:rPr>
+        <w:t xml:space="preserve"> </w:t>
+      </w:r>
+      <w:proofErr w:type="spellStart"/>
+      <w:r>
+        <w:rPr>
+          <w:rFonts w:ascii="Times New Roman" w:hAnsi="Times New Roman" w:cs="Times New Roman"/>
+          <w:i/>
+          <w:iCs/>
+          <w:sz w:val="22"/>
+          <w:szCs w:val="22"/>
+        </w:rPr>
+        <w:t>strauss</w:t>
+      </w:r>
+      <w:proofErr w:type="spellEnd"/>
+      <w:r>
+        <w:rPr>
+          <w:rFonts w:ascii="Times New Roman" w:hAnsi="Times New Roman" w:cs="Times New Roman"/>
+          <w:sz w:val="22"/>
+          <w:szCs w:val="22"/>
+        </w:rPr>
+        <w:t>. Cambridge companions to music. Cambridge: Cambridge University Press. pp. 151–177. doi:</w:t>
+      </w:r>
+      <w:hyperlink r:id="rId32" w:history="1">
+        <w:r>
+          <w:rPr>
+            <w:rStyle w:val="Hyperlink"/>
+            <w:rFonts w:ascii="Times New Roman" w:hAnsi="Times New Roman" w:cs="Times New Roman"/>
+            <w:sz w:val="22"/>
+            <w:szCs w:val="22"/>
+          </w:rPr>
+          <w:t>10.1017/CCOL9780521899307.010</w:t>
+        </w:r>
+      </w:hyperlink>
+      <w:r>
+        <w:rPr>
+          <w:rFonts w:ascii="Times New Roman" w:hAnsi="Times New Roman" w:cs="Times New Roman"/>
+          <w:sz w:val="22"/>
+          <w:szCs w:val="22"/>
+        </w:rPr>
+        <w:t>.</w:t>
+      </w:r>
+    </w:p>
+    <w:p>
+      <w:pPr>
+        <w:rPr>
+          <w:rFonts w:ascii="Times New Roman" w:hAnsi="Times New Roman" w:cs="Times New Roman"/>
+          <w:sz w:val="22"/>
+          <w:szCs w:val="22"/>
+        </w:rPr>
+      </w:pPr>
+      <w:r>
+        <w:rPr>
+          <w:rFonts w:ascii="Times New Roman" w:hAnsi="Times New Roman" w:cs="Times New Roman"/>
+          <w:sz w:val="22"/>
+          <w:szCs w:val="22"/>
+        </w:rPr>
+        <w:t xml:space="preserve">Youmans, C. (2010) </w:t>
+      </w:r>
+      <w:r>
+        <w:rPr>
+          <w:rFonts w:ascii="Times New Roman" w:hAnsi="Times New Roman" w:cs="Times New Roman"/>
+          <w:i/>
+          <w:iCs/>
+          <w:sz w:val="22"/>
+          <w:szCs w:val="22"/>
+        </w:rPr>
+        <w:t xml:space="preserve">The </w:t>
+      </w:r>
+      <w:proofErr w:type="spellStart"/>
+      <w:r>
+        <w:rPr>
+          <w:rFonts w:ascii="Times New Roman" w:hAnsi="Times New Roman" w:cs="Times New Roman"/>
+          <w:i/>
+          <w:iCs/>
+          <w:sz w:val="22"/>
+          <w:szCs w:val="22"/>
+        </w:rPr>
+        <w:t>cambridge</w:t>
+      </w:r>
+      <w:proofErr w:type="spellEnd"/>
+      <w:r>
+        <w:rPr>
+          <w:rFonts w:ascii="Times New Roman" w:hAnsi="Times New Roman" w:cs="Times New Roman"/>
+          <w:i/>
+          <w:iCs/>
+          <w:sz w:val="22"/>
+          <w:szCs w:val="22"/>
+        </w:rPr>
+        <w:t xml:space="preserve"> companion to </w:t>
+      </w:r>
+      <w:proofErr w:type="spellStart"/>
+      <w:r>
+        <w:rPr>
+          <w:rFonts w:ascii="Times New Roman" w:hAnsi="Times New Roman" w:cs="Times New Roman"/>
+          <w:i/>
+          <w:iCs/>
+          <w:sz w:val="22"/>
+          <w:szCs w:val="22"/>
+        </w:rPr>
+        <w:t>richard</w:t>
+      </w:r>
+      <w:proofErr w:type="spellEnd"/>
+      <w:r>
+        <w:rPr>
+          <w:rFonts w:ascii="Times New Roman" w:hAnsi="Times New Roman" w:cs="Times New Roman"/>
+          <w:i/>
+          <w:iCs/>
+          <w:sz w:val="22"/>
+          <w:szCs w:val="22"/>
+        </w:rPr>
+        <w:t xml:space="preserve"> </w:t>
+      </w:r>
+      <w:proofErr w:type="spellStart"/>
+      <w:r>
+        <w:rPr>
+          <w:rFonts w:ascii="Times New Roman" w:hAnsi="Times New Roman" w:cs="Times New Roman"/>
+          <w:i/>
+          <w:iCs/>
+          <w:sz w:val="22"/>
+          <w:szCs w:val="22"/>
+        </w:rPr>
+        <w:t>strauss</w:t>
+      </w:r>
+      <w:proofErr w:type="spellEnd"/>
+      <w:r>
+        <w:rPr>
+          <w:rFonts w:ascii="Times New Roman" w:hAnsi="Times New Roman" w:cs="Times New Roman"/>
+          <w:sz w:val="22"/>
+          <w:szCs w:val="22"/>
+        </w:rPr>
+        <w:t>. Cambridge companions to music. Cambridge: Cambridge University Press. (Citation Key: youmans_</w:t>
+      </w:r>
+      <w:proofErr w:type="gramStart"/>
+      <w:r>
+        <w:rPr>
+          <w:rFonts w:ascii="Times New Roman" w:hAnsi="Times New Roman" w:cs="Times New Roman"/>
+          <w:sz w:val="22"/>
+          <w:szCs w:val="22"/>
+        </w:rPr>
+        <w:t xml:space="preserve">2010  </w:t>
+      </w:r>
+      <w:proofErr w:type="spellStart"/>
+      <w:r>
+        <w:rPr>
+          <w:rFonts w:ascii="Times New Roman" w:hAnsi="Times New Roman" w:cs="Times New Roman"/>
+          <w:sz w:val="22"/>
+          <w:szCs w:val="22"/>
+        </w:rPr>
+        <w:t>tex</w:t>
+      </w:r>
+      <w:proofErr w:type="gramEnd"/>
+      <w:r>
+        <w:rPr>
+          <w:rFonts w:ascii="Times New Roman" w:hAnsi="Times New Roman" w:cs="Times New Roman"/>
+          <w:sz w:val="22"/>
+          <w:szCs w:val="22"/>
+        </w:rPr>
+        <w:t>.collection</w:t>
+      </w:r>
+      <w:proofErr w:type="spellEnd"/>
+      <w:r>
+        <w:rPr>
+          <w:rFonts w:ascii="Times New Roman" w:hAnsi="Times New Roman" w:cs="Times New Roman"/>
+          <w:sz w:val="22"/>
+          <w:szCs w:val="22"/>
+        </w:rPr>
+        <w:t>: Cambridge Companions to Music). doi:</w:t>
+      </w:r>
+      <w:hyperlink r:id="rId33" w:history="1">
+        <w:r>
+          <w:rPr>
+            <w:rStyle w:val="Hyperlink"/>
+            <w:rFonts w:ascii="Times New Roman" w:hAnsi="Times New Roman" w:cs="Times New Roman"/>
+            <w:sz w:val="22"/>
+            <w:szCs w:val="22"/>
+          </w:rPr>
+          <w:t>10.1017/CCOL9780521899307</w:t>
+        </w:r>
+      </w:hyperlink>
+      <w:r>
+        <w:rPr>
+          <w:rFonts w:ascii="Times New Roman" w:hAnsi="Times New Roman" w:cs="Times New Roman"/>
+          <w:sz w:val="22"/>
+          <w:szCs w:val="22"/>
+        </w:rPr>
+        <w:t>.</w:t>
+      </w:r>
+    </w:p>
+    <w:p>
+      <w:pPr>
         <w:pStyle w:val="BodyText"/>
         <w:spacing w:line="480" w:lineRule="auto"/>
         <w:ind w:firstLine="284"/>
@@ -1230,19 +4752,10 @@
         </w:rPr>
       </w:pPr>
     </w:p>
-    <w:p>
-      <w:pPr>
-        <w:pStyle w:val="BodyText"/>
-        <w:spacing w:line="480" w:lineRule="auto"/>
-        <w:ind w:firstLine="284"/>
-        <w:rPr>
-          <w:rFonts w:ascii="Times New Roman" w:hAnsi="Times New Roman" w:cs="Times New Roman"/>
-          <w:sz w:val="22"/>
-          <w:szCs w:val="22"/>
-        </w:rPr>
-      </w:pPr>
-    </w:p>
     <w:sectPr>
+      <w:headerReference w:type="default" r:id="rId34"/>
+      <w:footerReference w:type="even" r:id="rId35"/>
+      <w:footerReference w:type="default" r:id="rId36"/>
       <w:pgSz w:w="12240" w:h="15840"/>
       <w:pgMar w:top="1440" w:right="1440" w:bottom="1440" w:left="1440" w:header="720" w:footer="720" w:gutter="0"/>
       <w:cols w:space="720"/>
@@ -1276,6 +4789,123 @@
 </w:endnotes>
 </file>
 
+<file path=word/footer1.xml><?xml version="1.0" encoding="utf-8"?>
+<w:ftr xmlns:wpc="http://schemas.microsoft.com/office/word/2010/wordprocessingCanvas" xmlns:cx="http://schemas.microsoft.com/office/drawing/2014/chartex" xmlns:cx1="http://schemas.microsoft.com/office/drawing/2015/9/8/chartex" xmlns:cx2="http://schemas.microsoft.com/office/drawing/2015/10/21/chartex" xmlns:cx3="http://schemas.microsoft.com/office/drawing/2016/5/9/chartex" xmlns:cx4="http://schemas.microsoft.com/office/drawing/2016/5/10/chartex" xmlns:cx5="http://schemas.microsoft.com/office/drawing/2016/5/11/chartex" xmlns:cx6="http://schemas.microsoft.com/office/drawing/2016/5/12/chartex" xmlns:cx7="http://schemas.microsoft.com/office/drawing/2016/5/13/chartex" xmlns:cx8="http://schemas.microsoft.com/office/drawing/2016/5/14/chartex" xmlns:mc="http://schemas.openxmlformats.org/markup-compatibility/2006" xmlns:aink="http://schemas.microsoft.com/office/drawing/2016/ink" xmlns:am3d="http://schemas.microsoft.com/office/drawing/2017/model3d" xmlns:o="urn:schemas-microsoft-com:office:office" xmlns:oel="http://schemas.microsoft.com/office/2019/extlst" xmlns:r="http://schemas.openxmlformats.org/officeDocument/2006/relationships" xmlns:m="http://schemas.openxmlformats.org/officeDocument/2006/math" xmlns:v="urn:schemas-microsoft-com:vml" xmlns:wp14="http://schemas.microsoft.com/office/word/2010/wordprocessingDrawing" xmlns:wp="http://schemas.openxmlformats.org/drawingml/2006/wordprocessingDrawing" xmlns:w10="urn:schemas-microsoft-com:office:word" xmlns:w="http://schemas.openxmlformats.org/wordprocessingml/2006/main" xmlns:w14="http://schemas.microsoft.com/office/word/2010/wordml" xmlns:w15="http://schemas.microsoft.com/office/word/2012/wordml" xmlns:w16cex="http://schemas.microsoft.com/office/word/2018/wordml/cex" xmlns:w16cid="http://schemas.microsoft.com/office/word/2016/wordml/cid" xmlns:w16="http://schemas.microsoft.com/office/word/2018/wordml" xmlns:w16sdtdh="http://schemas.microsoft.com/office/word/2020/wordml/sdtdatahash" xmlns:w16se="http://schemas.microsoft.com/office/word/2015/wordml/symex" xmlns:wpg="http://schemas.microsoft.com/office/word/2010/wordprocessingGroup" xmlns:wpi="http://schemas.microsoft.com/office/word/2010/wordprocessingInk" xmlns:wne="http://schemas.microsoft.com/office/word/2006/wordml" xmlns:wps="http://schemas.microsoft.com/office/word/2010/wordprocessingShape" mc:Ignorable="w14 w15 w16se w16cid w16 w16cex w16sdtdh wp14">
+  <w:sdt>
+    <w:sdtPr>
+      <w:rPr>
+        <w:rStyle w:val="PageNumber"/>
+      </w:rPr>
+      <w:id w:val="-102651260"/>
+      <w:docPartObj>
+        <w:docPartGallery w:val="Page Numbers (Bottom of Page)"/>
+        <w:docPartUnique/>
+      </w:docPartObj>
+    </w:sdtPr>
+    <w:sdtContent>
+      <w:p>
+        <w:pPr>
+          <w:pStyle w:val="Footer"/>
+          <w:framePr w:wrap="none" w:vAnchor="text" w:hAnchor="margin" w:xAlign="right" w:y="1"/>
+          <w:rPr>
+            <w:rStyle w:val="PageNumber"/>
+          </w:rPr>
+        </w:pPr>
+        <w:r>
+          <w:rPr>
+            <w:rStyle w:val="PageNumber"/>
+          </w:rPr>
+          <w:fldChar w:fldCharType="begin"/>
+        </w:r>
+        <w:r>
+          <w:rPr>
+            <w:rStyle w:val="PageNumber"/>
+          </w:rPr>
+          <w:instrText xml:space="preserve"> PAGE </w:instrText>
+        </w:r>
+        <w:r>
+          <w:rPr>
+            <w:rStyle w:val="PageNumber"/>
+          </w:rPr>
+          <w:fldChar w:fldCharType="end"/>
+        </w:r>
+      </w:p>
+    </w:sdtContent>
+  </w:sdt>
+  <w:p>
+    <w:pPr>
+      <w:pStyle w:val="Footer"/>
+      <w:ind w:right="360"/>
+    </w:pPr>
+  </w:p>
+</w:ftr>
+</file>
+
+<file path=word/footer2.xml><?xml version="1.0" encoding="utf-8"?>
+<w:ftr xmlns:wpc="http://schemas.microsoft.com/office/word/2010/wordprocessingCanvas" xmlns:cx="http://schemas.microsoft.com/office/drawing/2014/chartex" xmlns:cx1="http://schemas.microsoft.com/office/drawing/2015/9/8/chartex" xmlns:cx2="http://schemas.microsoft.com/office/drawing/2015/10/21/chartex" xmlns:cx3="http://schemas.microsoft.com/office/drawing/2016/5/9/chartex" xmlns:cx4="http://schemas.microsoft.com/office/drawing/2016/5/10/chartex" xmlns:cx5="http://schemas.microsoft.com/office/drawing/2016/5/11/chartex" xmlns:cx6="http://schemas.microsoft.com/office/drawing/2016/5/12/chartex" xmlns:cx7="http://schemas.microsoft.com/office/drawing/2016/5/13/chartex" xmlns:cx8="http://schemas.microsoft.com/office/drawing/2016/5/14/chartex" xmlns:mc="http://schemas.openxmlformats.org/markup-compatibility/2006" xmlns:aink="http://schemas.microsoft.com/office/drawing/2016/ink" xmlns:am3d="http://schemas.microsoft.com/office/drawing/2017/model3d" xmlns:o="urn:schemas-microsoft-com:office:office" xmlns:oel="http://schemas.microsoft.com/office/2019/extlst" xmlns:r="http://schemas.openxmlformats.org/officeDocument/2006/relationships" xmlns:m="http://schemas.openxmlformats.org/officeDocument/2006/math" xmlns:v="urn:schemas-microsoft-com:vml" xmlns:wp14="http://schemas.microsoft.com/office/word/2010/wordprocessingDrawing" xmlns:wp="http://schemas.openxmlformats.org/drawingml/2006/wordprocessingDrawing" xmlns:w10="urn:schemas-microsoft-com:office:word" xmlns:w="http://schemas.openxmlformats.org/wordprocessingml/2006/main" xmlns:w14="http://schemas.microsoft.com/office/word/2010/wordml" xmlns:w15="http://schemas.microsoft.com/office/word/2012/wordml" xmlns:w16cex="http://schemas.microsoft.com/office/word/2018/wordml/cex" xmlns:w16cid="http://schemas.microsoft.com/office/word/2016/wordml/cid" xmlns:w16="http://schemas.microsoft.com/office/word/2018/wordml" xmlns:w16sdtdh="http://schemas.microsoft.com/office/word/2020/wordml/sdtdatahash" xmlns:w16se="http://schemas.microsoft.com/office/word/2015/wordml/symex" xmlns:wpg="http://schemas.microsoft.com/office/word/2010/wordprocessingGroup" xmlns:wpi="http://schemas.microsoft.com/office/word/2010/wordprocessingInk" xmlns:wne="http://schemas.microsoft.com/office/word/2006/wordml" xmlns:wps="http://schemas.microsoft.com/office/word/2010/wordprocessingShape" mc:Ignorable="w14 w15 w16se w16cid w16 w16cex w16sdtdh wp14">
+  <w:sdt>
+    <w:sdtPr>
+      <w:rPr>
+        <w:rStyle w:val="PageNumber"/>
+      </w:rPr>
+      <w:id w:val="515034980"/>
+      <w:docPartObj>
+        <w:docPartGallery w:val="Page Numbers (Bottom of Page)"/>
+        <w:docPartUnique/>
+      </w:docPartObj>
+    </w:sdtPr>
+    <w:sdtContent>
+      <w:p>
+        <w:pPr>
+          <w:pStyle w:val="Footer"/>
+          <w:framePr w:wrap="none" w:vAnchor="text" w:hAnchor="margin" w:xAlign="right" w:y="1"/>
+          <w:rPr>
+            <w:rStyle w:val="PageNumber"/>
+          </w:rPr>
+        </w:pPr>
+        <w:r>
+          <w:rPr>
+            <w:rStyle w:val="PageNumber"/>
+          </w:rPr>
+          <w:fldChar w:fldCharType="begin"/>
+        </w:r>
+        <w:r>
+          <w:rPr>
+            <w:rStyle w:val="PageNumber"/>
+          </w:rPr>
+          <w:instrText xml:space="preserve"> PAGE </w:instrText>
+        </w:r>
+        <w:r>
+          <w:rPr>
+            <w:rStyle w:val="PageNumber"/>
+          </w:rPr>
+          <w:fldChar w:fldCharType="separate"/>
+        </w:r>
+        <w:r>
+          <w:rPr>
+            <w:rStyle w:val="PageNumber"/>
+            <w:noProof/>
+          </w:rPr>
+          <w:t>1</w:t>
+        </w:r>
+        <w:r>
+          <w:rPr>
+            <w:rStyle w:val="PageNumber"/>
+          </w:rPr>
+          <w:fldChar w:fldCharType="end"/>
+        </w:r>
+      </w:p>
+    </w:sdtContent>
+  </w:sdt>
+  <w:p>
+    <w:pPr>
+      <w:pStyle w:val="Footer"/>
+      <w:ind w:right="360"/>
+    </w:pPr>
+  </w:p>
+</w:ftr>
+</file>
+
 <file path=word/footnotes.xml><?xml version="1.0" encoding="utf-8"?>
 <w:footnotes xmlns:wpc="http://schemas.microsoft.com/office/word/2010/wordprocessingCanvas" xmlns:cx="http://schemas.microsoft.com/office/drawing/2014/chartex" xmlns:cx1="http://schemas.microsoft.com/office/drawing/2015/9/8/chartex" xmlns:cx2="http://schemas.microsoft.com/office/drawing/2015/10/21/chartex" xmlns:cx3="http://schemas.microsoft.com/office/drawing/2016/5/9/chartex" xmlns:cx4="http://schemas.microsoft.com/office/drawing/2016/5/10/chartex" xmlns:cx5="http://schemas.microsoft.com/office/drawing/2016/5/11/chartex" xmlns:cx6="http://schemas.microsoft.com/office/drawing/2016/5/12/chartex" xmlns:cx7="http://schemas.microsoft.com/office/drawing/2016/5/13/chartex" xmlns:cx8="http://schemas.microsoft.com/office/drawing/2016/5/14/chartex" xmlns:mc="http://schemas.openxmlformats.org/markup-compatibility/2006" xmlns:aink="http://schemas.microsoft.com/office/drawing/2016/ink" xmlns:am3d="http://schemas.microsoft.com/office/drawing/2017/model3d" xmlns:o="urn:schemas-microsoft-com:office:office" xmlns:oel="http://schemas.microsoft.com/office/2019/extlst" xmlns:r="http://schemas.openxmlformats.org/officeDocument/2006/relationships" xmlns:m="http://schemas.openxmlformats.org/officeDocument/2006/math" xmlns:v="urn:schemas-microsoft-com:vml" xmlns:wp14="http://schemas.microsoft.com/office/word/2010/wordprocessingDrawing" xmlns:wp="http://schemas.openxmlformats.org/drawingml/2006/wordprocessingDrawing" xmlns:w10="urn:schemas-microsoft-com:office:word" xmlns:w="http://schemas.openxmlformats.org/wordprocessingml/2006/main" xmlns:w14="http://schemas.microsoft.com/office/word/2010/wordml" xmlns:w15="http://schemas.microsoft.com/office/word/2012/wordml" xmlns:w16cex="http://schemas.microsoft.com/office/word/2018/wordml/cex" xmlns:w16cid="http://schemas.microsoft.com/office/word/2016/wordml/cid" xmlns:w16="http://schemas.microsoft.com/office/word/2018/wordml" xmlns:w16sdtdh="http://schemas.microsoft.com/office/word/2020/wordml/sdtdatahash" xmlns:w16se="http://schemas.microsoft.com/office/word/2015/wordml/symex" xmlns:wpg="http://schemas.microsoft.com/office/word/2010/wordprocessingGroup" xmlns:wpi="http://schemas.microsoft.com/office/word/2010/wordprocessingInk" xmlns:wne="http://schemas.microsoft.com/office/word/2006/wordml" xmlns:wps="http://schemas.microsoft.com/office/word/2010/wordprocessingShape" mc:Ignorable="w14 w15 w16se w16cid w16 w16cex w16sdtdh wp14">
   <w:footnote w:type="separator" w:id="-1">
@@ -1293,6 +4923,28 @@
     </w:p>
   </w:footnote>
 </w:footnotes>
+</file>
+
+<file path=word/header1.xml><?xml version="1.0" encoding="utf-8"?>
+<w:hdr xmlns:wpc="http://schemas.microsoft.com/office/word/2010/wordprocessingCanvas" xmlns:cx="http://schemas.microsoft.com/office/drawing/2014/chartex" xmlns:cx1="http://schemas.microsoft.com/office/drawing/2015/9/8/chartex" xmlns:cx2="http://schemas.microsoft.com/office/drawing/2015/10/21/chartex" xmlns:cx3="http://schemas.microsoft.com/office/drawing/2016/5/9/chartex" xmlns:cx4="http://schemas.microsoft.com/office/drawing/2016/5/10/chartex" xmlns:cx5="http://schemas.microsoft.com/office/drawing/2016/5/11/chartex" xmlns:cx6="http://schemas.microsoft.com/office/drawing/2016/5/12/chartex" xmlns:cx7="http://schemas.microsoft.com/office/drawing/2016/5/13/chartex" xmlns:cx8="http://schemas.microsoft.com/office/drawing/2016/5/14/chartex" xmlns:mc="http://schemas.openxmlformats.org/markup-compatibility/2006" xmlns:aink="http://schemas.microsoft.com/office/drawing/2016/ink" xmlns:am3d="http://schemas.microsoft.com/office/drawing/2017/model3d" xmlns:o="urn:schemas-microsoft-com:office:office" xmlns:oel="http://schemas.microsoft.com/office/2019/extlst" xmlns:r="http://schemas.openxmlformats.org/officeDocument/2006/relationships" xmlns:m="http://schemas.openxmlformats.org/officeDocument/2006/math" xmlns:v="urn:schemas-microsoft-com:vml" xmlns:wp14="http://schemas.microsoft.com/office/word/2010/wordprocessingDrawing" xmlns:wp="http://schemas.openxmlformats.org/drawingml/2006/wordprocessingDrawing" xmlns:w10="urn:schemas-microsoft-com:office:word" xmlns:w="http://schemas.openxmlformats.org/wordprocessingml/2006/main" xmlns:w14="http://schemas.microsoft.com/office/word/2010/wordml" xmlns:w15="http://schemas.microsoft.com/office/word/2012/wordml" xmlns:w16cex="http://schemas.microsoft.com/office/word/2018/wordml/cex" xmlns:w16cid="http://schemas.microsoft.com/office/word/2016/wordml/cid" xmlns:w16="http://schemas.microsoft.com/office/word/2018/wordml" xmlns:w16sdtdh="http://schemas.microsoft.com/office/word/2020/wordml/sdtdatahash" xmlns:w16se="http://schemas.microsoft.com/office/word/2015/wordml/symex" xmlns:wpg="http://schemas.microsoft.com/office/word/2010/wordprocessingGroup" xmlns:wpi="http://schemas.microsoft.com/office/word/2010/wordprocessingInk" xmlns:wne="http://schemas.microsoft.com/office/word/2006/wordml" xmlns:wps="http://schemas.microsoft.com/office/word/2010/wordprocessingShape" mc:Ignorable="w14 w15 w16se w16cid w16 w16cex w16sdtdh wp14">
+  <w:p>
+    <w:pPr>
+      <w:pStyle w:val="Header"/>
+      <w:jc w:val="right"/>
+      <w:rPr>
+        <w:rFonts w:ascii="Times New Roman" w:hAnsi="Times New Roman" w:cs="Times New Roman"/>
+        <w:lang w:val="en-GB"/>
+      </w:rPr>
+    </w:pPr>
+    <w:r>
+      <w:rPr>
+        <w:rFonts w:ascii="Times New Roman" w:hAnsi="Times New Roman" w:cs="Times New Roman"/>
+        <w:lang w:val="en-GB"/>
+      </w:rPr>
+      <w:t>Student ID: 2332158</w:t>
+    </w:r>
+  </w:p>
+</w:hdr>
 </file>
 
 <file path=word/numbering.xml><?xml version="1.0" encoding="utf-8"?>
@@ -2474,6 +6126,53 @@
       <w:sz w:val="22"/>
     </w:rPr>
   </w:style>
+  <w:style w:type="paragraph" w:styleId="Header">
+    <w:name w:val="header"/>
+    <w:basedOn w:val="Normal"/>
+    <w:link w:val="HeaderChar"/>
+    <w:unhideWhenUsed/>
+    <w:rsid w:val="008B448C"/>
+    <w:pPr>
+      <w:tabs>
+        <w:tab w:val="center" w:pos="4513"/>
+        <w:tab w:val="right" w:pos="9026"/>
+      </w:tabs>
+      <w:spacing w:after="0"/>
+    </w:pPr>
+  </w:style>
+  <w:style w:type="character" w:customStyle="1" w:styleId="HeaderChar">
+    <w:name w:val="Header Char"/>
+    <w:basedOn w:val="DefaultParagraphFont"/>
+    <w:link w:val="Header"/>
+    <w:rsid w:val="008B448C"/>
+  </w:style>
+  <w:style w:type="paragraph" w:styleId="Footer">
+    <w:name w:val="footer"/>
+    <w:basedOn w:val="Normal"/>
+    <w:link w:val="FooterChar"/>
+    <w:unhideWhenUsed/>
+    <w:rsid w:val="008B448C"/>
+    <w:pPr>
+      <w:tabs>
+        <w:tab w:val="center" w:pos="4513"/>
+        <w:tab w:val="right" w:pos="9026"/>
+      </w:tabs>
+      <w:spacing w:after="0"/>
+    </w:pPr>
+  </w:style>
+  <w:style w:type="character" w:customStyle="1" w:styleId="FooterChar">
+    <w:name w:val="Footer Char"/>
+    <w:basedOn w:val="DefaultParagraphFont"/>
+    <w:link w:val="Footer"/>
+    <w:rsid w:val="008B448C"/>
+  </w:style>
+  <w:style w:type="character" w:styleId="PageNumber">
+    <w:name w:val="page number"/>
+    <w:basedOn w:val="DefaultParagraphFont"/>
+    <w:semiHidden/>
+    <w:unhideWhenUsed/>
+    <w:rsid w:val="00A8360F"/>
+  </w:style>
 </w:styles>
 </file>
 

</xml_diff>

<commit_message>
vault backup: 2023-01-16 10:39:32
</commit_message>
<xml_diff>
--- a/Essay II/Vienna Essay II 2332158.docx
+++ b/Essay II/Vienna Essay II 2332158.docx
@@ -48,6 +48,14 @@
           <w:szCs w:val="22"/>
         </w:rPr>
       </w:pPr>
+      <w:r>
+        <w:rPr>
+          <w:rFonts w:ascii="Times New Roman" w:hAnsi="Times New Roman" w:cs="Times New Roman"/>
+          <w:sz w:val="22"/>
+          <w:szCs w:val="22"/>
+        </w:rPr>
+        <w:t xml:space="preserve">In order to assess the way in which musicians challenged views relating to gender in the Wiener Moderne, the following must be established: what the "prevailing views of gender" were at this time, the </w:t>
+      </w:r>
       <w:proofErr w:type="gramStart"/>
       <w:r>
         <w:rPr>
@@ -55,7 +63,7 @@
           <w:sz w:val="22"/>
           <w:szCs w:val="22"/>
         </w:rPr>
-        <w:t>In order to</w:t>
+        <w:t>manner in which</w:t>
       </w:r>
       <w:proofErr w:type="gramEnd"/>
       <w:r>
@@ -64,7 +72,7 @@
           <w:sz w:val="22"/>
           <w:szCs w:val="22"/>
         </w:rPr>
-        <w:t xml:space="preserve"> assess the way in which musicians challenged views relating to gender in the Wiener Moderne, the following must be established: what the "prevailing views of gender" were at this time, the manner in which female characters were portrayed, and how this was received by audiences, encompassing both the critical reception and the reaction of the general public. I will also be using examples of female musicians in Vienna at the time to compare and contrast their traits and lives against the characters in the operas that will be discussed, as well as the light in which these women are presented by historians since.</w:t>
+        <w:t xml:space="preserve"> female characters were portrayed, and how this was received by audiences, encompassing both the critical reception and the reaction of the general public. I will also be using examples of female musicians in Vienna at the time to compare and contrast their traits and lives against the characters in the operas that will be discussed, as well as the light in which these women are presented by historians since.</w:t>
       </w:r>
       <w:r>
         <w:rPr>

</xml_diff>